<commit_message>
Documentação com 1 e 2 passo completados
</commit_message>
<xml_diff>
--- a/Documentações/Documento do Projeto em Grupo 1o Semestre.docx
+++ b/Documentações/Documento do Projeto em Grupo 1o Semestre.docx
@@ -1,6 +1,6 @@
 
 <file path=word/document.xml><?xml version="1.0" encoding="utf-8"?>
-<w:document xmlns:wpc="http://schemas.microsoft.com/office/word/2010/wordprocessingCanvas" xmlns:cx="http://schemas.microsoft.com/office/drawing/2014/chartex" xmlns:mc="http://schemas.openxmlformats.org/markup-compatibility/2006" xmlns:o="urn:schemas-microsoft-com:office:office" xmlns:r="http://schemas.openxmlformats.org/officeDocument/2006/relationships" xmlns:m="http://schemas.openxmlformats.org/officeDocument/2006/math" xmlns:v="urn:schemas-microsoft-com:vml" xmlns:wp14="http://schemas.microsoft.com/office/word/2010/wordprocessingDrawing" xmlns:wp="http://schemas.openxmlformats.org/drawingml/2006/wordprocessingDrawing" xmlns:w10="urn:schemas-microsoft-com:office:word" xmlns:w="http://schemas.openxmlformats.org/wordprocessingml/2006/main" xmlns:w14="http://schemas.microsoft.com/office/word/2010/wordml" xmlns:w15="http://schemas.microsoft.com/office/word/2012/wordml" xmlns:w16se="http://schemas.microsoft.com/office/word/2015/wordml/symex" xmlns:wpg="http://schemas.microsoft.com/office/word/2010/wordprocessingGroup" xmlns:wpi="http://schemas.microsoft.com/office/word/2010/wordprocessingInk" xmlns:wne="http://schemas.microsoft.com/office/word/2006/wordml" xmlns:wps="http://schemas.microsoft.com/office/word/2010/wordprocessingShape" mc:Ignorable="w14 w15 w16se wp14">
+<w:document xmlns:wpc="http://schemas.microsoft.com/office/word/2010/wordprocessingCanvas" xmlns:cx="http://schemas.microsoft.com/office/drawing/2014/chartex" xmlns:cx1="http://schemas.microsoft.com/office/drawing/2015/9/8/chartex" xmlns:cx2="http://schemas.microsoft.com/office/drawing/2015/10/21/chartex" xmlns:cx3="http://schemas.microsoft.com/office/drawing/2016/5/9/chartex" xmlns:cx4="http://schemas.microsoft.com/office/drawing/2016/5/10/chartex" xmlns:cx5="http://schemas.microsoft.com/office/drawing/2016/5/11/chartex" xmlns:cx6="http://schemas.microsoft.com/office/drawing/2016/5/12/chartex" xmlns:cx7="http://schemas.microsoft.com/office/drawing/2016/5/13/chartex" xmlns:cx8="http://schemas.microsoft.com/office/drawing/2016/5/14/chartex" xmlns:mc="http://schemas.openxmlformats.org/markup-compatibility/2006" xmlns:aink="http://schemas.microsoft.com/office/drawing/2016/ink" xmlns:am3d="http://schemas.microsoft.com/office/drawing/2017/model3d" xmlns:o="urn:schemas-microsoft-com:office:office" xmlns:r="http://schemas.openxmlformats.org/officeDocument/2006/relationships" xmlns:m="http://schemas.openxmlformats.org/officeDocument/2006/math" xmlns:v="urn:schemas-microsoft-com:vml" xmlns:wp14="http://schemas.microsoft.com/office/word/2010/wordprocessingDrawing" xmlns:wp="http://schemas.openxmlformats.org/drawingml/2006/wordprocessingDrawing" xmlns:w10="urn:schemas-microsoft-com:office:word" xmlns:w="http://schemas.openxmlformats.org/wordprocessingml/2006/main" xmlns:w14="http://schemas.microsoft.com/office/word/2010/wordml" xmlns:w15="http://schemas.microsoft.com/office/word/2012/wordml" xmlns:w16cex="http://schemas.microsoft.com/office/word/2018/wordml/cex" xmlns:w16cid="http://schemas.microsoft.com/office/word/2016/wordml/cid" xmlns:w16="http://schemas.microsoft.com/office/word/2018/wordml" xmlns:w16se="http://schemas.microsoft.com/office/word/2015/wordml/symex" xmlns:wpg="http://schemas.microsoft.com/office/word/2010/wordprocessingGroup" xmlns:wpi="http://schemas.microsoft.com/office/word/2010/wordprocessingInk" xmlns:wne="http://schemas.microsoft.com/office/word/2006/wordml" xmlns:wps="http://schemas.microsoft.com/office/word/2010/wordprocessingShape" mc:Ignorable="w14 w15 w16se w16cid w16 w16cex wp14">
   <w:body>
     <w:p>
       <w:pPr>
@@ -267,8 +267,6 @@
       <w:pPr>
         <w:pStyle w:val="NormalGrande"/>
       </w:pPr>
-      <w:bookmarkStart w:id="0" w:name="_GoBack"/>
-      <w:bookmarkEnd w:id="0"/>
       <w:r>
         <w:lastRenderedPageBreak/>
         <w:t>Sumário</w:t>
@@ -279,8 +277,8 @@
         <w:pStyle w:val="NormalGrande"/>
       </w:pPr>
     </w:p>
-    <w:bookmarkStart w:id="1" w:name="_Toc124080441"/>
-    <w:bookmarkStart w:id="2" w:name="_Toc125374503"/>
+    <w:bookmarkStart w:id="0" w:name="_Toc124080441"/>
+    <w:bookmarkStart w:id="1" w:name="_Toc125374503"/>
     <w:p>
       <w:pPr>
         <w:pStyle w:val="Sumrio1"/>
@@ -2251,10 +2249,10 @@
       <w:r>
         <w:br w:type="page"/>
       </w:r>
-      <w:bookmarkStart w:id="3" w:name="_Toc121491440"/>
-      <w:bookmarkStart w:id="4" w:name="_Toc124080445"/>
+      <w:bookmarkStart w:id="2" w:name="_Toc121491440"/>
+      <w:bookmarkStart w:id="3" w:name="_Toc124080445"/>
+      <w:bookmarkEnd w:id="0"/>
       <w:bookmarkEnd w:id="1"/>
-      <w:bookmarkEnd w:id="2"/>
     </w:p>
     <w:p>
       <w:pPr>
@@ -2282,11 +2280,22 @@
           <w:highlight w:val="yellow"/>
         </w:rPr>
       </w:pPr>
-      <w:fldSimple w:instr=" REF _Ref125306779 \w ">
-        <w:r>
-          <w:t>1</w:t>
-        </w:r>
-      </w:fldSimple>
+      <w:r>
+        <w:lastRenderedPageBreak/>
+        <w:fldChar w:fldCharType="begin"/>
+      </w:r>
+      <w:r>
+        <w:instrText xml:space="preserve"> REF _Ref125306779 \w </w:instrText>
+      </w:r>
+      <w:r>
+        <w:fldChar w:fldCharType="separate"/>
+      </w:r>
+      <w:r>
+        <w:t>1</w:t>
+      </w:r>
+      <w:r>
+        <w:fldChar w:fldCharType="end"/>
+      </w:r>
       <w:r>
         <w:tab/>
       </w:r>
@@ -2301,42 +2310,42 @@
       <w:pPr>
         <w:pStyle w:val="Ttulo1"/>
       </w:pPr>
-      <w:bookmarkStart w:id="5" w:name="_Toc73427763"/>
+      <w:bookmarkStart w:id="4" w:name="_Toc73427763"/>
+      <w:bookmarkEnd w:id="2"/>
       <w:bookmarkEnd w:id="3"/>
-      <w:bookmarkEnd w:id="4"/>
       <w:r>
         <w:lastRenderedPageBreak/>
         <w:t>VISÃO DO PROJETO</w:t>
       </w:r>
+      <w:bookmarkEnd w:id="4"/>
+    </w:p>
+    <w:p>
+      <w:pPr>
+        <w:pStyle w:val="Ttulo2"/>
+        <w:rPr>
+          <w:b/>
+        </w:rPr>
+      </w:pPr>
+      <w:r>
+        <w:rPr>
+          <w:b/>
+        </w:rPr>
+        <w:tab/>
+      </w:r>
+      <w:bookmarkStart w:id="5" w:name="_Toc73427764"/>
+      <w:r>
+        <w:rPr>
+          <w:b/>
+        </w:rPr>
+        <w:t>APRESENTAÇÃ</w:t>
+      </w:r>
+      <w:r>
+        <w:rPr>
+          <w:b/>
+        </w:rPr>
+        <w:t>O DO GRUPO</w:t>
+      </w:r>
       <w:bookmarkEnd w:id="5"/>
-    </w:p>
-    <w:p>
-      <w:pPr>
-        <w:pStyle w:val="Ttulo2"/>
-        <w:rPr>
-          <w:b/>
-        </w:rPr>
-      </w:pPr>
-      <w:r>
-        <w:rPr>
-          <w:b/>
-        </w:rPr>
-        <w:tab/>
-      </w:r>
-      <w:bookmarkStart w:id="6" w:name="_Toc73427764"/>
-      <w:r>
-        <w:rPr>
-          <w:b/>
-        </w:rPr>
-        <w:t>APRESENTAÇÃ</w:t>
-      </w:r>
-      <w:r>
-        <w:rPr>
-          <w:b/>
-        </w:rPr>
-        <w:t>O DO GRUPO</w:t>
-      </w:r>
-      <w:bookmarkEnd w:id="6"/>
       <w:r>
         <w:rPr>
           <w:b/>
@@ -2520,8 +2529,8 @@
           <w:highlight w:val="yellow"/>
         </w:rPr>
       </w:pPr>
-      <w:bookmarkStart w:id="7" w:name="_Toc73427765"/>
-      <w:bookmarkStart w:id="8" w:name="_Toc124080447"/>
+      <w:bookmarkStart w:id="6" w:name="_Toc73427765"/>
+      <w:bookmarkStart w:id="7" w:name="_Toc124080447"/>
       <w:r>
         <w:rPr>
           <w:b/>
@@ -2529,7 +2538,7 @@
         </w:rPr>
         <w:t>CONTEXTO</w:t>
       </w:r>
-      <w:bookmarkEnd w:id="7"/>
+      <w:bookmarkEnd w:id="6"/>
     </w:p>
     <w:p>
       <w:pPr>
@@ -2564,7 +2573,7 @@
           <w:highlight w:val="yellow"/>
         </w:rPr>
       </w:pPr>
-      <w:bookmarkStart w:id="9" w:name="_Toc73427766"/>
+      <w:bookmarkStart w:id="8" w:name="_Toc73427766"/>
       <w:r>
         <w:rPr>
           <w:b/>
@@ -2572,25 +2581,79 @@
         </w:rPr>
         <w:t>Problema / justificativa do projeto</w:t>
       </w:r>
+      <w:bookmarkEnd w:id="8"/>
+    </w:p>
+    <w:p>
+      <w:pPr>
+        <w:rPr>
+          <w:highlight w:val="yellow"/>
+        </w:rPr>
+      </w:pPr>
+      <w:r>
+        <w:rPr>
+          <w:highlight w:val="yellow"/>
+        </w:rPr>
+        <w:t xml:space="preserve">Descrever o problema principal que justifique o desenvolvimento de uma solução. </w:t>
+      </w:r>
+      <w:r>
+        <w:rPr>
+          <w:highlight w:val="yellow"/>
+        </w:rPr>
+        <w:t>As últimas linhas devem conter os objetivos enumerados que serão respondidos na conclusão.</w:t>
+      </w:r>
+    </w:p>
+    <w:p>
+      <w:pPr>
+        <w:rPr>
+          <w:highlight w:val="yellow"/>
+        </w:rPr>
+      </w:pPr>
+    </w:p>
+    <w:p>
+      <w:pPr>
+        <w:pStyle w:val="Ttulo2"/>
+        <w:rPr>
+          <w:b/>
+          <w:highlight w:val="yellow"/>
+        </w:rPr>
+      </w:pPr>
+      <w:bookmarkStart w:id="9" w:name="_Toc73427767"/>
+      <w:r>
+        <w:rPr>
+          <w:b/>
+          <w:highlight w:val="yellow"/>
+        </w:rPr>
+        <w:t>objetivo da solução</w:t>
+      </w:r>
       <w:bookmarkEnd w:id="9"/>
     </w:p>
     <w:p>
-      <w:pPr>
-        <w:rPr>
-          <w:highlight w:val="yellow"/>
-        </w:rPr>
-      </w:pPr>
-      <w:r>
-        <w:rPr>
-          <w:highlight w:val="yellow"/>
-        </w:rPr>
-        <w:t xml:space="preserve">Descrever o problema principal que justifique o desenvolvimento de uma solução. </w:t>
-      </w:r>
-      <w:r>
-        <w:rPr>
-          <w:highlight w:val="yellow"/>
-        </w:rPr>
-        <w:t>As últimas linhas devem conter os objetivos enumerados que serão respondidos na conclusão.</w:t>
+      <w:r>
+        <w:rPr>
+          <w:highlight w:val="green"/>
+        </w:rPr>
+        <w:t>Nosso foco está em gerenciar o resfriamento de impressoras 3D através de sensores</w:t>
+      </w:r>
+      <w:r>
+        <w:t xml:space="preserve"> </w:t>
+      </w:r>
+      <w:r>
+        <w:rPr>
+          <w:highlight w:val="green"/>
+        </w:rPr>
+        <w:t>de temperatura e display de informações para nossos clientes em uma dashboard interativa dentro de nosso site., visando a melhoria dos processos e economia de tempo e menor perda de materiais</w:t>
+      </w:r>
+      <w:r>
+        <w:rPr>
+          <w:highlight w:val="green"/>
+        </w:rPr>
+        <w:t>, tempo</w:t>
+      </w:r>
+      <w:r>
+        <w:rPr>
+          <w:highlight w:val="green"/>
+        </w:rPr>
+        <w:t xml:space="preserve"> e dinheiro.</w:t>
       </w:r>
     </w:p>
     <w:p>
@@ -2608,69 +2671,15 @@
           <w:highlight w:val="yellow"/>
         </w:rPr>
       </w:pPr>
-      <w:bookmarkStart w:id="10" w:name="_Toc73427767"/>
+      <w:bookmarkStart w:id="10" w:name="_Toc73427768"/>
       <w:r>
         <w:rPr>
           <w:b/>
           <w:highlight w:val="yellow"/>
         </w:rPr>
-        <w:t>objetivo da solução</w:t>
+        <w:t>diagrama da solução</w:t>
       </w:r>
       <w:bookmarkEnd w:id="10"/>
-    </w:p>
-    <w:p>
-      <w:r>
-        <w:rPr>
-          <w:highlight w:val="green"/>
-        </w:rPr>
-        <w:t>Nosso foco está em gerenciar o resfriamento de impressoras 3D através de sensores</w:t>
-      </w:r>
-      <w:r>
-        <w:t xml:space="preserve"> </w:t>
-      </w:r>
-      <w:r>
-        <w:rPr>
-          <w:highlight w:val="green"/>
-        </w:rPr>
-        <w:t>de temperatura e display de informações para nossos clientes em uma dashboard interativa dentro de nosso site., visando a melhoria dos processos e economia de tempo e menor perda de materiais</w:t>
-      </w:r>
-      <w:r>
-        <w:rPr>
-          <w:highlight w:val="green"/>
-        </w:rPr>
-        <w:t>, tempo</w:t>
-      </w:r>
-      <w:r>
-        <w:rPr>
-          <w:highlight w:val="green"/>
-        </w:rPr>
-        <w:t xml:space="preserve"> e dinheiro.</w:t>
-      </w:r>
-    </w:p>
-    <w:p>
-      <w:pPr>
-        <w:rPr>
-          <w:highlight w:val="yellow"/>
-        </w:rPr>
-      </w:pPr>
-    </w:p>
-    <w:p>
-      <w:pPr>
-        <w:pStyle w:val="Ttulo2"/>
-        <w:rPr>
-          <w:b/>
-          <w:highlight w:val="yellow"/>
-        </w:rPr>
-      </w:pPr>
-      <w:bookmarkStart w:id="11" w:name="_Toc73427768"/>
-      <w:r>
-        <w:rPr>
-          <w:b/>
-          <w:highlight w:val="yellow"/>
-        </w:rPr>
-        <w:t>diagrama da solução</w:t>
-      </w:r>
-      <w:bookmarkEnd w:id="11"/>
     </w:p>
     <w:p>
       <w:pPr>
@@ -2728,7 +2737,7 @@
         </w:sectPr>
       </w:pPr>
     </w:p>
-    <w:bookmarkEnd w:id="8"/>
+    <w:bookmarkEnd w:id="7"/>
     <w:p>
       <w:pPr>
         <w:pStyle w:val="FolhadeRostodosCaptulos"/>
@@ -2797,7 +2806,7 @@
           <w:highlight w:val="yellow"/>
         </w:rPr>
       </w:pPr>
-      <w:bookmarkStart w:id="12" w:name="_Toc73427769"/>
+      <w:bookmarkStart w:id="11" w:name="_Toc73427769"/>
       <w:r>
         <w:rPr>
           <w:highlight w:val="yellow"/>
@@ -2805,26 +2814,209 @@
         <w:lastRenderedPageBreak/>
         <w:t>PLANEJAMENTO DO PROJETO</w:t>
       </w:r>
+      <w:bookmarkEnd w:id="11"/>
+    </w:p>
+    <w:p>
+      <w:pPr>
+        <w:pStyle w:val="Ttulo2"/>
+        <w:rPr>
+          <w:b/>
+        </w:rPr>
+      </w:pPr>
+      <w:bookmarkStart w:id="12" w:name="_Toc73427770"/>
+      <w:r>
+        <w:rPr>
+          <w:b/>
+        </w:rPr>
+        <w:t>Definição da Equipe do projeto</w:t>
+      </w:r>
       <w:bookmarkEnd w:id="12"/>
+      <w:r>
+        <w:rPr>
+          <w:b/>
+        </w:rPr>
+        <w:t xml:space="preserve"> </w:t>
+      </w:r>
+    </w:p>
+    <w:p>
+      <w:pPr>
+        <w:rPr>
+          <w:highlight w:val="yellow"/>
+        </w:rPr>
+      </w:pPr>
+      <w:r>
+        <w:rPr>
+          <w:highlight w:val="green"/>
+        </w:rPr>
+        <w:t xml:space="preserve">Nosso projeto foi separado em duas Sprints onde adotamos abordagens diferentes. Em nossa primeira Sprint adotamos uma rotatividade de funções entre nossos membros, onde semanalmente tínhamos um Scrum Master e um </w:t>
+      </w:r>
+      <w:proofErr w:type="spellStart"/>
+      <w:r>
+        <w:rPr>
+          <w:highlight w:val="green"/>
+        </w:rPr>
+        <w:t>Product</w:t>
+      </w:r>
+      <w:proofErr w:type="spellEnd"/>
+      <w:r>
+        <w:rPr>
+          <w:highlight w:val="green"/>
+        </w:rPr>
+        <w:t xml:space="preserve"> </w:t>
+      </w:r>
+      <w:proofErr w:type="spellStart"/>
+      <w:r>
+        <w:rPr>
+          <w:highlight w:val="green"/>
+        </w:rPr>
+        <w:t>Owner</w:t>
+      </w:r>
+      <w:proofErr w:type="spellEnd"/>
+      <w:r>
+        <w:rPr>
+          <w:highlight w:val="green"/>
+        </w:rPr>
+        <w:t xml:space="preserve"> diferente. Nossos </w:t>
+      </w:r>
+      <w:proofErr w:type="spellStart"/>
+      <w:r>
+        <w:rPr>
+          <w:highlight w:val="green"/>
+        </w:rPr>
+        <w:t>Devs</w:t>
+      </w:r>
+      <w:proofErr w:type="spellEnd"/>
+      <w:r>
+        <w:rPr>
+          <w:highlight w:val="green"/>
+        </w:rPr>
+        <w:t xml:space="preserve"> também rodavam de acordo com a rotação das outras funções. Porém esse método se mostrou ineficaz, visto que as trocas constantes não </w:t>
+      </w:r>
+      <w:proofErr w:type="spellStart"/>
+      <w:r>
+        <w:rPr>
+          <w:highlight w:val="green"/>
+        </w:rPr>
+        <w:t>pormitiam</w:t>
+      </w:r>
+      <w:proofErr w:type="spellEnd"/>
+      <w:r>
+        <w:rPr>
+          <w:highlight w:val="green"/>
+        </w:rPr>
+        <w:t xml:space="preserve"> que o Scrum Master e o PO estivessem 100% a par de cada uma das atividades feitas e entregas do projeto, o que desorganizou o processo. </w:t>
+      </w:r>
+    </w:p>
+    <w:p>
+      <w:pPr>
+        <w:rPr>
+          <w:highlight w:val="green"/>
+        </w:rPr>
+      </w:pPr>
+    </w:p>
+    <w:p>
+      <w:pPr>
+        <w:rPr>
+          <w:highlight w:val="green"/>
+        </w:rPr>
+      </w:pPr>
+      <w:r>
+        <w:rPr>
+          <w:highlight w:val="green"/>
+        </w:rPr>
+        <w:t xml:space="preserve">Então em nossa segunda Sprint tivemos uma mudança na organização, onde nossas funções forma mais fixas. O Guilherme Brandão executou a função de PO e </w:t>
+      </w:r>
+      <w:proofErr w:type="spellStart"/>
+      <w:r>
+        <w:rPr>
+          <w:highlight w:val="green"/>
+        </w:rPr>
+        <w:t>Devs</w:t>
+      </w:r>
+      <w:proofErr w:type="spellEnd"/>
+      <w:r>
+        <w:rPr>
+          <w:highlight w:val="green"/>
+        </w:rPr>
+        <w:t xml:space="preserve">, o Enzo Brigante foi o Scrum Master e </w:t>
+      </w:r>
+      <w:proofErr w:type="spellStart"/>
+      <w:r>
+        <w:rPr>
+          <w:highlight w:val="green"/>
+        </w:rPr>
+        <w:t>Dev</w:t>
+      </w:r>
+      <w:proofErr w:type="spellEnd"/>
+      <w:r>
+        <w:rPr>
+          <w:highlight w:val="green"/>
+        </w:rPr>
+        <w:t xml:space="preserve">, enquanto o Cristian, o Kevin e o Lucas foram </w:t>
+      </w:r>
+      <w:proofErr w:type="spellStart"/>
+      <w:r>
+        <w:rPr>
+          <w:highlight w:val="green"/>
+        </w:rPr>
+        <w:t>Devs</w:t>
+      </w:r>
+      <w:proofErr w:type="spellEnd"/>
+      <w:r>
+        <w:rPr>
+          <w:highlight w:val="green"/>
+        </w:rPr>
+        <w:t>.</w:t>
+      </w:r>
+      <w:r>
+        <w:rPr>
+          <w:highlight w:val="green"/>
+        </w:rPr>
+        <w:t xml:space="preserve"> Essa rotação nos garantiu um </w:t>
+      </w:r>
+      <w:proofErr w:type="spellStart"/>
+      <w:r>
+        <w:rPr>
+          <w:highlight w:val="green"/>
+        </w:rPr>
+        <w:t>secesso</w:t>
+      </w:r>
+      <w:proofErr w:type="spellEnd"/>
+      <w:r>
+        <w:rPr>
+          <w:highlight w:val="green"/>
+        </w:rPr>
+        <w:t xml:space="preserve"> maior visto que haviam duas pessoas desde o começo do projeto de olho em cada etapa, entregável e função durante o projeto</w:t>
+      </w:r>
+    </w:p>
+    <w:p>
+      <w:pPr>
+        <w:rPr>
+          <w:highlight w:val="green"/>
+        </w:rPr>
+      </w:pPr>
     </w:p>
     <w:p>
       <w:pPr>
         <w:pStyle w:val="Ttulo2"/>
         <w:rPr>
           <w:b/>
-        </w:rPr>
-      </w:pPr>
-      <w:bookmarkStart w:id="13" w:name="_Toc73427770"/>
+          <w:highlight w:val="yellow"/>
+        </w:rPr>
+      </w:pPr>
+      <w:bookmarkStart w:id="13" w:name="_Toc73427771"/>
       <w:r>
         <w:rPr>
           <w:b/>
-        </w:rPr>
-        <w:t>Definição da Equipe do projeto</w:t>
+          <w:highlight w:val="yellow"/>
+        </w:rPr>
+        <w:t>PROCESSO E FERRAMENTA DE GESTÃO DE PROJETOS</w:t>
       </w:r>
       <w:bookmarkEnd w:id="13"/>
       <w:r>
         <w:rPr>
           <w:b/>
+          <w:highlight w:val="yellow"/>
         </w:rPr>
         <w:t xml:space="preserve"> </w:t>
       </w:r>
@@ -2837,43 +3029,205 @@
       </w:pPr>
       <w:r>
         <w:rPr>
-          <w:highlight w:val="green"/>
-        </w:rPr>
-        <w:t xml:space="preserve">Nosso projeto foi separado em duas Sprints onde adotamos abordagens diferentes. Em nossa primeira Sprint adotamos uma rotatividade de funções entre nossos membros, onde semanalmente tínhamos um Scrum Master e um Product Owner diferente. Nossos Devs também rodavam de acordo com a rotação das outras funções. Porém esse método se mostrou ineficaz, visto que as trocas constantes não pormitiam que o Scrum Master e o PO estivessem 100% a par de cada uma das atividades feitas e entregas do projeto, o que desorganizou o processo. </w:t>
-      </w:r>
-    </w:p>
-    <w:p>
-      <w:pPr>
-        <w:rPr>
-          <w:highlight w:val="green"/>
-        </w:rPr>
-      </w:pPr>
-    </w:p>
-    <w:p>
-      <w:pPr>
-        <w:rPr>
-          <w:highlight w:val="green"/>
-        </w:rPr>
-      </w:pPr>
-      <w:r>
-        <w:rPr>
-          <w:highlight w:val="green"/>
-        </w:rPr>
-        <w:t>Então em nossa segunda Sprint tivemos uma mudança na organização, onde nossas funções forma mais fixas. O Guilherme Brandão executou a função de PO e Devs, o Enzo Brigante foi o Scrum Master e Dev, enquanto o Cristian, o Kevin e o Lucas foram Devs.</w:t>
-      </w:r>
-      <w:r>
-        <w:rPr>
-          <w:highlight w:val="green"/>
-        </w:rPr>
-        <w:t xml:space="preserve"> Essa rotação nos garantiu um secesso maior visto que haviam duas pessoas desde o começo do projeto de olho em cada etapa, entregável e função durante o projeto</w:t>
-      </w:r>
-    </w:p>
-    <w:p>
-      <w:pPr>
-        <w:rPr>
-          <w:highlight w:val="green"/>
-        </w:rPr>
-      </w:pPr>
+          <w:highlight w:val="yellow"/>
+        </w:rPr>
+        <w:t xml:space="preserve">A ferramenta </w:t>
+      </w:r>
+      <w:proofErr w:type="spellStart"/>
+      <w:r>
+        <w:rPr>
+          <w:highlight w:val="yellow"/>
+        </w:rPr>
+        <w:t>ultizada</w:t>
+      </w:r>
+      <w:proofErr w:type="spellEnd"/>
+      <w:r>
+        <w:rPr>
+          <w:highlight w:val="yellow"/>
+        </w:rPr>
+        <w:t xml:space="preserve"> foi o </w:t>
+      </w:r>
+      <w:proofErr w:type="spellStart"/>
+      <w:r>
+        <w:rPr>
+          <w:highlight w:val="yellow"/>
+        </w:rPr>
+        <w:t>Trello</w:t>
+      </w:r>
+      <w:proofErr w:type="spellEnd"/>
+      <w:r>
+        <w:rPr>
+          <w:highlight w:val="yellow"/>
+        </w:rPr>
+        <w:t xml:space="preserve"> pela forma simples e adequada de organização</w:t>
+      </w:r>
+    </w:p>
+    <w:p>
+      <w:pPr>
+        <w:rPr>
+          <w:highlight w:val="yellow"/>
+        </w:rPr>
+      </w:pPr>
+      <w:r>
+        <w:rPr>
+          <w:highlight w:val="yellow"/>
+        </w:rPr>
+        <w:t xml:space="preserve">As tarefas foram divididas </w:t>
+      </w:r>
+      <w:proofErr w:type="spellStart"/>
+      <w:r>
+        <w:rPr>
+          <w:highlight w:val="yellow"/>
+        </w:rPr>
+        <w:t>varias</w:t>
+      </w:r>
+      <w:proofErr w:type="spellEnd"/>
+      <w:r>
+        <w:rPr>
+          <w:highlight w:val="yellow"/>
+        </w:rPr>
+        <w:t xml:space="preserve"> partes. A parte de documentação, Help Desk e Fluxograma, Sustentação</w:t>
+      </w:r>
+      <w:r>
+        <w:rPr>
+          <w:highlight w:val="yellow"/>
+        </w:rPr>
+        <w:t xml:space="preserve"> e Requisitos </w:t>
+      </w:r>
+      <w:r>
+        <w:rPr>
+          <w:highlight w:val="yellow"/>
+        </w:rPr>
+        <w:t xml:space="preserve"> feita por Guilherme Brandão, Lucas </w:t>
+      </w:r>
+      <w:proofErr w:type="spellStart"/>
+      <w:r>
+        <w:rPr>
+          <w:highlight w:val="yellow"/>
+        </w:rPr>
+        <w:t>Bazilio</w:t>
+      </w:r>
+      <w:proofErr w:type="spellEnd"/>
+      <w:r>
+        <w:rPr>
+          <w:highlight w:val="yellow"/>
+        </w:rPr>
+        <w:t xml:space="preserve"> e Cristian Alexandre</w:t>
+      </w:r>
+      <w:r>
+        <w:rPr>
+          <w:highlight w:val="yellow"/>
+        </w:rPr>
+        <w:t xml:space="preserve"> com </w:t>
+      </w:r>
+      <w:proofErr w:type="spellStart"/>
+      <w:r>
+        <w:rPr>
+          <w:highlight w:val="yellow"/>
+        </w:rPr>
+        <w:t>Auxilio</w:t>
+      </w:r>
+      <w:proofErr w:type="spellEnd"/>
+      <w:r>
+        <w:rPr>
+          <w:highlight w:val="yellow"/>
+        </w:rPr>
+        <w:t xml:space="preserve"> de Enzo Brigante e de  Kevin </w:t>
+      </w:r>
+      <w:proofErr w:type="spellStart"/>
+      <w:r>
+        <w:rPr>
+          <w:highlight w:val="yellow"/>
+        </w:rPr>
+        <w:t>Weselka</w:t>
+      </w:r>
+      <w:proofErr w:type="spellEnd"/>
+      <w:r>
+        <w:rPr>
+          <w:highlight w:val="yellow"/>
+        </w:rPr>
+        <w:t xml:space="preserve"> que trabalharam na parte técnica do projeto na maior parte do tempo como a estrutura do site, Banco de dados , Simulador financeiro, </w:t>
+      </w:r>
+      <w:proofErr w:type="spellStart"/>
+      <w:r>
+        <w:rPr>
+          <w:highlight w:val="yellow"/>
+        </w:rPr>
+        <w:t>Analytics</w:t>
+      </w:r>
+      <w:proofErr w:type="spellEnd"/>
+      <w:r>
+        <w:rPr>
+          <w:highlight w:val="yellow"/>
+        </w:rPr>
+        <w:t xml:space="preserve">, Tendo um pouco de </w:t>
+      </w:r>
+      <w:proofErr w:type="spellStart"/>
+      <w:r>
+        <w:rPr>
+          <w:highlight w:val="yellow"/>
+        </w:rPr>
+        <w:t>auxilio</w:t>
+      </w:r>
+      <w:proofErr w:type="spellEnd"/>
+      <w:r>
+        <w:rPr>
+          <w:highlight w:val="yellow"/>
+        </w:rPr>
+        <w:t xml:space="preserve"> da outra equipe também em certos aspectos.</w:t>
+      </w:r>
+    </w:p>
+    <w:p>
+      <w:pPr>
+        <w:rPr>
+          <w:highlight w:val="yellow"/>
+        </w:rPr>
+      </w:pPr>
+    </w:p>
+    <w:p>
+      <w:pPr>
+        <w:rPr>
+          <w:highlight w:val="yellow"/>
+        </w:rPr>
+      </w:pPr>
+      <w:r>
+        <w:lastRenderedPageBreak/>
+        <w:drawing>
+          <wp:inline distT="0" distB="0" distL="0" distR="0" wp14:anchorId="3BE389AF" wp14:editId="136E288D">
+            <wp:extent cx="5760720" cy="3046095"/>
+            <wp:effectExtent l="0" t="0" r="0" b="1905"/>
+            <wp:docPr id="3" name="Imagem 3"/>
+            <wp:cNvGraphicFramePr>
+              <a:graphicFrameLocks xmlns:a="http://schemas.openxmlformats.org/drawingml/2006/main" noChangeAspect="1"/>
+            </wp:cNvGraphicFramePr>
+            <a:graphic xmlns:a="http://schemas.openxmlformats.org/drawingml/2006/main">
+              <a:graphicData uri="http://schemas.openxmlformats.org/drawingml/2006/picture">
+                <pic:pic xmlns:pic="http://schemas.openxmlformats.org/drawingml/2006/picture">
+                  <pic:nvPicPr>
+                    <pic:cNvPr id="1" name=""/>
+                    <pic:cNvPicPr/>
+                  </pic:nvPicPr>
+                  <pic:blipFill>
+                    <a:blip r:embed="rId18"/>
+                    <a:stretch>
+                      <a:fillRect/>
+                    </a:stretch>
+                  </pic:blipFill>
+                  <pic:spPr>
+                    <a:xfrm>
+                      <a:off x="0" y="0"/>
+                      <a:ext cx="5760720" cy="3046095"/>
+                    </a:xfrm>
+                    <a:prstGeom prst="rect">
+                      <a:avLst/>
+                    </a:prstGeom>
+                  </pic:spPr>
+                </pic:pic>
+              </a:graphicData>
+            </a:graphic>
+          </wp:inline>
+        </w:drawing>
+      </w:r>
     </w:p>
     <w:p>
       <w:pPr>
@@ -2883,13 +3237,13 @@
           <w:highlight w:val="yellow"/>
         </w:rPr>
       </w:pPr>
-      <w:bookmarkStart w:id="14" w:name="_Toc73427771"/>
+      <w:bookmarkStart w:id="14" w:name="_Toc73427772"/>
       <w:r>
         <w:rPr>
           <w:b/>
           <w:highlight w:val="yellow"/>
         </w:rPr>
-        <w:t>PROCESSO E FERRAMENTA DE GESTÃO DE PROJETOS</w:t>
+        <w:t>Gestão dos Riscos do Projeto</w:t>
       </w:r>
       <w:bookmarkEnd w:id="14"/>
       <w:r>
@@ -2907,6 +3261,57 @@
         </w:rPr>
       </w:pPr>
       <w:r>
+        <w:drawing>
+          <wp:inline distT="0" distB="0" distL="0" distR="0" wp14:anchorId="5D7E225C" wp14:editId="4AF8F89D">
+            <wp:extent cx="4258269" cy="3562847"/>
+            <wp:effectExtent l="0" t="0" r="9525" b="0"/>
+            <wp:docPr id="10" name="Imagem 10"/>
+            <wp:cNvGraphicFramePr>
+              <a:graphicFrameLocks xmlns:a="http://schemas.openxmlformats.org/drawingml/2006/main" noChangeAspect="1"/>
+            </wp:cNvGraphicFramePr>
+            <a:graphic xmlns:a="http://schemas.openxmlformats.org/drawingml/2006/main">
+              <a:graphicData uri="http://schemas.openxmlformats.org/drawingml/2006/picture">
+                <pic:pic xmlns:pic="http://schemas.openxmlformats.org/drawingml/2006/picture">
+                  <pic:nvPicPr>
+                    <pic:cNvPr id="1" name=""/>
+                    <pic:cNvPicPr/>
+                  </pic:nvPicPr>
+                  <pic:blipFill>
+                    <a:blip r:embed="rId19"/>
+                    <a:stretch>
+                      <a:fillRect/>
+                    </a:stretch>
+                  </pic:blipFill>
+                  <pic:spPr>
+                    <a:xfrm>
+                      <a:off x="0" y="0"/>
+                      <a:ext cx="4258269" cy="3562847"/>
+                    </a:xfrm>
+                    <a:prstGeom prst="rect">
+                      <a:avLst/>
+                    </a:prstGeom>
+                  </pic:spPr>
+                </pic:pic>
+              </a:graphicData>
+            </a:graphic>
+          </wp:inline>
+        </w:drawing>
+      </w:r>
+    </w:p>
+    <w:p>
+      <w:pPr>
+        <w:rPr>
+          <w:highlight w:val="yellow"/>
+        </w:rPr>
+      </w:pPr>
+    </w:p>
+    <w:p>
+      <w:pPr>
+        <w:rPr>
+          <w:highlight w:val="yellow"/>
+        </w:rPr>
+      </w:pPr>
+      <w:r>
         <w:rPr>
           <w:highlight w:val="yellow"/>
         </w:rPr>
@@ -2916,31 +3321,120 @@
         <w:rPr>
           <w:highlight w:val="yellow"/>
         </w:rPr>
-        <w:tab/>
-      </w:r>
-      <w:r>
-        <w:rPr>
-          <w:highlight w:val="yellow"/>
-        </w:rPr>
-        <w:t>Descrever o processo de gestão e seus benefícios: Divisão das tarefas, evidências das Daily Meetings</w:t>
-      </w:r>
-      <w:r>
-        <w:rPr>
-          <w:highlight w:val="yellow"/>
-        </w:rPr>
-        <w:t xml:space="preserve"> (exemplo de Ata de reunião)</w:t>
-      </w:r>
-      <w:r>
-        <w:rPr>
-          <w:highlight w:val="yellow"/>
-        </w:rPr>
-        <w:t>; Prints da ferramenta de gestão de atividades utilizada</w:t>
-      </w:r>
-      <w:r>
-        <w:rPr>
-          <w:highlight w:val="yellow"/>
-        </w:rPr>
-        <w:t>.</w:t>
+        <w:t xml:space="preserve">Esses são </w:t>
+      </w:r>
+      <w:r>
+        <w:rPr>
+          <w:highlight w:val="yellow"/>
+        </w:rPr>
+        <w:t>os principais riscos levantados</w:t>
+      </w:r>
+      <w:r>
+        <w:rPr>
+          <w:highlight w:val="yellow"/>
+        </w:rPr>
+        <w:t xml:space="preserve"> pela a nossa equipe</w:t>
+      </w:r>
+      <w:r>
+        <w:rPr>
+          <w:highlight w:val="yellow"/>
+        </w:rPr>
+        <w:t xml:space="preserve">, sua classificação </w:t>
+      </w:r>
+      <w:r>
+        <w:rPr>
+          <w:highlight w:val="yellow"/>
+        </w:rPr>
+        <w:t>vai de baixo, médio a alto. Seguido dele possuímos a janela de resposta aos riscos classificados no nosso painel.</w:t>
+      </w:r>
+    </w:p>
+    <w:p>
+      <w:pPr>
+        <w:jc w:val="left"/>
+        <w:rPr>
+          <w:highlight w:val="yellow"/>
+        </w:rPr>
+      </w:pPr>
+      <w:r>
+        <w:lastRenderedPageBreak/>
+        <w:drawing>
+          <wp:inline distT="0" distB="0" distL="0" distR="0" wp14:anchorId="6924DF9E" wp14:editId="67D22429">
+            <wp:extent cx="6076950" cy="3880115"/>
+            <wp:effectExtent l="133350" t="114300" r="133350" b="158750"/>
+            <wp:docPr id="13" name="Imagem 13"/>
+            <wp:cNvGraphicFramePr>
+              <a:graphicFrameLocks xmlns:a="http://schemas.openxmlformats.org/drawingml/2006/main" noChangeAspect="1"/>
+            </wp:cNvGraphicFramePr>
+            <a:graphic xmlns:a="http://schemas.openxmlformats.org/drawingml/2006/main">
+              <a:graphicData uri="http://schemas.openxmlformats.org/drawingml/2006/picture">
+                <pic:pic xmlns:pic="http://schemas.openxmlformats.org/drawingml/2006/picture">
+                  <pic:nvPicPr>
+                    <pic:cNvPr id="1" name=""/>
+                    <pic:cNvPicPr/>
+                  </pic:nvPicPr>
+                  <pic:blipFill>
+                    <a:blip r:embed="rId20"/>
+                    <a:stretch>
+                      <a:fillRect/>
+                    </a:stretch>
+                  </pic:blipFill>
+                  <pic:spPr>
+                    <a:xfrm>
+                      <a:off x="0" y="0"/>
+                      <a:ext cx="6173258" cy="3941607"/>
+                    </a:xfrm>
+                    <a:prstGeom prst="rect">
+                      <a:avLst/>
+                    </a:prstGeom>
+                    <a:solidFill>
+                      <a:srgbClr val="FFFFFF">
+                        <a:shade val="85000"/>
+                      </a:srgbClr>
+                    </a:solidFill>
+                    <a:ln w="88900" cap="sq">
+                      <a:solidFill>
+                        <a:srgbClr val="FFFFFF"/>
+                      </a:solidFill>
+                      <a:miter lim="800000"/>
+                    </a:ln>
+                    <a:effectLst>
+                      <a:outerShdw blurRad="55000" dist="18000" dir="5400000" algn="tl" rotWithShape="0">
+                        <a:srgbClr val="000000">
+                          <a:alpha val="40000"/>
+                        </a:srgbClr>
+                      </a:outerShdw>
+                    </a:effectLst>
+                    <a:scene3d>
+                      <a:camera prst="orthographicFront"/>
+                      <a:lightRig rig="twoPt" dir="t">
+                        <a:rot lat="0" lon="0" rev="7200000"/>
+                      </a:lightRig>
+                    </a:scene3d>
+                    <a:sp3d>
+                      <a:bevelT w="25400" h="19050"/>
+                      <a:contourClr>
+                        <a:srgbClr val="FFFFFF"/>
+                      </a:contourClr>
+                    </a:sp3d>
+                  </pic:spPr>
+                </pic:pic>
+              </a:graphicData>
+            </a:graphic>
+          </wp:inline>
+        </w:drawing>
+      </w:r>
+    </w:p>
+    <w:p>
+      <w:pPr>
+        <w:rPr>
+          <w:highlight w:val="yellow"/>
+        </w:rPr>
+      </w:pPr>
+      <w:r>
+        <w:rPr>
+          <w:highlight w:val="yellow"/>
+        </w:rPr>
+        <w:t>Esses processos são importantes pois são possíveis soluções ou decisões que auxiliam na estabilidade do projeto em longo prazo.</w:t>
       </w:r>
     </w:p>
     <w:p>
@@ -2951,51 +3445,7 @@
           <w:highlight w:val="yellow"/>
         </w:rPr>
       </w:pPr>
-      <w:bookmarkStart w:id="15" w:name="_Toc73427772"/>
-      <w:r>
-        <w:rPr>
-          <w:b/>
-          <w:highlight w:val="yellow"/>
-        </w:rPr>
-        <w:t>Gestão dos Riscos do Projeto</w:t>
-      </w:r>
-      <w:bookmarkEnd w:id="15"/>
-      <w:r>
-        <w:rPr>
-          <w:b/>
-          <w:highlight w:val="yellow"/>
-        </w:rPr>
-        <w:t xml:space="preserve"> </w:t>
-      </w:r>
-    </w:p>
-    <w:p>
-      <w:pPr>
-        <w:rPr>
-          <w:highlight w:val="yellow"/>
-        </w:rPr>
-      </w:pPr>
-      <w:r>
-        <w:rPr>
-          <w:highlight w:val="yellow"/>
-        </w:rPr>
-        <w:tab/>
-      </w:r>
-      <w:r>
-        <w:rPr>
-          <w:highlight w:val="yellow"/>
-        </w:rPr>
-        <w:t>Apresentar os principais riscos levantados, sua classificação e plano de resposta.</w:t>
-      </w:r>
-    </w:p>
-    <w:p>
-      <w:pPr>
-        <w:pStyle w:val="Ttulo2"/>
-        <w:rPr>
-          <w:b/>
-          <w:highlight w:val="yellow"/>
-        </w:rPr>
-      </w:pPr>
-      <w:bookmarkStart w:id="16" w:name="_Toc73427773"/>
+      <w:bookmarkStart w:id="15" w:name="_Toc73427773"/>
       <w:r>
         <w:rPr>
           <w:b/>
@@ -3025,6 +3475,89 @@
         </w:rPr>
         <w:t>requisitos</w:t>
       </w:r>
+      <w:bookmarkEnd w:id="15"/>
+      <w:r>
+        <w:rPr>
+          <w:b/>
+          <w:highlight w:val="yellow"/>
+        </w:rPr>
+        <w:t xml:space="preserve"> </w:t>
+      </w:r>
+    </w:p>
+    <w:p>
+      <w:pPr>
+        <w:rPr>
+          <w:highlight w:val="yellow"/>
+        </w:rPr>
+      </w:pPr>
+      <w:r>
+        <w:drawing>
+          <wp:inline distT="0" distB="0" distL="0" distR="0" wp14:anchorId="5C14A340" wp14:editId="2E01B673">
+            <wp:extent cx="5760720" cy="3489325"/>
+            <wp:effectExtent l="0" t="0" r="0" b="0"/>
+            <wp:docPr id="14" name="Imagem 14"/>
+            <wp:cNvGraphicFramePr>
+              <a:graphicFrameLocks xmlns:a="http://schemas.openxmlformats.org/drawingml/2006/main" noChangeAspect="1"/>
+            </wp:cNvGraphicFramePr>
+            <a:graphic xmlns:a="http://schemas.openxmlformats.org/drawingml/2006/main">
+              <a:graphicData uri="http://schemas.openxmlformats.org/drawingml/2006/picture">
+                <pic:pic xmlns:pic="http://schemas.openxmlformats.org/drawingml/2006/picture">
+                  <pic:nvPicPr>
+                    <pic:cNvPr id="1" name=""/>
+                    <pic:cNvPicPr/>
+                  </pic:nvPicPr>
+                  <pic:blipFill>
+                    <a:blip r:embed="rId21"/>
+                    <a:stretch>
+                      <a:fillRect/>
+                    </a:stretch>
+                  </pic:blipFill>
+                  <pic:spPr>
+                    <a:xfrm>
+                      <a:off x="0" y="0"/>
+                      <a:ext cx="5760720" cy="3489325"/>
+                    </a:xfrm>
+                    <a:prstGeom prst="rect">
+                      <a:avLst/>
+                    </a:prstGeom>
+                  </pic:spPr>
+                </pic:pic>
+              </a:graphicData>
+            </a:graphic>
+          </wp:inline>
+        </w:drawing>
+      </w:r>
+    </w:p>
+    <w:p>
+      <w:pPr>
+        <w:rPr>
+          <w:highlight w:val="yellow"/>
+        </w:rPr>
+      </w:pPr>
+      <w:r>
+        <w:rPr>
+          <w:highlight w:val="yellow"/>
+        </w:rPr>
+        <w:t>Essa lista consiste em todos os nossos requisitos do projeto em escala Fibonacci de dificuldade com sua classificação e priorização.</w:t>
+      </w:r>
+    </w:p>
+    <w:p>
+      <w:pPr>
+        <w:pStyle w:val="Ttulo2"/>
+        <w:rPr>
+          <w:b/>
+          <w:highlight w:val="yellow"/>
+        </w:rPr>
+      </w:pPr>
+      <w:bookmarkStart w:id="16" w:name="_Toc73427774"/>
+      <w:r>
+        <w:rPr>
+          <w:b/>
+          <w:highlight w:val="yellow"/>
+        </w:rPr>
+        <w:lastRenderedPageBreak/>
+        <w:t>Sprints / sprint backlog</w:t>
+      </w:r>
       <w:bookmarkEnd w:id="16"/>
       <w:r>
         <w:rPr>
@@ -3041,87 +3574,304 @@
         </w:rPr>
       </w:pPr>
       <w:r>
-        <w:rPr>
-          <w:highlight w:val="yellow"/>
-        </w:rPr>
-        <w:tab/>
-      </w:r>
-      <w:r>
-        <w:rPr>
-          <w:highlight w:val="yellow"/>
-        </w:rPr>
-        <w:t xml:space="preserve">Apresentar o Product Backlog </w:t>
-      </w:r>
-      <w:r>
-        <w:rPr>
-          <w:highlight w:val="yellow"/>
-        </w:rPr>
-        <w:t xml:space="preserve">e a lista dos requisitos, </w:t>
-      </w:r>
-      <w:r>
-        <w:rPr>
-          <w:highlight w:val="yellow"/>
-        </w:rPr>
-        <w:t xml:space="preserve">com </w:t>
-      </w:r>
-      <w:r>
-        <w:rPr>
-          <w:highlight w:val="yellow"/>
-        </w:rPr>
-        <w:t>a classificação</w:t>
-      </w:r>
-      <w:r>
-        <w:rPr>
-          <w:highlight w:val="yellow"/>
-        </w:rPr>
-        <w:t xml:space="preserve"> de prioridade.</w:t>
-      </w:r>
-    </w:p>
-    <w:p>
-      <w:pPr>
-        <w:rPr>
-          <w:highlight w:val="yellow"/>
-        </w:rPr>
-      </w:pPr>
-    </w:p>
-    <w:p>
-      <w:pPr>
-        <w:pStyle w:val="Ttulo2"/>
-        <w:rPr>
-          <w:b/>
-          <w:highlight w:val="yellow"/>
-        </w:rPr>
-      </w:pPr>
-      <w:bookmarkStart w:id="17" w:name="_Toc73427774"/>
-      <w:r>
-        <w:rPr>
-          <w:b/>
-          <w:highlight w:val="yellow"/>
-        </w:rPr>
-        <w:t>Sprints / sprint backlog</w:t>
-      </w:r>
-      <w:bookmarkEnd w:id="17"/>
-      <w:r>
-        <w:rPr>
-          <w:b/>
-          <w:highlight w:val="yellow"/>
-        </w:rPr>
-        <w:t xml:space="preserve"> </w:t>
-      </w:r>
-    </w:p>
-    <w:p>
-      <w:pPr>
-        <w:rPr>
-          <w:highlight w:val="yellow"/>
-        </w:rPr>
-      </w:pPr>
-      <w:r>
-        <w:rPr>
-          <w:highlight w:val="yellow"/>
-        </w:rPr>
-        <w:tab/>
-        <w:t>Apresentar o(s) Sprint Backlog(s) – O que do Product Backlog foi endereçado no(s) Sprint(s)</w:t>
-      </w:r>
+        <w:drawing>
+          <wp:inline distT="0" distB="0" distL="0" distR="0" wp14:anchorId="4B1EC497" wp14:editId="7668AA6C">
+            <wp:extent cx="2572109" cy="4925112"/>
+            <wp:effectExtent l="0" t="0" r="0" b="8890"/>
+            <wp:docPr id="16" name="Imagem 16"/>
+            <wp:cNvGraphicFramePr>
+              <a:graphicFrameLocks xmlns:a="http://schemas.openxmlformats.org/drawingml/2006/main" noChangeAspect="1"/>
+            </wp:cNvGraphicFramePr>
+            <a:graphic xmlns:a="http://schemas.openxmlformats.org/drawingml/2006/main">
+              <a:graphicData uri="http://schemas.openxmlformats.org/drawingml/2006/picture">
+                <pic:pic xmlns:pic="http://schemas.openxmlformats.org/drawingml/2006/picture">
+                  <pic:nvPicPr>
+                    <pic:cNvPr id="1" name=""/>
+                    <pic:cNvPicPr/>
+                  </pic:nvPicPr>
+                  <pic:blipFill>
+                    <a:blip r:embed="rId22"/>
+                    <a:stretch>
+                      <a:fillRect/>
+                    </a:stretch>
+                  </pic:blipFill>
+                  <pic:spPr>
+                    <a:xfrm>
+                      <a:off x="0" y="0"/>
+                      <a:ext cx="2572109" cy="4925112"/>
+                    </a:xfrm>
+                    <a:prstGeom prst="rect">
+                      <a:avLst/>
+                    </a:prstGeom>
+                  </pic:spPr>
+                </pic:pic>
+              </a:graphicData>
+            </a:graphic>
+          </wp:inline>
+        </w:drawing>
+      </w:r>
+    </w:p>
+    <w:p>
+      <w:pPr>
+        <w:rPr>
+          <w:highlight w:val="yellow"/>
+        </w:rPr>
+      </w:pPr>
+    </w:p>
+    <w:p>
+      <w:pPr>
+        <w:tabs>
+          <w:tab w:val="left" w:pos="3360"/>
+        </w:tabs>
+        <w:rPr>
+          <w:highlight w:val="yellow"/>
+        </w:rPr>
+      </w:pPr>
+      <w:r>
+        <w:rPr>
+          <w:highlight w:val="yellow"/>
+        </w:rPr>
+        <w:t xml:space="preserve">Esse é nosso backlog seguindo com as </w:t>
+      </w:r>
+      <w:proofErr w:type="spellStart"/>
+      <w:r>
+        <w:rPr>
+          <w:highlight w:val="yellow"/>
+        </w:rPr>
+        <w:t>MiniSprints</w:t>
+      </w:r>
+      <w:proofErr w:type="spellEnd"/>
+      <w:r>
+        <w:rPr>
+          <w:highlight w:val="yellow"/>
+        </w:rPr>
+        <w:t xml:space="preserve"> e cada entregável que foi solicitado de acordo com os pedidos do </w:t>
+      </w:r>
+      <w:proofErr w:type="spellStart"/>
+      <w:r>
+        <w:rPr>
+          <w:highlight w:val="yellow"/>
+        </w:rPr>
+        <w:t>P.o</w:t>
+      </w:r>
+      <w:proofErr w:type="spellEnd"/>
+      <w:r>
+        <w:rPr>
+          <w:highlight w:val="yellow"/>
+        </w:rPr>
+        <w:t xml:space="preserve"> e Scrum Master. Cada dia foi pedido uma tarefa diferente, seguindo o protocolo que foi pedido a e equipe com a metodologia ágil.</w:t>
+      </w:r>
+    </w:p>
+    <w:p>
+      <w:pPr>
+        <w:tabs>
+          <w:tab w:val="left" w:pos="3360"/>
+        </w:tabs>
+        <w:rPr>
+          <w:highlight w:val="yellow"/>
+        </w:rPr>
+      </w:pPr>
+    </w:p>
+    <w:p>
+      <w:pPr>
+        <w:tabs>
+          <w:tab w:val="left" w:pos="3360"/>
+        </w:tabs>
+        <w:rPr>
+          <w:highlight w:val="yellow"/>
+        </w:rPr>
+      </w:pPr>
+      <w:r>
+        <w:lastRenderedPageBreak/>
+        <w:drawing>
+          <wp:inline distT="0" distB="0" distL="0" distR="0" wp14:anchorId="7ADF0A5A" wp14:editId="53C2CC11">
+            <wp:extent cx="5760720" cy="5887720"/>
+            <wp:effectExtent l="0" t="0" r="0" b="0"/>
+            <wp:docPr id="18" name="Imagem 18"/>
+            <wp:cNvGraphicFramePr>
+              <a:graphicFrameLocks xmlns:a="http://schemas.openxmlformats.org/drawingml/2006/main" noChangeAspect="1"/>
+            </wp:cNvGraphicFramePr>
+            <a:graphic xmlns:a="http://schemas.openxmlformats.org/drawingml/2006/main">
+              <a:graphicData uri="http://schemas.openxmlformats.org/drawingml/2006/picture">
+                <pic:pic xmlns:pic="http://schemas.openxmlformats.org/drawingml/2006/picture">
+                  <pic:nvPicPr>
+                    <pic:cNvPr id="1" name=""/>
+                    <pic:cNvPicPr/>
+                  </pic:nvPicPr>
+                  <pic:blipFill>
+                    <a:blip r:embed="rId23"/>
+                    <a:stretch>
+                      <a:fillRect/>
+                    </a:stretch>
+                  </pic:blipFill>
+                  <pic:spPr>
+                    <a:xfrm>
+                      <a:off x="0" y="0"/>
+                      <a:ext cx="5760720" cy="5887720"/>
+                    </a:xfrm>
+                    <a:prstGeom prst="rect">
+                      <a:avLst/>
+                    </a:prstGeom>
+                  </pic:spPr>
+                </pic:pic>
+              </a:graphicData>
+            </a:graphic>
+          </wp:inline>
+        </w:drawing>
+      </w:r>
+    </w:p>
+    <w:p>
+      <w:pPr>
+        <w:tabs>
+          <w:tab w:val="left" w:pos="3360"/>
+        </w:tabs>
+        <w:rPr>
+          <w:highlight w:val="yellow"/>
+        </w:rPr>
+      </w:pPr>
+    </w:p>
+    <w:p>
+      <w:pPr>
+        <w:tabs>
+          <w:tab w:val="left" w:pos="3360"/>
+        </w:tabs>
+        <w:rPr>
+          <w:highlight w:val="yellow"/>
+        </w:rPr>
+      </w:pPr>
+      <w:r>
+        <w:rPr>
+          <w:highlight w:val="yellow"/>
+        </w:rPr>
+        <w:t xml:space="preserve">A primeira Mini Sprint Determinada dia 7/11 onde os entregáveis consistiam sobre a correção do site devido aos bugs que ocorreram na Sprint 2, o backlog refinado com </w:t>
+      </w:r>
+      <w:proofErr w:type="spellStart"/>
+      <w:r>
+        <w:rPr>
+          <w:highlight w:val="yellow"/>
+        </w:rPr>
+        <w:t>Minisprints</w:t>
+      </w:r>
+      <w:proofErr w:type="spellEnd"/>
+      <w:r>
+        <w:rPr>
+          <w:highlight w:val="yellow"/>
+        </w:rPr>
+        <w:t xml:space="preserve"> e decisões mais elaboradas para nossa equipe, A organização da nossa ferramenta de gestão para o começo da Sprint 3, uma modelagem de banco de dados mais objetiva e o Script que compõe os mecanismos de dados do nosso site.</w:t>
+      </w:r>
+    </w:p>
+    <w:p>
+      <w:pPr>
+        <w:tabs>
+          <w:tab w:val="left" w:pos="3360"/>
+        </w:tabs>
+        <w:rPr>
+          <w:highlight w:val="yellow"/>
+        </w:rPr>
+      </w:pPr>
+      <w:r>
+        <w:lastRenderedPageBreak/>
+        <w:drawing>
+          <wp:inline distT="0" distB="0" distL="0" distR="0" wp14:anchorId="12198ACA" wp14:editId="4A40FC12">
+            <wp:extent cx="5760720" cy="2973705"/>
+            <wp:effectExtent l="0" t="0" r="0" b="0"/>
+            <wp:docPr id="19" name="Imagem 19"/>
+            <wp:cNvGraphicFramePr>
+              <a:graphicFrameLocks xmlns:a="http://schemas.openxmlformats.org/drawingml/2006/main" noChangeAspect="1"/>
+            </wp:cNvGraphicFramePr>
+            <a:graphic xmlns:a="http://schemas.openxmlformats.org/drawingml/2006/main">
+              <a:graphicData uri="http://schemas.openxmlformats.org/drawingml/2006/picture">
+                <pic:pic xmlns:pic="http://schemas.openxmlformats.org/drawingml/2006/picture">
+                  <pic:nvPicPr>
+                    <pic:cNvPr id="1" name=""/>
+                    <pic:cNvPicPr/>
+                  </pic:nvPicPr>
+                  <pic:blipFill>
+                    <a:blip r:embed="rId24"/>
+                    <a:stretch>
+                      <a:fillRect/>
+                    </a:stretch>
+                  </pic:blipFill>
+                  <pic:spPr>
+                    <a:xfrm>
+                      <a:off x="0" y="0"/>
+                      <a:ext cx="5760720" cy="2973705"/>
+                    </a:xfrm>
+                    <a:prstGeom prst="rect">
+                      <a:avLst/>
+                    </a:prstGeom>
+                  </pic:spPr>
+                </pic:pic>
+              </a:graphicData>
+            </a:graphic>
+          </wp:inline>
+        </w:drawing>
+      </w:r>
+    </w:p>
+    <w:p>
+      <w:pPr>
+        <w:tabs>
+          <w:tab w:val="left" w:pos="3360"/>
+        </w:tabs>
+        <w:rPr>
+          <w:highlight w:val="yellow"/>
+        </w:rPr>
+      </w:pPr>
+      <w:r>
+        <w:rPr>
+          <w:highlight w:val="yellow"/>
+        </w:rPr>
+        <w:t xml:space="preserve">2° Mini Sprint composta dia 15/11 onde o Cadastro e login foram corrigidos junto com os testes de métrica no </w:t>
+      </w:r>
+      <w:proofErr w:type="spellStart"/>
+      <w:r>
+        <w:rPr>
+          <w:highlight w:val="yellow"/>
+        </w:rPr>
+        <w:t>analytics</w:t>
+      </w:r>
+      <w:proofErr w:type="spellEnd"/>
+      <w:r>
+        <w:rPr>
+          <w:highlight w:val="yellow"/>
+        </w:rPr>
+        <w:t xml:space="preserve">. O manual de instalação para o cliente poder utilizar o produto e ter as devidas instruções do que fazer quando </w:t>
+      </w:r>
+      <w:proofErr w:type="spellStart"/>
+      <w:r>
+        <w:rPr>
+          <w:highlight w:val="yellow"/>
+        </w:rPr>
+        <w:t>ultiliza-lo</w:t>
+      </w:r>
+      <w:proofErr w:type="spellEnd"/>
+      <w:r>
+        <w:rPr>
+          <w:highlight w:val="yellow"/>
+        </w:rPr>
+        <w:t xml:space="preserve"> ou estiver em dúvida com sua montagem, o manual pode ser utilizado também se o cliente tiver um problema que ele seja capaz de resolver sem o </w:t>
+      </w:r>
+      <w:proofErr w:type="spellStart"/>
+      <w:r>
+        <w:rPr>
+          <w:highlight w:val="yellow"/>
+        </w:rPr>
+        <w:t>auxilio</w:t>
+      </w:r>
+      <w:proofErr w:type="spellEnd"/>
+      <w:r>
+        <w:rPr>
+          <w:highlight w:val="yellow"/>
+        </w:rPr>
+        <w:t xml:space="preserve"> da equipe de suporte. </w:t>
+      </w:r>
+    </w:p>
+    <w:p>
+      <w:pPr>
+        <w:rPr>
+          <w:highlight w:val="yellow"/>
+        </w:rPr>
+      </w:pPr>
     </w:p>
     <w:p>
       <w:pPr>
@@ -3136,12 +3886,12 @@
           <w:highlight w:val="yellow"/>
         </w:rPr>
         <w:sectPr>
-          <w:headerReference w:type="even" r:id="rId18"/>
-          <w:headerReference w:type="default" r:id="rId19"/>
-          <w:footerReference w:type="even" r:id="rId20"/>
-          <w:footerReference w:type="default" r:id="rId21"/>
-          <w:headerReference w:type="first" r:id="rId22"/>
-          <w:footerReference w:type="first" r:id="rId23"/>
+          <w:headerReference w:type="even" r:id="rId25"/>
+          <w:headerReference w:type="default" r:id="rId26"/>
+          <w:footerReference w:type="even" r:id="rId27"/>
+          <w:footerReference w:type="default" r:id="rId28"/>
+          <w:headerReference w:type="first" r:id="rId29"/>
+          <w:footerReference w:type="first" r:id="rId30"/>
           <w:pgSz w:w="11907" w:h="16840" w:code="9"/>
           <w:pgMar w:top="1701" w:right="1134" w:bottom="1531" w:left="1701" w:header="709" w:footer="709" w:gutter="0"/>
           <w:cols w:space="708"/>
@@ -3149,6 +3899,114 @@
           <w:docGrid w:linePitch="360"/>
         </w:sectPr>
       </w:pPr>
+      <w:r>
+        <w:drawing>
+          <wp:anchor distT="0" distB="0" distL="114300" distR="114300" simplePos="0" relativeHeight="251658240" behindDoc="0" locked="0" layoutInCell="1" allowOverlap="1" wp14:anchorId="0D08AA15" wp14:editId="50B14318">
+            <wp:simplePos x="1076325" y="5981700"/>
+            <wp:positionH relativeFrom="column">
+              <wp:align>left</wp:align>
+            </wp:positionH>
+            <wp:positionV relativeFrom="paragraph">
+              <wp:align>top</wp:align>
+            </wp:positionV>
+            <wp:extent cx="5760720" cy="3262630"/>
+            <wp:effectExtent l="0" t="0" r="0" b="0"/>
+            <wp:wrapSquare wrapText="bothSides"/>
+            <wp:docPr id="20" name="Imagem 20"/>
+            <wp:cNvGraphicFramePr>
+              <a:graphicFrameLocks xmlns:a="http://schemas.openxmlformats.org/drawingml/2006/main" noChangeAspect="1"/>
+            </wp:cNvGraphicFramePr>
+            <a:graphic xmlns:a="http://schemas.openxmlformats.org/drawingml/2006/main">
+              <a:graphicData uri="http://schemas.openxmlformats.org/drawingml/2006/picture">
+                <pic:pic xmlns:pic="http://schemas.openxmlformats.org/drawingml/2006/picture">
+                  <pic:nvPicPr>
+                    <pic:cNvPr id="1" name=""/>
+                    <pic:cNvPicPr/>
+                  </pic:nvPicPr>
+                  <pic:blipFill>
+                    <a:blip r:embed="rId31"/>
+                    <a:stretch>
+                      <a:fillRect/>
+                    </a:stretch>
+                  </pic:blipFill>
+                  <pic:spPr>
+                    <a:xfrm>
+                      <a:off x="0" y="0"/>
+                      <a:ext cx="5760720" cy="3262630"/>
+                    </a:xfrm>
+                    <a:prstGeom prst="rect">
+                      <a:avLst/>
+                    </a:prstGeom>
+                  </pic:spPr>
+                </pic:pic>
+              </a:graphicData>
+            </a:graphic>
+          </wp:anchor>
+        </w:drawing>
+      </w:r>
+      <w:bookmarkStart w:id="17" w:name="_GoBack"/>
+      <w:bookmarkEnd w:id="17"/>
+      <w:r>
+        <w:rPr>
+          <w:highlight w:val="yellow"/>
+        </w:rPr>
+        <w:t xml:space="preserve">A </w:t>
+      </w:r>
+      <w:proofErr w:type="spellStart"/>
+      <w:r>
+        <w:rPr>
+          <w:highlight w:val="yellow"/>
+        </w:rPr>
+        <w:t>ultima</w:t>
+      </w:r>
+      <w:proofErr w:type="spellEnd"/>
+      <w:r>
+        <w:rPr>
+          <w:highlight w:val="yellow"/>
+        </w:rPr>
+        <w:t xml:space="preserve"> mini sprint realizada dia 21/11 onde foi discutido a nossa apresentação ao cliente com através do Power Point, o fluxograma do nosso processo de atendimento </w:t>
+      </w:r>
+      <w:r>
+        <w:rPr>
+          <w:highlight w:val="yellow"/>
+        </w:rPr>
+        <w:lastRenderedPageBreak/>
+        <w:t xml:space="preserve">com a equipe de suporte se o cliente tiver </w:t>
+      </w:r>
+      <w:proofErr w:type="spellStart"/>
+      <w:r>
+        <w:rPr>
+          <w:highlight w:val="yellow"/>
+        </w:rPr>
+        <w:t>algun</w:t>
+      </w:r>
+      <w:proofErr w:type="spellEnd"/>
+      <w:r>
+        <w:rPr>
+          <w:highlight w:val="yellow"/>
+        </w:rPr>
+        <w:t xml:space="preserve"> problema que precisa ser resolvido, nossa principal ferramenta de help </w:t>
+      </w:r>
+      <w:proofErr w:type="spellStart"/>
+      <w:r>
+        <w:rPr>
+          <w:highlight w:val="yellow"/>
+        </w:rPr>
+        <w:t>desk</w:t>
+      </w:r>
+      <w:proofErr w:type="spellEnd"/>
+      <w:r>
+        <w:rPr>
+          <w:highlight w:val="yellow"/>
+        </w:rPr>
+        <w:t xml:space="preserve"> para o cliente informar o seu problema entrando em contato conosco por ela e o armazenamento de dados via nuvem através do Azure Microsoft para que consigamos ter um acesso rápido ao cliente, para que assim possamos atende-lo com mais facilidade tendo os dados dele no nosso sistema.</w:t>
+      </w:r>
+      <w:r>
+        <w:rPr>
+          <w:highlight w:val="yellow"/>
+        </w:rPr>
+        <w:br w:type="textWrapping" w:clear="all"/>
+      </w:r>
     </w:p>
     <w:p>
       <w:pPr>
@@ -3277,6 +4135,18 @@
           <w:highlight w:val="yellow"/>
         </w:rPr>
         <w:t>, etc.</w:t>
+      </w:r>
+      <w:r>
+        <w:rPr>
+          <w:highlight w:val="yellow"/>
+        </w:rPr>
+        <w:t xml:space="preserve"> Monitoramento da temperatura capturada pelo Arduino ou simulador </w:t>
+      </w:r>
+      <w:r>
+        <w:rPr>
+          <w:highlight w:val="yellow"/>
+        </w:rPr>
+        <w:t>e armazenamento dos dados gerados pelo mesmo.</w:t>
       </w:r>
     </w:p>
     <w:p>
@@ -3558,12 +4428,12 @@
           <w:highlight w:val="yellow"/>
         </w:rPr>
         <w:sectPr>
-          <w:headerReference w:type="even" r:id="rId24"/>
-          <w:headerReference w:type="default" r:id="rId25"/>
-          <w:footerReference w:type="even" r:id="rId26"/>
-          <w:footerReference w:type="default" r:id="rId27"/>
-          <w:headerReference w:type="first" r:id="rId28"/>
-          <w:footerReference w:type="first" r:id="rId29"/>
+          <w:headerReference w:type="even" r:id="rId32"/>
+          <w:headerReference w:type="default" r:id="rId33"/>
+          <w:footerReference w:type="even" r:id="rId34"/>
+          <w:footerReference w:type="default" r:id="rId35"/>
+          <w:headerReference w:type="first" r:id="rId36"/>
+          <w:footerReference w:type="first" r:id="rId37"/>
           <w:pgSz w:w="11907" w:h="16840" w:code="9"/>
           <w:pgMar w:top="1701" w:right="1134" w:bottom="1531" w:left="1701" w:header="720" w:footer="720" w:gutter="0"/>
           <w:cols w:space="708"/>
@@ -3829,7 +4699,21 @@
         <w:rPr>
           <w:highlight w:val="yellow"/>
         </w:rPr>
-        <w:t xml:space="preserve"> (telefone,e-meil, chat)</w:t>
+        <w:t xml:space="preserve"> (</w:t>
+      </w:r>
+      <w:proofErr w:type="spellStart"/>
+      <w:r>
+        <w:rPr>
+          <w:highlight w:val="yellow"/>
+        </w:rPr>
+        <w:t>telefone,e-meil</w:t>
+      </w:r>
+      <w:proofErr w:type="spellEnd"/>
+      <w:r>
+        <w:rPr>
+          <w:highlight w:val="yellow"/>
+        </w:rPr>
+        <w:t>, chat)</w:t>
       </w:r>
       <w:r>
         <w:rPr>
@@ -3880,10 +4764,10 @@
           <w:highlight w:val="yellow"/>
         </w:rPr>
         <w:sectPr>
-          <w:headerReference w:type="default" r:id="rId30"/>
-          <w:footerReference w:type="default" r:id="rId31"/>
-          <w:headerReference w:type="first" r:id="rId32"/>
-          <w:footerReference w:type="first" r:id="rId33"/>
+          <w:headerReference w:type="default" r:id="rId38"/>
+          <w:footerReference w:type="default" r:id="rId39"/>
+          <w:headerReference w:type="first" r:id="rId40"/>
+          <w:footerReference w:type="first" r:id="rId41"/>
           <w:pgSz w:w="11907" w:h="16840" w:code="9"/>
           <w:pgMar w:top="1701" w:right="1134" w:bottom="1531" w:left="1701" w:header="720" w:footer="720" w:gutter="0"/>
           <w:cols w:space="708"/>
@@ -4244,11 +5128,11 @@
           <w:tab w:val="clear" w:pos="851"/>
         </w:tabs>
         <w:sectPr>
-          <w:headerReference w:type="even" r:id="rId34"/>
-          <w:headerReference w:type="default" r:id="rId35"/>
-          <w:footerReference w:type="default" r:id="rId36"/>
-          <w:headerReference w:type="first" r:id="rId37"/>
-          <w:footerReference w:type="first" r:id="rId38"/>
+          <w:headerReference w:type="even" r:id="rId42"/>
+          <w:headerReference w:type="default" r:id="rId43"/>
+          <w:footerReference w:type="default" r:id="rId44"/>
+          <w:headerReference w:type="first" r:id="rId45"/>
+          <w:footerReference w:type="first" r:id="rId46"/>
           <w:type w:val="continuous"/>
           <w:pgSz w:w="11907" w:h="16840" w:code="9"/>
           <w:pgMar w:top="1701" w:right="1134" w:bottom="1531" w:left="1701" w:header="720" w:footer="720" w:gutter="0"/>
@@ -4336,7 +5220,7 @@
         </w:rPr>
         <w:t xml:space="preserve">v. 32, n. 3, p. 635-40, Apr-May 2004. ISSN 0363-5465 (Print). Disponível em: &lt; </w:t>
       </w:r>
-      <w:hyperlink r:id="rId39" w:history="1">
+      <w:hyperlink r:id="rId47" w:history="1">
         <w:r>
           <w:rPr>
             <w:rStyle w:val="Hyperlink"/>
@@ -4619,7 +5503,7 @@
         </w:rPr>
         <w:t xml:space="preserve">Disponível em: &lt; </w:t>
       </w:r>
-      <w:hyperlink r:id="rId40" w:history="1">
+      <w:hyperlink r:id="rId48" w:history="1">
         <w:r>
           <w:rPr>
             <w:rStyle w:val="Hyperlink"/>
@@ -4682,10 +5566,10 @@
       </w:pPr>
     </w:p>
     <w:sectPr>
-      <w:headerReference w:type="default" r:id="rId41"/>
-      <w:footerReference w:type="default" r:id="rId42"/>
-      <w:headerReference w:type="first" r:id="rId43"/>
-      <w:footerReference w:type="first" r:id="rId44"/>
+      <w:headerReference w:type="default" r:id="rId49"/>
+      <w:footerReference w:type="default" r:id="rId50"/>
+      <w:headerReference w:type="first" r:id="rId51"/>
+      <w:footerReference w:type="first" r:id="rId52"/>
       <w:pgSz w:w="11907" w:h="16840" w:code="9"/>
       <w:pgMar w:top="1701" w:right="1134" w:bottom="1531" w:left="1701" w:header="709" w:footer="709" w:gutter="0"/>
       <w:cols w:space="708"/>
@@ -4725,7 +5609,7 @@
 </file>
 
 <file path=word/endnotes.xml><?xml version="1.0" encoding="utf-8"?>
-<w:endnotes xmlns:wpc="http://schemas.microsoft.com/office/word/2010/wordprocessingCanvas" xmlns:cx="http://schemas.microsoft.com/office/drawing/2014/chartex" xmlns:mc="http://schemas.openxmlformats.org/markup-compatibility/2006" xmlns:o="urn:schemas-microsoft-com:office:office" xmlns:r="http://schemas.openxmlformats.org/officeDocument/2006/relationships" xmlns:m="http://schemas.openxmlformats.org/officeDocument/2006/math" xmlns:v="urn:schemas-microsoft-com:vml" xmlns:wp14="http://schemas.microsoft.com/office/word/2010/wordprocessingDrawing" xmlns:wp="http://schemas.openxmlformats.org/drawingml/2006/wordprocessingDrawing" xmlns:w10="urn:schemas-microsoft-com:office:word" xmlns:w="http://schemas.openxmlformats.org/wordprocessingml/2006/main" xmlns:w14="http://schemas.microsoft.com/office/word/2010/wordml" xmlns:w15="http://schemas.microsoft.com/office/word/2012/wordml" xmlns:w16se="http://schemas.microsoft.com/office/word/2015/wordml/symex" xmlns:wpg="http://schemas.microsoft.com/office/word/2010/wordprocessingGroup" xmlns:wpi="http://schemas.microsoft.com/office/word/2010/wordprocessingInk" xmlns:wne="http://schemas.microsoft.com/office/word/2006/wordml" xmlns:wps="http://schemas.microsoft.com/office/word/2010/wordprocessingShape" mc:Ignorable="w14 w15 w16se wp14">
+<w:endnotes xmlns:wpc="http://schemas.microsoft.com/office/word/2010/wordprocessingCanvas" xmlns:cx="http://schemas.microsoft.com/office/drawing/2014/chartex" xmlns:cx1="http://schemas.microsoft.com/office/drawing/2015/9/8/chartex" xmlns:cx2="http://schemas.microsoft.com/office/drawing/2015/10/21/chartex" xmlns:cx3="http://schemas.microsoft.com/office/drawing/2016/5/9/chartex" xmlns:cx4="http://schemas.microsoft.com/office/drawing/2016/5/10/chartex" xmlns:cx5="http://schemas.microsoft.com/office/drawing/2016/5/11/chartex" xmlns:cx6="http://schemas.microsoft.com/office/drawing/2016/5/12/chartex" xmlns:cx7="http://schemas.microsoft.com/office/drawing/2016/5/13/chartex" xmlns:cx8="http://schemas.microsoft.com/office/drawing/2016/5/14/chartex" xmlns:mc="http://schemas.openxmlformats.org/markup-compatibility/2006" xmlns:aink="http://schemas.microsoft.com/office/drawing/2016/ink" xmlns:am3d="http://schemas.microsoft.com/office/drawing/2017/model3d" xmlns:o="urn:schemas-microsoft-com:office:office" xmlns:r="http://schemas.openxmlformats.org/officeDocument/2006/relationships" xmlns:m="http://schemas.openxmlformats.org/officeDocument/2006/math" xmlns:v="urn:schemas-microsoft-com:vml" xmlns:wp14="http://schemas.microsoft.com/office/word/2010/wordprocessingDrawing" xmlns:wp="http://schemas.openxmlformats.org/drawingml/2006/wordprocessingDrawing" xmlns:w10="urn:schemas-microsoft-com:office:word" xmlns:w="http://schemas.openxmlformats.org/wordprocessingml/2006/main" xmlns:w14="http://schemas.microsoft.com/office/word/2010/wordml" xmlns:w15="http://schemas.microsoft.com/office/word/2012/wordml" xmlns:w16cex="http://schemas.microsoft.com/office/word/2018/wordml/cex" xmlns:w16cid="http://schemas.microsoft.com/office/word/2016/wordml/cid" xmlns:w16="http://schemas.microsoft.com/office/word/2018/wordml" xmlns:w16se="http://schemas.microsoft.com/office/word/2015/wordml/symex" xmlns:wpg="http://schemas.microsoft.com/office/word/2010/wordprocessingGroup" xmlns:wpi="http://schemas.microsoft.com/office/word/2010/wordprocessingInk" xmlns:wne="http://schemas.microsoft.com/office/word/2006/wordml" xmlns:wps="http://schemas.microsoft.com/office/word/2010/wordprocessingShape" mc:Ignorable="w14 w15 w16se w16cid w16 w16cex wp14">
   <w:endnote w:type="separator" w:id="-1">
     <w:p>
       <w:r>
@@ -4750,7 +5634,7 @@
 </file>
 
 <file path=word/footer1.xml><?xml version="1.0" encoding="utf-8"?>
-<w:ftr xmlns:wpc="http://schemas.microsoft.com/office/word/2010/wordprocessingCanvas" xmlns:cx="http://schemas.microsoft.com/office/drawing/2014/chartex" xmlns:mc="http://schemas.openxmlformats.org/markup-compatibility/2006" xmlns:o="urn:schemas-microsoft-com:office:office" xmlns:r="http://schemas.openxmlformats.org/officeDocument/2006/relationships" xmlns:m="http://schemas.openxmlformats.org/officeDocument/2006/math" xmlns:v="urn:schemas-microsoft-com:vml" xmlns:wp14="http://schemas.microsoft.com/office/word/2010/wordprocessingDrawing" xmlns:wp="http://schemas.openxmlformats.org/drawingml/2006/wordprocessingDrawing" xmlns:w10="urn:schemas-microsoft-com:office:word" xmlns:w="http://schemas.openxmlformats.org/wordprocessingml/2006/main" xmlns:w14="http://schemas.microsoft.com/office/word/2010/wordml" xmlns:w15="http://schemas.microsoft.com/office/word/2012/wordml" xmlns:w16se="http://schemas.microsoft.com/office/word/2015/wordml/symex" xmlns:wpg="http://schemas.microsoft.com/office/word/2010/wordprocessingGroup" xmlns:wpi="http://schemas.microsoft.com/office/word/2010/wordprocessingInk" xmlns:wne="http://schemas.microsoft.com/office/word/2006/wordml" xmlns:wps="http://schemas.microsoft.com/office/word/2010/wordprocessingShape" mc:Ignorable="w14 w15 w16se wp14">
+<w:ftr xmlns:wpc="http://schemas.microsoft.com/office/word/2010/wordprocessingCanvas" xmlns:cx="http://schemas.microsoft.com/office/drawing/2014/chartex" xmlns:cx1="http://schemas.microsoft.com/office/drawing/2015/9/8/chartex" xmlns:cx2="http://schemas.microsoft.com/office/drawing/2015/10/21/chartex" xmlns:cx3="http://schemas.microsoft.com/office/drawing/2016/5/9/chartex" xmlns:cx4="http://schemas.microsoft.com/office/drawing/2016/5/10/chartex" xmlns:cx5="http://schemas.microsoft.com/office/drawing/2016/5/11/chartex" xmlns:cx6="http://schemas.microsoft.com/office/drawing/2016/5/12/chartex" xmlns:cx7="http://schemas.microsoft.com/office/drawing/2016/5/13/chartex" xmlns:cx8="http://schemas.microsoft.com/office/drawing/2016/5/14/chartex" xmlns:mc="http://schemas.openxmlformats.org/markup-compatibility/2006" xmlns:aink="http://schemas.microsoft.com/office/drawing/2016/ink" xmlns:am3d="http://schemas.microsoft.com/office/drawing/2017/model3d" xmlns:o="urn:schemas-microsoft-com:office:office" xmlns:r="http://schemas.openxmlformats.org/officeDocument/2006/relationships" xmlns:m="http://schemas.openxmlformats.org/officeDocument/2006/math" xmlns:v="urn:schemas-microsoft-com:vml" xmlns:wp14="http://schemas.microsoft.com/office/word/2010/wordprocessingDrawing" xmlns:wp="http://schemas.openxmlformats.org/drawingml/2006/wordprocessingDrawing" xmlns:w10="urn:schemas-microsoft-com:office:word" xmlns:w="http://schemas.openxmlformats.org/wordprocessingml/2006/main" xmlns:w14="http://schemas.microsoft.com/office/word/2010/wordml" xmlns:w15="http://schemas.microsoft.com/office/word/2012/wordml" xmlns:w16cex="http://schemas.microsoft.com/office/word/2018/wordml/cex" xmlns:w16cid="http://schemas.microsoft.com/office/word/2016/wordml/cid" xmlns:w16="http://schemas.microsoft.com/office/word/2018/wordml" xmlns:w16se="http://schemas.microsoft.com/office/word/2015/wordml/symex" xmlns:wpg="http://schemas.microsoft.com/office/word/2010/wordprocessingGroup" xmlns:wpi="http://schemas.microsoft.com/office/word/2010/wordprocessingInk" xmlns:wne="http://schemas.microsoft.com/office/word/2006/wordml" xmlns:wps="http://schemas.microsoft.com/office/word/2010/wordprocessingShape" mc:Ignorable="w14 w15 w16se w16cid w16 w16cex wp14">
   <w:p>
     <w:pPr>
       <w:pStyle w:val="Rodap"/>
@@ -4801,7 +5685,7 @@
 </file>
 
 <file path=word/footer10.xml><?xml version="1.0" encoding="utf-8"?>
-<w:ftr xmlns:wpc="http://schemas.microsoft.com/office/word/2010/wordprocessingCanvas" xmlns:cx="http://schemas.microsoft.com/office/drawing/2014/chartex" xmlns:mc="http://schemas.openxmlformats.org/markup-compatibility/2006" xmlns:o="urn:schemas-microsoft-com:office:office" xmlns:r="http://schemas.openxmlformats.org/officeDocument/2006/relationships" xmlns:m="http://schemas.openxmlformats.org/officeDocument/2006/math" xmlns:v="urn:schemas-microsoft-com:vml" xmlns:wp14="http://schemas.microsoft.com/office/word/2010/wordprocessingDrawing" xmlns:wp="http://schemas.openxmlformats.org/drawingml/2006/wordprocessingDrawing" xmlns:w10="urn:schemas-microsoft-com:office:word" xmlns:w="http://schemas.openxmlformats.org/wordprocessingml/2006/main" xmlns:w14="http://schemas.microsoft.com/office/word/2010/wordml" xmlns:w15="http://schemas.microsoft.com/office/word/2012/wordml" xmlns:w16se="http://schemas.microsoft.com/office/word/2015/wordml/symex" xmlns:wpg="http://schemas.microsoft.com/office/word/2010/wordprocessingGroup" xmlns:wpi="http://schemas.microsoft.com/office/word/2010/wordprocessingInk" xmlns:wne="http://schemas.microsoft.com/office/word/2006/wordml" xmlns:wps="http://schemas.microsoft.com/office/word/2010/wordprocessingShape" mc:Ignorable="w14 w15 w16se wp14">
+<w:ftr xmlns:wpc="http://schemas.microsoft.com/office/word/2010/wordprocessingCanvas" xmlns:cx="http://schemas.microsoft.com/office/drawing/2014/chartex" xmlns:cx1="http://schemas.microsoft.com/office/drawing/2015/9/8/chartex" xmlns:cx2="http://schemas.microsoft.com/office/drawing/2015/10/21/chartex" xmlns:cx3="http://schemas.microsoft.com/office/drawing/2016/5/9/chartex" xmlns:cx4="http://schemas.microsoft.com/office/drawing/2016/5/10/chartex" xmlns:cx5="http://schemas.microsoft.com/office/drawing/2016/5/11/chartex" xmlns:cx6="http://schemas.microsoft.com/office/drawing/2016/5/12/chartex" xmlns:cx7="http://schemas.microsoft.com/office/drawing/2016/5/13/chartex" xmlns:cx8="http://schemas.microsoft.com/office/drawing/2016/5/14/chartex" xmlns:mc="http://schemas.openxmlformats.org/markup-compatibility/2006" xmlns:aink="http://schemas.microsoft.com/office/drawing/2016/ink" xmlns:am3d="http://schemas.microsoft.com/office/drawing/2017/model3d" xmlns:o="urn:schemas-microsoft-com:office:office" xmlns:r="http://schemas.openxmlformats.org/officeDocument/2006/relationships" xmlns:m="http://schemas.openxmlformats.org/officeDocument/2006/math" xmlns:v="urn:schemas-microsoft-com:vml" xmlns:wp14="http://schemas.microsoft.com/office/word/2010/wordprocessingDrawing" xmlns:wp="http://schemas.openxmlformats.org/drawingml/2006/wordprocessingDrawing" xmlns:w10="urn:schemas-microsoft-com:office:word" xmlns:w="http://schemas.openxmlformats.org/wordprocessingml/2006/main" xmlns:w14="http://schemas.microsoft.com/office/word/2010/wordml" xmlns:w15="http://schemas.microsoft.com/office/word/2012/wordml" xmlns:w16cex="http://schemas.microsoft.com/office/word/2018/wordml/cex" xmlns:w16cid="http://schemas.microsoft.com/office/word/2016/wordml/cid" xmlns:w16="http://schemas.microsoft.com/office/word/2018/wordml" xmlns:w16se="http://schemas.microsoft.com/office/word/2015/wordml/symex" xmlns:wpg="http://schemas.microsoft.com/office/word/2010/wordprocessingGroup" xmlns:wpi="http://schemas.microsoft.com/office/word/2010/wordprocessingInk" xmlns:wne="http://schemas.microsoft.com/office/word/2006/wordml" xmlns:wps="http://schemas.microsoft.com/office/word/2010/wordprocessingShape" mc:Ignorable="w14 w15 w16se w16cid w16 w16cex wp14">
   <w:p>
     <w:pPr>
       <w:pStyle w:val="Rodap"/>
@@ -4811,7 +5695,7 @@
 </file>
 
 <file path=word/footer11.xml><?xml version="1.0" encoding="utf-8"?>
-<w:ftr xmlns:wpc="http://schemas.microsoft.com/office/word/2010/wordprocessingCanvas" xmlns:cx="http://schemas.microsoft.com/office/drawing/2014/chartex" xmlns:mc="http://schemas.openxmlformats.org/markup-compatibility/2006" xmlns:o="urn:schemas-microsoft-com:office:office" xmlns:r="http://schemas.openxmlformats.org/officeDocument/2006/relationships" xmlns:m="http://schemas.openxmlformats.org/officeDocument/2006/math" xmlns:v="urn:schemas-microsoft-com:vml" xmlns:wp14="http://schemas.microsoft.com/office/word/2010/wordprocessingDrawing" xmlns:wp="http://schemas.openxmlformats.org/drawingml/2006/wordprocessingDrawing" xmlns:w10="urn:schemas-microsoft-com:office:word" xmlns:w="http://schemas.openxmlformats.org/wordprocessingml/2006/main" xmlns:w14="http://schemas.microsoft.com/office/word/2010/wordml" xmlns:w15="http://schemas.microsoft.com/office/word/2012/wordml" xmlns:w16se="http://schemas.microsoft.com/office/word/2015/wordml/symex" xmlns:wpg="http://schemas.microsoft.com/office/word/2010/wordprocessingGroup" xmlns:wpi="http://schemas.microsoft.com/office/word/2010/wordprocessingInk" xmlns:wne="http://schemas.microsoft.com/office/word/2006/wordml" xmlns:wps="http://schemas.microsoft.com/office/word/2010/wordprocessingShape" mc:Ignorable="w14 w15 w16se wp14">
+<w:ftr xmlns:wpc="http://schemas.microsoft.com/office/word/2010/wordprocessingCanvas" xmlns:cx="http://schemas.microsoft.com/office/drawing/2014/chartex" xmlns:cx1="http://schemas.microsoft.com/office/drawing/2015/9/8/chartex" xmlns:cx2="http://schemas.microsoft.com/office/drawing/2015/10/21/chartex" xmlns:cx3="http://schemas.microsoft.com/office/drawing/2016/5/9/chartex" xmlns:cx4="http://schemas.microsoft.com/office/drawing/2016/5/10/chartex" xmlns:cx5="http://schemas.microsoft.com/office/drawing/2016/5/11/chartex" xmlns:cx6="http://schemas.microsoft.com/office/drawing/2016/5/12/chartex" xmlns:cx7="http://schemas.microsoft.com/office/drawing/2016/5/13/chartex" xmlns:cx8="http://schemas.microsoft.com/office/drawing/2016/5/14/chartex" xmlns:mc="http://schemas.openxmlformats.org/markup-compatibility/2006" xmlns:aink="http://schemas.microsoft.com/office/drawing/2016/ink" xmlns:am3d="http://schemas.microsoft.com/office/drawing/2017/model3d" xmlns:o="urn:schemas-microsoft-com:office:office" xmlns:r="http://schemas.openxmlformats.org/officeDocument/2006/relationships" xmlns:m="http://schemas.openxmlformats.org/officeDocument/2006/math" xmlns:v="urn:schemas-microsoft-com:vml" xmlns:wp14="http://schemas.microsoft.com/office/word/2010/wordprocessingDrawing" xmlns:wp="http://schemas.openxmlformats.org/drawingml/2006/wordprocessingDrawing" xmlns:w10="urn:schemas-microsoft-com:office:word" xmlns:w="http://schemas.openxmlformats.org/wordprocessingml/2006/main" xmlns:w14="http://schemas.microsoft.com/office/word/2010/wordml" xmlns:w15="http://schemas.microsoft.com/office/word/2012/wordml" xmlns:w16cex="http://schemas.microsoft.com/office/word/2018/wordml/cex" xmlns:w16cid="http://schemas.microsoft.com/office/word/2016/wordml/cid" xmlns:w16="http://schemas.microsoft.com/office/word/2018/wordml" xmlns:w16se="http://schemas.microsoft.com/office/word/2015/wordml/symex" xmlns:wpg="http://schemas.microsoft.com/office/word/2010/wordprocessingGroup" xmlns:wpi="http://schemas.microsoft.com/office/word/2010/wordprocessingInk" xmlns:wne="http://schemas.microsoft.com/office/word/2006/wordml" xmlns:wps="http://schemas.microsoft.com/office/word/2010/wordprocessingShape" mc:Ignorable="w14 w15 w16se w16cid w16 w16cex wp14">
   <w:p>
     <w:pPr>
       <w:pStyle w:val="Rodap"/>
@@ -4821,7 +5705,7 @@
 </file>
 
 <file path=word/footer12.xml><?xml version="1.0" encoding="utf-8"?>
-<w:ftr xmlns:wpc="http://schemas.microsoft.com/office/word/2010/wordprocessingCanvas" xmlns:cx="http://schemas.microsoft.com/office/drawing/2014/chartex" xmlns:mc="http://schemas.openxmlformats.org/markup-compatibility/2006" xmlns:o="urn:schemas-microsoft-com:office:office" xmlns:r="http://schemas.openxmlformats.org/officeDocument/2006/relationships" xmlns:m="http://schemas.openxmlformats.org/officeDocument/2006/math" xmlns:v="urn:schemas-microsoft-com:vml" xmlns:wp14="http://schemas.microsoft.com/office/word/2010/wordprocessingDrawing" xmlns:wp="http://schemas.openxmlformats.org/drawingml/2006/wordprocessingDrawing" xmlns:w10="urn:schemas-microsoft-com:office:word" xmlns:w="http://schemas.openxmlformats.org/wordprocessingml/2006/main" xmlns:w14="http://schemas.microsoft.com/office/word/2010/wordml" xmlns:w15="http://schemas.microsoft.com/office/word/2012/wordml" xmlns:w16se="http://schemas.microsoft.com/office/word/2015/wordml/symex" xmlns:wpg="http://schemas.microsoft.com/office/word/2010/wordprocessingGroup" xmlns:wpi="http://schemas.microsoft.com/office/word/2010/wordprocessingInk" xmlns:wne="http://schemas.microsoft.com/office/word/2006/wordml" xmlns:wps="http://schemas.microsoft.com/office/word/2010/wordprocessingShape" mc:Ignorable="w14 w15 w16se wp14">
+<w:ftr xmlns:wpc="http://schemas.microsoft.com/office/word/2010/wordprocessingCanvas" xmlns:cx="http://schemas.microsoft.com/office/drawing/2014/chartex" xmlns:cx1="http://schemas.microsoft.com/office/drawing/2015/9/8/chartex" xmlns:cx2="http://schemas.microsoft.com/office/drawing/2015/10/21/chartex" xmlns:cx3="http://schemas.microsoft.com/office/drawing/2016/5/9/chartex" xmlns:cx4="http://schemas.microsoft.com/office/drawing/2016/5/10/chartex" xmlns:cx5="http://schemas.microsoft.com/office/drawing/2016/5/11/chartex" xmlns:cx6="http://schemas.microsoft.com/office/drawing/2016/5/12/chartex" xmlns:cx7="http://schemas.microsoft.com/office/drawing/2016/5/13/chartex" xmlns:cx8="http://schemas.microsoft.com/office/drawing/2016/5/14/chartex" xmlns:mc="http://schemas.openxmlformats.org/markup-compatibility/2006" xmlns:aink="http://schemas.microsoft.com/office/drawing/2016/ink" xmlns:am3d="http://schemas.microsoft.com/office/drawing/2017/model3d" xmlns:o="urn:schemas-microsoft-com:office:office" xmlns:r="http://schemas.openxmlformats.org/officeDocument/2006/relationships" xmlns:m="http://schemas.openxmlformats.org/officeDocument/2006/math" xmlns:v="urn:schemas-microsoft-com:vml" xmlns:wp14="http://schemas.microsoft.com/office/word/2010/wordprocessingDrawing" xmlns:wp="http://schemas.openxmlformats.org/drawingml/2006/wordprocessingDrawing" xmlns:w10="urn:schemas-microsoft-com:office:word" xmlns:w="http://schemas.openxmlformats.org/wordprocessingml/2006/main" xmlns:w14="http://schemas.microsoft.com/office/word/2010/wordml" xmlns:w15="http://schemas.microsoft.com/office/word/2012/wordml" xmlns:w16cex="http://schemas.microsoft.com/office/word/2018/wordml/cex" xmlns:w16cid="http://schemas.microsoft.com/office/word/2016/wordml/cid" xmlns:w16="http://schemas.microsoft.com/office/word/2018/wordml" xmlns:w16se="http://schemas.microsoft.com/office/word/2015/wordml/symex" xmlns:wpg="http://schemas.microsoft.com/office/word/2010/wordprocessingGroup" xmlns:wpi="http://schemas.microsoft.com/office/word/2010/wordprocessingInk" xmlns:wne="http://schemas.microsoft.com/office/word/2006/wordml" xmlns:wps="http://schemas.microsoft.com/office/word/2010/wordprocessingShape" mc:Ignorable="w14 w15 w16se w16cid w16 w16cex wp14">
   <w:p>
     <w:pPr>
       <w:pStyle w:val="Rodap"/>
@@ -4831,7 +5715,7 @@
 </file>
 
 <file path=word/footer13.xml><?xml version="1.0" encoding="utf-8"?>
-<w:ftr xmlns:wpc="http://schemas.microsoft.com/office/word/2010/wordprocessingCanvas" xmlns:cx="http://schemas.microsoft.com/office/drawing/2014/chartex" xmlns:mc="http://schemas.openxmlformats.org/markup-compatibility/2006" xmlns:o="urn:schemas-microsoft-com:office:office" xmlns:r="http://schemas.openxmlformats.org/officeDocument/2006/relationships" xmlns:m="http://schemas.openxmlformats.org/officeDocument/2006/math" xmlns:v="urn:schemas-microsoft-com:vml" xmlns:wp14="http://schemas.microsoft.com/office/word/2010/wordprocessingDrawing" xmlns:wp="http://schemas.openxmlformats.org/drawingml/2006/wordprocessingDrawing" xmlns:w10="urn:schemas-microsoft-com:office:word" xmlns:w="http://schemas.openxmlformats.org/wordprocessingml/2006/main" xmlns:w14="http://schemas.microsoft.com/office/word/2010/wordml" xmlns:w15="http://schemas.microsoft.com/office/word/2012/wordml" xmlns:w16se="http://schemas.microsoft.com/office/word/2015/wordml/symex" xmlns:wpg="http://schemas.microsoft.com/office/word/2010/wordprocessingGroup" xmlns:wpi="http://schemas.microsoft.com/office/word/2010/wordprocessingInk" xmlns:wne="http://schemas.microsoft.com/office/word/2006/wordml" xmlns:wps="http://schemas.microsoft.com/office/word/2010/wordprocessingShape" mc:Ignorable="w14 w15 w16se wp14">
+<w:ftr xmlns:wpc="http://schemas.microsoft.com/office/word/2010/wordprocessingCanvas" xmlns:cx="http://schemas.microsoft.com/office/drawing/2014/chartex" xmlns:cx1="http://schemas.microsoft.com/office/drawing/2015/9/8/chartex" xmlns:cx2="http://schemas.microsoft.com/office/drawing/2015/10/21/chartex" xmlns:cx3="http://schemas.microsoft.com/office/drawing/2016/5/9/chartex" xmlns:cx4="http://schemas.microsoft.com/office/drawing/2016/5/10/chartex" xmlns:cx5="http://schemas.microsoft.com/office/drawing/2016/5/11/chartex" xmlns:cx6="http://schemas.microsoft.com/office/drawing/2016/5/12/chartex" xmlns:cx7="http://schemas.microsoft.com/office/drawing/2016/5/13/chartex" xmlns:cx8="http://schemas.microsoft.com/office/drawing/2016/5/14/chartex" xmlns:mc="http://schemas.openxmlformats.org/markup-compatibility/2006" xmlns:aink="http://schemas.microsoft.com/office/drawing/2016/ink" xmlns:am3d="http://schemas.microsoft.com/office/drawing/2017/model3d" xmlns:o="urn:schemas-microsoft-com:office:office" xmlns:r="http://schemas.openxmlformats.org/officeDocument/2006/relationships" xmlns:m="http://schemas.openxmlformats.org/officeDocument/2006/math" xmlns:v="urn:schemas-microsoft-com:vml" xmlns:wp14="http://schemas.microsoft.com/office/word/2010/wordprocessingDrawing" xmlns:wp="http://schemas.openxmlformats.org/drawingml/2006/wordprocessingDrawing" xmlns:w10="urn:schemas-microsoft-com:office:word" xmlns:w="http://schemas.openxmlformats.org/wordprocessingml/2006/main" xmlns:w14="http://schemas.microsoft.com/office/word/2010/wordml" xmlns:w15="http://schemas.microsoft.com/office/word/2012/wordml" xmlns:w16cex="http://schemas.microsoft.com/office/word/2018/wordml/cex" xmlns:w16cid="http://schemas.microsoft.com/office/word/2016/wordml/cid" xmlns:w16="http://schemas.microsoft.com/office/word/2018/wordml" xmlns:w16se="http://schemas.microsoft.com/office/word/2015/wordml/symex" xmlns:wpg="http://schemas.microsoft.com/office/word/2010/wordprocessingGroup" xmlns:wpi="http://schemas.microsoft.com/office/word/2010/wordprocessingInk" xmlns:wne="http://schemas.microsoft.com/office/word/2006/wordml" xmlns:wps="http://schemas.microsoft.com/office/word/2010/wordprocessingShape" mc:Ignorable="w14 w15 w16se w16cid w16 w16cex wp14">
   <w:p>
     <w:pPr>
       <w:pStyle w:val="Rodap"/>
@@ -4842,7 +5726,7 @@
 </file>
 
 <file path=word/footer14.xml><?xml version="1.0" encoding="utf-8"?>
-<w:ftr xmlns:wpc="http://schemas.microsoft.com/office/word/2010/wordprocessingCanvas" xmlns:cx="http://schemas.microsoft.com/office/drawing/2014/chartex" xmlns:mc="http://schemas.openxmlformats.org/markup-compatibility/2006" xmlns:o="urn:schemas-microsoft-com:office:office" xmlns:r="http://schemas.openxmlformats.org/officeDocument/2006/relationships" xmlns:m="http://schemas.openxmlformats.org/officeDocument/2006/math" xmlns:v="urn:schemas-microsoft-com:vml" xmlns:wp14="http://schemas.microsoft.com/office/word/2010/wordprocessingDrawing" xmlns:wp="http://schemas.openxmlformats.org/drawingml/2006/wordprocessingDrawing" xmlns:w10="urn:schemas-microsoft-com:office:word" xmlns:w="http://schemas.openxmlformats.org/wordprocessingml/2006/main" xmlns:w14="http://schemas.microsoft.com/office/word/2010/wordml" xmlns:w15="http://schemas.microsoft.com/office/word/2012/wordml" xmlns:w16se="http://schemas.microsoft.com/office/word/2015/wordml/symex" xmlns:wpg="http://schemas.microsoft.com/office/word/2010/wordprocessingGroup" xmlns:wpi="http://schemas.microsoft.com/office/word/2010/wordprocessingInk" xmlns:wne="http://schemas.microsoft.com/office/word/2006/wordml" xmlns:wps="http://schemas.microsoft.com/office/word/2010/wordprocessingShape" mc:Ignorable="w14 w15 w16se wp14">
+<w:ftr xmlns:wpc="http://schemas.microsoft.com/office/word/2010/wordprocessingCanvas" xmlns:cx="http://schemas.microsoft.com/office/drawing/2014/chartex" xmlns:cx1="http://schemas.microsoft.com/office/drawing/2015/9/8/chartex" xmlns:cx2="http://schemas.microsoft.com/office/drawing/2015/10/21/chartex" xmlns:cx3="http://schemas.microsoft.com/office/drawing/2016/5/9/chartex" xmlns:cx4="http://schemas.microsoft.com/office/drawing/2016/5/10/chartex" xmlns:cx5="http://schemas.microsoft.com/office/drawing/2016/5/11/chartex" xmlns:cx6="http://schemas.microsoft.com/office/drawing/2016/5/12/chartex" xmlns:cx7="http://schemas.microsoft.com/office/drawing/2016/5/13/chartex" xmlns:cx8="http://schemas.microsoft.com/office/drawing/2016/5/14/chartex" xmlns:mc="http://schemas.openxmlformats.org/markup-compatibility/2006" xmlns:aink="http://schemas.microsoft.com/office/drawing/2016/ink" xmlns:am3d="http://schemas.microsoft.com/office/drawing/2017/model3d" xmlns:o="urn:schemas-microsoft-com:office:office" xmlns:r="http://schemas.openxmlformats.org/officeDocument/2006/relationships" xmlns:m="http://schemas.openxmlformats.org/officeDocument/2006/math" xmlns:v="urn:schemas-microsoft-com:vml" xmlns:wp14="http://schemas.microsoft.com/office/word/2010/wordprocessingDrawing" xmlns:wp="http://schemas.openxmlformats.org/drawingml/2006/wordprocessingDrawing" xmlns:w10="urn:schemas-microsoft-com:office:word" xmlns:w="http://schemas.openxmlformats.org/wordprocessingml/2006/main" xmlns:w14="http://schemas.microsoft.com/office/word/2010/wordml" xmlns:w15="http://schemas.microsoft.com/office/word/2012/wordml" xmlns:w16cex="http://schemas.microsoft.com/office/word/2018/wordml/cex" xmlns:w16cid="http://schemas.microsoft.com/office/word/2016/wordml/cid" xmlns:w16="http://schemas.microsoft.com/office/word/2018/wordml" xmlns:w16se="http://schemas.microsoft.com/office/word/2015/wordml/symex" xmlns:wpg="http://schemas.microsoft.com/office/word/2010/wordprocessingGroup" xmlns:wpi="http://schemas.microsoft.com/office/word/2010/wordprocessingInk" xmlns:wne="http://schemas.microsoft.com/office/word/2006/wordml" xmlns:wps="http://schemas.microsoft.com/office/word/2010/wordprocessingShape" mc:Ignorable="w14 w15 w16se w16cid w16 w16cex wp14">
   <w:p>
     <w:pPr>
       <w:pStyle w:val="Rodap"/>
@@ -4852,7 +5736,7 @@
 </file>
 
 <file path=word/footer15.xml><?xml version="1.0" encoding="utf-8"?>
-<w:ftr xmlns:wpc="http://schemas.microsoft.com/office/word/2010/wordprocessingCanvas" xmlns:cx="http://schemas.microsoft.com/office/drawing/2014/chartex" xmlns:mc="http://schemas.openxmlformats.org/markup-compatibility/2006" xmlns:o="urn:schemas-microsoft-com:office:office" xmlns:r="http://schemas.openxmlformats.org/officeDocument/2006/relationships" xmlns:m="http://schemas.openxmlformats.org/officeDocument/2006/math" xmlns:v="urn:schemas-microsoft-com:vml" xmlns:wp14="http://schemas.microsoft.com/office/word/2010/wordprocessingDrawing" xmlns:wp="http://schemas.openxmlformats.org/drawingml/2006/wordprocessingDrawing" xmlns:w10="urn:schemas-microsoft-com:office:word" xmlns:w="http://schemas.openxmlformats.org/wordprocessingml/2006/main" xmlns:w14="http://schemas.microsoft.com/office/word/2010/wordml" xmlns:w15="http://schemas.microsoft.com/office/word/2012/wordml" xmlns:w16se="http://schemas.microsoft.com/office/word/2015/wordml/symex" xmlns:wpg="http://schemas.microsoft.com/office/word/2010/wordprocessingGroup" xmlns:wpi="http://schemas.microsoft.com/office/word/2010/wordprocessingInk" xmlns:wne="http://schemas.microsoft.com/office/word/2006/wordml" xmlns:wps="http://schemas.microsoft.com/office/word/2010/wordprocessingShape" mc:Ignorable="w14 w15 w16se wp14">
+<w:ftr xmlns:wpc="http://schemas.microsoft.com/office/word/2010/wordprocessingCanvas" xmlns:cx="http://schemas.microsoft.com/office/drawing/2014/chartex" xmlns:cx1="http://schemas.microsoft.com/office/drawing/2015/9/8/chartex" xmlns:cx2="http://schemas.microsoft.com/office/drawing/2015/10/21/chartex" xmlns:cx3="http://schemas.microsoft.com/office/drawing/2016/5/9/chartex" xmlns:cx4="http://schemas.microsoft.com/office/drawing/2016/5/10/chartex" xmlns:cx5="http://schemas.microsoft.com/office/drawing/2016/5/11/chartex" xmlns:cx6="http://schemas.microsoft.com/office/drawing/2016/5/12/chartex" xmlns:cx7="http://schemas.microsoft.com/office/drawing/2016/5/13/chartex" xmlns:cx8="http://schemas.microsoft.com/office/drawing/2016/5/14/chartex" xmlns:mc="http://schemas.openxmlformats.org/markup-compatibility/2006" xmlns:aink="http://schemas.microsoft.com/office/drawing/2016/ink" xmlns:am3d="http://schemas.microsoft.com/office/drawing/2017/model3d" xmlns:o="urn:schemas-microsoft-com:office:office" xmlns:r="http://schemas.openxmlformats.org/officeDocument/2006/relationships" xmlns:m="http://schemas.openxmlformats.org/officeDocument/2006/math" xmlns:v="urn:schemas-microsoft-com:vml" xmlns:wp14="http://schemas.microsoft.com/office/word/2010/wordprocessingDrawing" xmlns:wp="http://schemas.openxmlformats.org/drawingml/2006/wordprocessingDrawing" xmlns:w10="urn:schemas-microsoft-com:office:word" xmlns:w="http://schemas.openxmlformats.org/wordprocessingml/2006/main" xmlns:w14="http://schemas.microsoft.com/office/word/2010/wordml" xmlns:w15="http://schemas.microsoft.com/office/word/2012/wordml" xmlns:w16cex="http://schemas.microsoft.com/office/word/2018/wordml/cex" xmlns:w16cid="http://schemas.microsoft.com/office/word/2016/wordml/cid" xmlns:w16="http://schemas.microsoft.com/office/word/2018/wordml" xmlns:w16se="http://schemas.microsoft.com/office/word/2015/wordml/symex" xmlns:wpg="http://schemas.microsoft.com/office/word/2010/wordprocessingGroup" xmlns:wpi="http://schemas.microsoft.com/office/word/2010/wordprocessingInk" xmlns:wne="http://schemas.microsoft.com/office/word/2006/wordml" xmlns:wps="http://schemas.microsoft.com/office/word/2010/wordprocessingShape" mc:Ignorable="w14 w15 w16se w16cid w16 w16cex wp14">
   <w:p>
     <w:pPr>
       <w:pStyle w:val="Rodap"/>
@@ -4863,7 +5747,7 @@
 </file>
 
 <file path=word/footer16.xml><?xml version="1.0" encoding="utf-8"?>
-<w:ftr xmlns:wpc="http://schemas.microsoft.com/office/word/2010/wordprocessingCanvas" xmlns:cx="http://schemas.microsoft.com/office/drawing/2014/chartex" xmlns:mc="http://schemas.openxmlformats.org/markup-compatibility/2006" xmlns:o="urn:schemas-microsoft-com:office:office" xmlns:r="http://schemas.openxmlformats.org/officeDocument/2006/relationships" xmlns:m="http://schemas.openxmlformats.org/officeDocument/2006/math" xmlns:v="urn:schemas-microsoft-com:vml" xmlns:wp14="http://schemas.microsoft.com/office/word/2010/wordprocessingDrawing" xmlns:wp="http://schemas.openxmlformats.org/drawingml/2006/wordprocessingDrawing" xmlns:w10="urn:schemas-microsoft-com:office:word" xmlns:w="http://schemas.openxmlformats.org/wordprocessingml/2006/main" xmlns:w14="http://schemas.microsoft.com/office/word/2010/wordml" xmlns:w15="http://schemas.microsoft.com/office/word/2012/wordml" xmlns:w16se="http://schemas.microsoft.com/office/word/2015/wordml/symex" xmlns:wpg="http://schemas.microsoft.com/office/word/2010/wordprocessingGroup" xmlns:wpi="http://schemas.microsoft.com/office/word/2010/wordprocessingInk" xmlns:wne="http://schemas.microsoft.com/office/word/2006/wordml" xmlns:wps="http://schemas.microsoft.com/office/word/2010/wordprocessingShape" mc:Ignorable="w14 w15 w16se wp14">
+<w:ftr xmlns:wpc="http://schemas.microsoft.com/office/word/2010/wordprocessingCanvas" xmlns:cx="http://schemas.microsoft.com/office/drawing/2014/chartex" xmlns:cx1="http://schemas.microsoft.com/office/drawing/2015/9/8/chartex" xmlns:cx2="http://schemas.microsoft.com/office/drawing/2015/10/21/chartex" xmlns:cx3="http://schemas.microsoft.com/office/drawing/2016/5/9/chartex" xmlns:cx4="http://schemas.microsoft.com/office/drawing/2016/5/10/chartex" xmlns:cx5="http://schemas.microsoft.com/office/drawing/2016/5/11/chartex" xmlns:cx6="http://schemas.microsoft.com/office/drawing/2016/5/12/chartex" xmlns:cx7="http://schemas.microsoft.com/office/drawing/2016/5/13/chartex" xmlns:cx8="http://schemas.microsoft.com/office/drawing/2016/5/14/chartex" xmlns:mc="http://schemas.openxmlformats.org/markup-compatibility/2006" xmlns:aink="http://schemas.microsoft.com/office/drawing/2016/ink" xmlns:am3d="http://schemas.microsoft.com/office/drawing/2017/model3d" xmlns:o="urn:schemas-microsoft-com:office:office" xmlns:r="http://schemas.openxmlformats.org/officeDocument/2006/relationships" xmlns:m="http://schemas.openxmlformats.org/officeDocument/2006/math" xmlns:v="urn:schemas-microsoft-com:vml" xmlns:wp14="http://schemas.microsoft.com/office/word/2010/wordprocessingDrawing" xmlns:wp="http://schemas.openxmlformats.org/drawingml/2006/wordprocessingDrawing" xmlns:w10="urn:schemas-microsoft-com:office:word" xmlns:w="http://schemas.openxmlformats.org/wordprocessingml/2006/main" xmlns:w14="http://schemas.microsoft.com/office/word/2010/wordml" xmlns:w15="http://schemas.microsoft.com/office/word/2012/wordml" xmlns:w16cex="http://schemas.microsoft.com/office/word/2018/wordml/cex" xmlns:w16cid="http://schemas.microsoft.com/office/word/2016/wordml/cid" xmlns:w16="http://schemas.microsoft.com/office/word/2018/wordml" xmlns:w16se="http://schemas.microsoft.com/office/word/2015/wordml/symex" xmlns:wpg="http://schemas.microsoft.com/office/word/2010/wordprocessingGroup" xmlns:wpi="http://schemas.microsoft.com/office/word/2010/wordprocessingInk" xmlns:wne="http://schemas.microsoft.com/office/word/2006/wordml" xmlns:wps="http://schemas.microsoft.com/office/word/2010/wordprocessingShape" mc:Ignorable="w14 w15 w16se w16cid w16 w16cex wp14">
   <w:p>
     <w:pPr>
       <w:pStyle w:val="Rodap"/>
@@ -4873,7 +5757,7 @@
 </file>
 
 <file path=word/footer2.xml><?xml version="1.0" encoding="utf-8"?>
-<w:ftr xmlns:wpc="http://schemas.microsoft.com/office/word/2010/wordprocessingCanvas" xmlns:cx="http://schemas.microsoft.com/office/drawing/2014/chartex" xmlns:mc="http://schemas.openxmlformats.org/markup-compatibility/2006" xmlns:o="urn:schemas-microsoft-com:office:office" xmlns:r="http://schemas.openxmlformats.org/officeDocument/2006/relationships" xmlns:m="http://schemas.openxmlformats.org/officeDocument/2006/math" xmlns:v="urn:schemas-microsoft-com:vml" xmlns:wp14="http://schemas.microsoft.com/office/word/2010/wordprocessingDrawing" xmlns:wp="http://schemas.openxmlformats.org/drawingml/2006/wordprocessingDrawing" xmlns:w10="urn:schemas-microsoft-com:office:word" xmlns:w="http://schemas.openxmlformats.org/wordprocessingml/2006/main" xmlns:w14="http://schemas.microsoft.com/office/word/2010/wordml" xmlns:w15="http://schemas.microsoft.com/office/word/2012/wordml" xmlns:w16se="http://schemas.microsoft.com/office/word/2015/wordml/symex" xmlns:wpg="http://schemas.microsoft.com/office/word/2010/wordprocessingGroup" xmlns:wpi="http://schemas.microsoft.com/office/word/2010/wordprocessingInk" xmlns:wne="http://schemas.microsoft.com/office/word/2006/wordml" xmlns:wps="http://schemas.microsoft.com/office/word/2010/wordprocessingShape" mc:Ignorable="w14 w15 w16se wp14">
+<w:ftr xmlns:wpc="http://schemas.microsoft.com/office/word/2010/wordprocessingCanvas" xmlns:cx="http://schemas.microsoft.com/office/drawing/2014/chartex" xmlns:cx1="http://schemas.microsoft.com/office/drawing/2015/9/8/chartex" xmlns:cx2="http://schemas.microsoft.com/office/drawing/2015/10/21/chartex" xmlns:cx3="http://schemas.microsoft.com/office/drawing/2016/5/9/chartex" xmlns:cx4="http://schemas.microsoft.com/office/drawing/2016/5/10/chartex" xmlns:cx5="http://schemas.microsoft.com/office/drawing/2016/5/11/chartex" xmlns:cx6="http://schemas.microsoft.com/office/drawing/2016/5/12/chartex" xmlns:cx7="http://schemas.microsoft.com/office/drawing/2016/5/13/chartex" xmlns:cx8="http://schemas.microsoft.com/office/drawing/2016/5/14/chartex" xmlns:mc="http://schemas.openxmlformats.org/markup-compatibility/2006" xmlns:aink="http://schemas.microsoft.com/office/drawing/2016/ink" xmlns:am3d="http://schemas.microsoft.com/office/drawing/2017/model3d" xmlns:o="urn:schemas-microsoft-com:office:office" xmlns:r="http://schemas.openxmlformats.org/officeDocument/2006/relationships" xmlns:m="http://schemas.openxmlformats.org/officeDocument/2006/math" xmlns:v="urn:schemas-microsoft-com:vml" xmlns:wp14="http://schemas.microsoft.com/office/word/2010/wordprocessingDrawing" xmlns:wp="http://schemas.openxmlformats.org/drawingml/2006/wordprocessingDrawing" xmlns:w10="urn:schemas-microsoft-com:office:word" xmlns:w="http://schemas.openxmlformats.org/wordprocessingml/2006/main" xmlns:w14="http://schemas.microsoft.com/office/word/2010/wordml" xmlns:w15="http://schemas.microsoft.com/office/word/2012/wordml" xmlns:w16cex="http://schemas.microsoft.com/office/word/2018/wordml/cex" xmlns:w16cid="http://schemas.microsoft.com/office/word/2016/wordml/cid" xmlns:w16="http://schemas.microsoft.com/office/word/2018/wordml" xmlns:w16se="http://schemas.microsoft.com/office/word/2015/wordml/symex" xmlns:wpg="http://schemas.microsoft.com/office/word/2010/wordprocessingGroup" xmlns:wpi="http://schemas.microsoft.com/office/word/2010/wordprocessingInk" xmlns:wne="http://schemas.microsoft.com/office/word/2006/wordml" xmlns:wps="http://schemas.microsoft.com/office/word/2010/wordprocessingShape" mc:Ignorable="w14 w15 w16se w16cid w16 w16cex wp14">
   <w:p>
     <w:pPr>
       <w:pStyle w:val="Rodap"/>
@@ -4884,7 +5768,7 @@
 </file>
 
 <file path=word/footer3.xml><?xml version="1.0" encoding="utf-8"?>
-<w:ftr xmlns:wpc="http://schemas.microsoft.com/office/word/2010/wordprocessingCanvas" xmlns:cx="http://schemas.microsoft.com/office/drawing/2014/chartex" xmlns:mc="http://schemas.openxmlformats.org/markup-compatibility/2006" xmlns:o="urn:schemas-microsoft-com:office:office" xmlns:r="http://schemas.openxmlformats.org/officeDocument/2006/relationships" xmlns:m="http://schemas.openxmlformats.org/officeDocument/2006/math" xmlns:v="urn:schemas-microsoft-com:vml" xmlns:wp14="http://schemas.microsoft.com/office/word/2010/wordprocessingDrawing" xmlns:wp="http://schemas.openxmlformats.org/drawingml/2006/wordprocessingDrawing" xmlns:w10="urn:schemas-microsoft-com:office:word" xmlns:w="http://schemas.openxmlformats.org/wordprocessingml/2006/main" xmlns:w14="http://schemas.microsoft.com/office/word/2010/wordml" xmlns:w15="http://schemas.microsoft.com/office/word/2012/wordml" xmlns:w16se="http://schemas.microsoft.com/office/word/2015/wordml/symex" xmlns:wpg="http://schemas.microsoft.com/office/word/2010/wordprocessingGroup" xmlns:wpi="http://schemas.microsoft.com/office/word/2010/wordprocessingInk" xmlns:wne="http://schemas.microsoft.com/office/word/2006/wordml" xmlns:wps="http://schemas.microsoft.com/office/word/2010/wordprocessingShape" mc:Ignorable="w14 w15 w16se wp14">
+<w:ftr xmlns:wpc="http://schemas.microsoft.com/office/word/2010/wordprocessingCanvas" xmlns:cx="http://schemas.microsoft.com/office/drawing/2014/chartex" xmlns:cx1="http://schemas.microsoft.com/office/drawing/2015/9/8/chartex" xmlns:cx2="http://schemas.microsoft.com/office/drawing/2015/10/21/chartex" xmlns:cx3="http://schemas.microsoft.com/office/drawing/2016/5/9/chartex" xmlns:cx4="http://schemas.microsoft.com/office/drawing/2016/5/10/chartex" xmlns:cx5="http://schemas.microsoft.com/office/drawing/2016/5/11/chartex" xmlns:cx6="http://schemas.microsoft.com/office/drawing/2016/5/12/chartex" xmlns:cx7="http://schemas.microsoft.com/office/drawing/2016/5/13/chartex" xmlns:cx8="http://schemas.microsoft.com/office/drawing/2016/5/14/chartex" xmlns:mc="http://schemas.openxmlformats.org/markup-compatibility/2006" xmlns:aink="http://schemas.microsoft.com/office/drawing/2016/ink" xmlns:am3d="http://schemas.microsoft.com/office/drawing/2017/model3d" xmlns:o="urn:schemas-microsoft-com:office:office" xmlns:r="http://schemas.openxmlformats.org/officeDocument/2006/relationships" xmlns:m="http://schemas.openxmlformats.org/officeDocument/2006/math" xmlns:v="urn:schemas-microsoft-com:vml" xmlns:wp14="http://schemas.microsoft.com/office/word/2010/wordprocessingDrawing" xmlns:wp="http://schemas.openxmlformats.org/drawingml/2006/wordprocessingDrawing" xmlns:w10="urn:schemas-microsoft-com:office:word" xmlns:w="http://schemas.openxmlformats.org/wordprocessingml/2006/main" xmlns:w14="http://schemas.microsoft.com/office/word/2010/wordml" xmlns:w15="http://schemas.microsoft.com/office/word/2012/wordml" xmlns:w16cex="http://schemas.microsoft.com/office/word/2018/wordml/cex" xmlns:w16cid="http://schemas.microsoft.com/office/word/2016/wordml/cid" xmlns:w16="http://schemas.microsoft.com/office/word/2018/wordml" xmlns:w16se="http://schemas.microsoft.com/office/word/2015/wordml/symex" xmlns:wpg="http://schemas.microsoft.com/office/word/2010/wordprocessingGroup" xmlns:wpi="http://schemas.microsoft.com/office/word/2010/wordprocessingInk" xmlns:wne="http://schemas.microsoft.com/office/word/2006/wordml" xmlns:wps="http://schemas.microsoft.com/office/word/2010/wordprocessingShape" mc:Ignorable="w14 w15 w16se w16cid w16 w16cex wp14">
   <w:p>
     <w:pPr>
       <w:pStyle w:val="Rodap"/>
@@ -4895,7 +5779,7 @@
 </file>
 
 <file path=word/footer4.xml><?xml version="1.0" encoding="utf-8"?>
-<w:ftr xmlns:wpc="http://schemas.microsoft.com/office/word/2010/wordprocessingCanvas" xmlns:cx="http://schemas.microsoft.com/office/drawing/2014/chartex" xmlns:mc="http://schemas.openxmlformats.org/markup-compatibility/2006" xmlns:o="urn:schemas-microsoft-com:office:office" xmlns:r="http://schemas.openxmlformats.org/officeDocument/2006/relationships" xmlns:m="http://schemas.openxmlformats.org/officeDocument/2006/math" xmlns:v="urn:schemas-microsoft-com:vml" xmlns:wp14="http://schemas.microsoft.com/office/word/2010/wordprocessingDrawing" xmlns:wp="http://schemas.openxmlformats.org/drawingml/2006/wordprocessingDrawing" xmlns:w10="urn:schemas-microsoft-com:office:word" xmlns:w="http://schemas.openxmlformats.org/wordprocessingml/2006/main" xmlns:w14="http://schemas.microsoft.com/office/word/2010/wordml" xmlns:w15="http://schemas.microsoft.com/office/word/2012/wordml" xmlns:w16se="http://schemas.microsoft.com/office/word/2015/wordml/symex" xmlns:wpg="http://schemas.microsoft.com/office/word/2010/wordprocessingGroup" xmlns:wpi="http://schemas.microsoft.com/office/word/2010/wordprocessingInk" xmlns:wne="http://schemas.microsoft.com/office/word/2006/wordml" xmlns:wps="http://schemas.microsoft.com/office/word/2010/wordprocessingShape" mc:Ignorable="w14 w15 w16se wp14">
+<w:ftr xmlns:wpc="http://schemas.microsoft.com/office/word/2010/wordprocessingCanvas" xmlns:cx="http://schemas.microsoft.com/office/drawing/2014/chartex" xmlns:cx1="http://schemas.microsoft.com/office/drawing/2015/9/8/chartex" xmlns:cx2="http://schemas.microsoft.com/office/drawing/2015/10/21/chartex" xmlns:cx3="http://schemas.microsoft.com/office/drawing/2016/5/9/chartex" xmlns:cx4="http://schemas.microsoft.com/office/drawing/2016/5/10/chartex" xmlns:cx5="http://schemas.microsoft.com/office/drawing/2016/5/11/chartex" xmlns:cx6="http://schemas.microsoft.com/office/drawing/2016/5/12/chartex" xmlns:cx7="http://schemas.microsoft.com/office/drawing/2016/5/13/chartex" xmlns:cx8="http://schemas.microsoft.com/office/drawing/2016/5/14/chartex" xmlns:mc="http://schemas.openxmlformats.org/markup-compatibility/2006" xmlns:aink="http://schemas.microsoft.com/office/drawing/2016/ink" xmlns:am3d="http://schemas.microsoft.com/office/drawing/2017/model3d" xmlns:o="urn:schemas-microsoft-com:office:office" xmlns:r="http://schemas.openxmlformats.org/officeDocument/2006/relationships" xmlns:m="http://schemas.openxmlformats.org/officeDocument/2006/math" xmlns:v="urn:schemas-microsoft-com:vml" xmlns:wp14="http://schemas.microsoft.com/office/word/2010/wordprocessingDrawing" xmlns:wp="http://schemas.openxmlformats.org/drawingml/2006/wordprocessingDrawing" xmlns:w10="urn:schemas-microsoft-com:office:word" xmlns:w="http://schemas.openxmlformats.org/wordprocessingml/2006/main" xmlns:w14="http://schemas.microsoft.com/office/word/2010/wordml" xmlns:w15="http://schemas.microsoft.com/office/word/2012/wordml" xmlns:w16cex="http://schemas.microsoft.com/office/word/2018/wordml/cex" xmlns:w16cid="http://schemas.microsoft.com/office/word/2016/wordml/cid" xmlns:w16="http://schemas.microsoft.com/office/word/2018/wordml" xmlns:w16se="http://schemas.microsoft.com/office/word/2015/wordml/symex" xmlns:wpg="http://schemas.microsoft.com/office/word/2010/wordprocessingGroup" xmlns:wpi="http://schemas.microsoft.com/office/word/2010/wordprocessingInk" xmlns:wne="http://schemas.microsoft.com/office/word/2006/wordml" xmlns:wps="http://schemas.microsoft.com/office/word/2010/wordprocessingShape" mc:Ignorable="w14 w15 w16se w16cid w16 w16cex wp14">
   <w:p>
     <w:pPr>
       <w:pStyle w:val="Rodap"/>
@@ -4905,7 +5789,7 @@
 </file>
 
 <file path=word/footer5.xml><?xml version="1.0" encoding="utf-8"?>
-<w:ftr xmlns:wpc="http://schemas.microsoft.com/office/word/2010/wordprocessingCanvas" xmlns:cx="http://schemas.microsoft.com/office/drawing/2014/chartex" xmlns:mc="http://schemas.openxmlformats.org/markup-compatibility/2006" xmlns:o="urn:schemas-microsoft-com:office:office" xmlns:r="http://schemas.openxmlformats.org/officeDocument/2006/relationships" xmlns:m="http://schemas.openxmlformats.org/officeDocument/2006/math" xmlns:v="urn:schemas-microsoft-com:vml" xmlns:wp14="http://schemas.microsoft.com/office/word/2010/wordprocessingDrawing" xmlns:wp="http://schemas.openxmlformats.org/drawingml/2006/wordprocessingDrawing" xmlns:w10="urn:schemas-microsoft-com:office:word" xmlns:w="http://schemas.openxmlformats.org/wordprocessingml/2006/main" xmlns:w14="http://schemas.microsoft.com/office/word/2010/wordml" xmlns:w15="http://schemas.microsoft.com/office/word/2012/wordml" xmlns:w16se="http://schemas.microsoft.com/office/word/2015/wordml/symex" xmlns:wpg="http://schemas.microsoft.com/office/word/2010/wordprocessingGroup" xmlns:wpi="http://schemas.microsoft.com/office/word/2010/wordprocessingInk" xmlns:wne="http://schemas.microsoft.com/office/word/2006/wordml" xmlns:wps="http://schemas.microsoft.com/office/word/2010/wordprocessingShape" mc:Ignorable="w14 w15 w16se wp14">
+<w:ftr xmlns:wpc="http://schemas.microsoft.com/office/word/2010/wordprocessingCanvas" xmlns:cx="http://schemas.microsoft.com/office/drawing/2014/chartex" xmlns:cx1="http://schemas.microsoft.com/office/drawing/2015/9/8/chartex" xmlns:cx2="http://schemas.microsoft.com/office/drawing/2015/10/21/chartex" xmlns:cx3="http://schemas.microsoft.com/office/drawing/2016/5/9/chartex" xmlns:cx4="http://schemas.microsoft.com/office/drawing/2016/5/10/chartex" xmlns:cx5="http://schemas.microsoft.com/office/drawing/2016/5/11/chartex" xmlns:cx6="http://schemas.microsoft.com/office/drawing/2016/5/12/chartex" xmlns:cx7="http://schemas.microsoft.com/office/drawing/2016/5/13/chartex" xmlns:cx8="http://schemas.microsoft.com/office/drawing/2016/5/14/chartex" xmlns:mc="http://schemas.openxmlformats.org/markup-compatibility/2006" xmlns:aink="http://schemas.microsoft.com/office/drawing/2016/ink" xmlns:am3d="http://schemas.microsoft.com/office/drawing/2017/model3d" xmlns:o="urn:schemas-microsoft-com:office:office" xmlns:r="http://schemas.openxmlformats.org/officeDocument/2006/relationships" xmlns:m="http://schemas.openxmlformats.org/officeDocument/2006/math" xmlns:v="urn:schemas-microsoft-com:vml" xmlns:wp14="http://schemas.microsoft.com/office/word/2010/wordprocessingDrawing" xmlns:wp="http://schemas.openxmlformats.org/drawingml/2006/wordprocessingDrawing" xmlns:w10="urn:schemas-microsoft-com:office:word" xmlns:w="http://schemas.openxmlformats.org/wordprocessingml/2006/main" xmlns:w14="http://schemas.microsoft.com/office/word/2010/wordml" xmlns:w15="http://schemas.microsoft.com/office/word/2012/wordml" xmlns:w16cex="http://schemas.microsoft.com/office/word/2018/wordml/cex" xmlns:w16cid="http://schemas.microsoft.com/office/word/2016/wordml/cid" xmlns:w16="http://schemas.microsoft.com/office/word/2018/wordml" xmlns:w16se="http://schemas.microsoft.com/office/word/2015/wordml/symex" xmlns:wpg="http://schemas.microsoft.com/office/word/2010/wordprocessingGroup" xmlns:wpi="http://schemas.microsoft.com/office/word/2010/wordprocessingInk" xmlns:wne="http://schemas.microsoft.com/office/word/2006/wordml" xmlns:wps="http://schemas.microsoft.com/office/word/2010/wordprocessingShape" mc:Ignorable="w14 w15 w16se w16cid w16 w16cex wp14">
   <w:p>
     <w:pPr>
       <w:pStyle w:val="Rodap"/>
@@ -4916,7 +5800,7 @@
 </file>
 
 <file path=word/footer6.xml><?xml version="1.0" encoding="utf-8"?>
-<w:ftr xmlns:wpc="http://schemas.microsoft.com/office/word/2010/wordprocessingCanvas" xmlns:cx="http://schemas.microsoft.com/office/drawing/2014/chartex" xmlns:mc="http://schemas.openxmlformats.org/markup-compatibility/2006" xmlns:o="urn:schemas-microsoft-com:office:office" xmlns:r="http://schemas.openxmlformats.org/officeDocument/2006/relationships" xmlns:m="http://schemas.openxmlformats.org/officeDocument/2006/math" xmlns:v="urn:schemas-microsoft-com:vml" xmlns:wp14="http://schemas.microsoft.com/office/word/2010/wordprocessingDrawing" xmlns:wp="http://schemas.openxmlformats.org/drawingml/2006/wordprocessingDrawing" xmlns:w10="urn:schemas-microsoft-com:office:word" xmlns:w="http://schemas.openxmlformats.org/wordprocessingml/2006/main" xmlns:w14="http://schemas.microsoft.com/office/word/2010/wordml" xmlns:w15="http://schemas.microsoft.com/office/word/2012/wordml" xmlns:w16se="http://schemas.microsoft.com/office/word/2015/wordml/symex" xmlns:wpg="http://schemas.microsoft.com/office/word/2010/wordprocessingGroup" xmlns:wpi="http://schemas.microsoft.com/office/word/2010/wordprocessingInk" xmlns:wne="http://schemas.microsoft.com/office/word/2006/wordml" xmlns:wps="http://schemas.microsoft.com/office/word/2010/wordprocessingShape" mc:Ignorable="w14 w15 w16se wp14">
+<w:ftr xmlns:wpc="http://schemas.microsoft.com/office/word/2010/wordprocessingCanvas" xmlns:cx="http://schemas.microsoft.com/office/drawing/2014/chartex" xmlns:cx1="http://schemas.microsoft.com/office/drawing/2015/9/8/chartex" xmlns:cx2="http://schemas.microsoft.com/office/drawing/2015/10/21/chartex" xmlns:cx3="http://schemas.microsoft.com/office/drawing/2016/5/9/chartex" xmlns:cx4="http://schemas.microsoft.com/office/drawing/2016/5/10/chartex" xmlns:cx5="http://schemas.microsoft.com/office/drawing/2016/5/11/chartex" xmlns:cx6="http://schemas.microsoft.com/office/drawing/2016/5/12/chartex" xmlns:cx7="http://schemas.microsoft.com/office/drawing/2016/5/13/chartex" xmlns:cx8="http://schemas.microsoft.com/office/drawing/2016/5/14/chartex" xmlns:mc="http://schemas.openxmlformats.org/markup-compatibility/2006" xmlns:aink="http://schemas.microsoft.com/office/drawing/2016/ink" xmlns:am3d="http://schemas.microsoft.com/office/drawing/2017/model3d" xmlns:o="urn:schemas-microsoft-com:office:office" xmlns:r="http://schemas.openxmlformats.org/officeDocument/2006/relationships" xmlns:m="http://schemas.openxmlformats.org/officeDocument/2006/math" xmlns:v="urn:schemas-microsoft-com:vml" xmlns:wp14="http://schemas.microsoft.com/office/word/2010/wordprocessingDrawing" xmlns:wp="http://schemas.openxmlformats.org/drawingml/2006/wordprocessingDrawing" xmlns:w10="urn:schemas-microsoft-com:office:word" xmlns:w="http://schemas.openxmlformats.org/wordprocessingml/2006/main" xmlns:w14="http://schemas.microsoft.com/office/word/2010/wordml" xmlns:w15="http://schemas.microsoft.com/office/word/2012/wordml" xmlns:w16cex="http://schemas.microsoft.com/office/word/2018/wordml/cex" xmlns:w16cid="http://schemas.microsoft.com/office/word/2016/wordml/cid" xmlns:w16="http://schemas.microsoft.com/office/word/2018/wordml" xmlns:w16se="http://schemas.microsoft.com/office/word/2015/wordml/symex" xmlns:wpg="http://schemas.microsoft.com/office/word/2010/wordprocessingGroup" xmlns:wpi="http://schemas.microsoft.com/office/word/2010/wordprocessingInk" xmlns:wne="http://schemas.microsoft.com/office/word/2006/wordml" xmlns:wps="http://schemas.microsoft.com/office/word/2010/wordprocessingShape" mc:Ignorable="w14 w15 w16se w16cid w16 w16cex wp14">
   <w:p>
     <w:pPr>
       <w:pStyle w:val="Rodap"/>
@@ -4926,7 +5810,7 @@
 </file>
 
 <file path=word/footer7.xml><?xml version="1.0" encoding="utf-8"?>
-<w:ftr xmlns:wpc="http://schemas.microsoft.com/office/word/2010/wordprocessingCanvas" xmlns:cx="http://schemas.microsoft.com/office/drawing/2014/chartex" xmlns:mc="http://schemas.openxmlformats.org/markup-compatibility/2006" xmlns:o="urn:schemas-microsoft-com:office:office" xmlns:r="http://schemas.openxmlformats.org/officeDocument/2006/relationships" xmlns:m="http://schemas.openxmlformats.org/officeDocument/2006/math" xmlns:v="urn:schemas-microsoft-com:vml" xmlns:wp14="http://schemas.microsoft.com/office/word/2010/wordprocessingDrawing" xmlns:wp="http://schemas.openxmlformats.org/drawingml/2006/wordprocessingDrawing" xmlns:w10="urn:schemas-microsoft-com:office:word" xmlns:w="http://schemas.openxmlformats.org/wordprocessingml/2006/main" xmlns:w14="http://schemas.microsoft.com/office/word/2010/wordml" xmlns:w15="http://schemas.microsoft.com/office/word/2012/wordml" xmlns:w16se="http://schemas.microsoft.com/office/word/2015/wordml/symex" xmlns:wpg="http://schemas.microsoft.com/office/word/2010/wordprocessingGroup" xmlns:wpi="http://schemas.microsoft.com/office/word/2010/wordprocessingInk" xmlns:wne="http://schemas.microsoft.com/office/word/2006/wordml" xmlns:wps="http://schemas.microsoft.com/office/word/2010/wordprocessingShape" mc:Ignorable="w14 w15 w16se wp14">
+<w:ftr xmlns:wpc="http://schemas.microsoft.com/office/word/2010/wordprocessingCanvas" xmlns:cx="http://schemas.microsoft.com/office/drawing/2014/chartex" xmlns:cx1="http://schemas.microsoft.com/office/drawing/2015/9/8/chartex" xmlns:cx2="http://schemas.microsoft.com/office/drawing/2015/10/21/chartex" xmlns:cx3="http://schemas.microsoft.com/office/drawing/2016/5/9/chartex" xmlns:cx4="http://schemas.microsoft.com/office/drawing/2016/5/10/chartex" xmlns:cx5="http://schemas.microsoft.com/office/drawing/2016/5/11/chartex" xmlns:cx6="http://schemas.microsoft.com/office/drawing/2016/5/12/chartex" xmlns:cx7="http://schemas.microsoft.com/office/drawing/2016/5/13/chartex" xmlns:cx8="http://schemas.microsoft.com/office/drawing/2016/5/14/chartex" xmlns:mc="http://schemas.openxmlformats.org/markup-compatibility/2006" xmlns:aink="http://schemas.microsoft.com/office/drawing/2016/ink" xmlns:am3d="http://schemas.microsoft.com/office/drawing/2017/model3d" xmlns:o="urn:schemas-microsoft-com:office:office" xmlns:r="http://schemas.openxmlformats.org/officeDocument/2006/relationships" xmlns:m="http://schemas.openxmlformats.org/officeDocument/2006/math" xmlns:v="urn:schemas-microsoft-com:vml" xmlns:wp14="http://schemas.microsoft.com/office/word/2010/wordprocessingDrawing" xmlns:wp="http://schemas.openxmlformats.org/drawingml/2006/wordprocessingDrawing" xmlns:w10="urn:schemas-microsoft-com:office:word" xmlns:w="http://schemas.openxmlformats.org/wordprocessingml/2006/main" xmlns:w14="http://schemas.microsoft.com/office/word/2010/wordml" xmlns:w15="http://schemas.microsoft.com/office/word/2012/wordml" xmlns:w16cex="http://schemas.microsoft.com/office/word/2018/wordml/cex" xmlns:w16cid="http://schemas.microsoft.com/office/word/2016/wordml/cid" xmlns:w16="http://schemas.microsoft.com/office/word/2018/wordml" xmlns:w16se="http://schemas.microsoft.com/office/word/2015/wordml/symex" xmlns:wpg="http://schemas.microsoft.com/office/word/2010/wordprocessingGroup" xmlns:wpi="http://schemas.microsoft.com/office/word/2010/wordprocessingInk" xmlns:wne="http://schemas.microsoft.com/office/word/2006/wordml" xmlns:wps="http://schemas.microsoft.com/office/word/2010/wordprocessingShape" mc:Ignorable="w14 w15 w16se w16cid w16 w16cex wp14">
   <w:p>
     <w:pPr>
       <w:pStyle w:val="Rodap"/>
@@ -4936,7 +5820,7 @@
 </file>
 
 <file path=word/footer8.xml><?xml version="1.0" encoding="utf-8"?>
-<w:ftr xmlns:wpc="http://schemas.microsoft.com/office/word/2010/wordprocessingCanvas" xmlns:cx="http://schemas.microsoft.com/office/drawing/2014/chartex" xmlns:mc="http://schemas.openxmlformats.org/markup-compatibility/2006" xmlns:o="urn:schemas-microsoft-com:office:office" xmlns:r="http://schemas.openxmlformats.org/officeDocument/2006/relationships" xmlns:m="http://schemas.openxmlformats.org/officeDocument/2006/math" xmlns:v="urn:schemas-microsoft-com:vml" xmlns:wp14="http://schemas.microsoft.com/office/word/2010/wordprocessingDrawing" xmlns:wp="http://schemas.openxmlformats.org/drawingml/2006/wordprocessingDrawing" xmlns:w10="urn:schemas-microsoft-com:office:word" xmlns:w="http://schemas.openxmlformats.org/wordprocessingml/2006/main" xmlns:w14="http://schemas.microsoft.com/office/word/2010/wordml" xmlns:w15="http://schemas.microsoft.com/office/word/2012/wordml" xmlns:w16se="http://schemas.microsoft.com/office/word/2015/wordml/symex" xmlns:wpg="http://schemas.microsoft.com/office/word/2010/wordprocessingGroup" xmlns:wpi="http://schemas.microsoft.com/office/word/2010/wordprocessingInk" xmlns:wne="http://schemas.microsoft.com/office/word/2006/wordml" xmlns:wps="http://schemas.microsoft.com/office/word/2010/wordprocessingShape" mc:Ignorable="w14 w15 w16se wp14">
+<w:ftr xmlns:wpc="http://schemas.microsoft.com/office/word/2010/wordprocessingCanvas" xmlns:cx="http://schemas.microsoft.com/office/drawing/2014/chartex" xmlns:cx1="http://schemas.microsoft.com/office/drawing/2015/9/8/chartex" xmlns:cx2="http://schemas.microsoft.com/office/drawing/2015/10/21/chartex" xmlns:cx3="http://schemas.microsoft.com/office/drawing/2016/5/9/chartex" xmlns:cx4="http://schemas.microsoft.com/office/drawing/2016/5/10/chartex" xmlns:cx5="http://schemas.microsoft.com/office/drawing/2016/5/11/chartex" xmlns:cx6="http://schemas.microsoft.com/office/drawing/2016/5/12/chartex" xmlns:cx7="http://schemas.microsoft.com/office/drawing/2016/5/13/chartex" xmlns:cx8="http://schemas.microsoft.com/office/drawing/2016/5/14/chartex" xmlns:mc="http://schemas.openxmlformats.org/markup-compatibility/2006" xmlns:aink="http://schemas.microsoft.com/office/drawing/2016/ink" xmlns:am3d="http://schemas.microsoft.com/office/drawing/2017/model3d" xmlns:o="urn:schemas-microsoft-com:office:office" xmlns:r="http://schemas.openxmlformats.org/officeDocument/2006/relationships" xmlns:m="http://schemas.openxmlformats.org/officeDocument/2006/math" xmlns:v="urn:schemas-microsoft-com:vml" xmlns:wp14="http://schemas.microsoft.com/office/word/2010/wordprocessingDrawing" xmlns:wp="http://schemas.openxmlformats.org/drawingml/2006/wordprocessingDrawing" xmlns:w10="urn:schemas-microsoft-com:office:word" xmlns:w="http://schemas.openxmlformats.org/wordprocessingml/2006/main" xmlns:w14="http://schemas.microsoft.com/office/word/2010/wordml" xmlns:w15="http://schemas.microsoft.com/office/word/2012/wordml" xmlns:w16cex="http://schemas.microsoft.com/office/word/2018/wordml/cex" xmlns:w16cid="http://schemas.microsoft.com/office/word/2016/wordml/cid" xmlns:w16="http://schemas.microsoft.com/office/word/2018/wordml" xmlns:w16se="http://schemas.microsoft.com/office/word/2015/wordml/symex" xmlns:wpg="http://schemas.microsoft.com/office/word/2010/wordprocessingGroup" xmlns:wpi="http://schemas.microsoft.com/office/word/2010/wordprocessingInk" xmlns:wne="http://schemas.microsoft.com/office/word/2006/wordml" xmlns:wps="http://schemas.microsoft.com/office/word/2010/wordprocessingShape" mc:Ignorable="w14 w15 w16se w16cid w16 w16cex wp14">
   <w:p>
     <w:pPr>
       <w:pStyle w:val="Rodap"/>
@@ -4947,7 +5831,7 @@
 </file>
 
 <file path=word/footer9.xml><?xml version="1.0" encoding="utf-8"?>
-<w:ftr xmlns:wpc="http://schemas.microsoft.com/office/word/2010/wordprocessingCanvas" xmlns:cx="http://schemas.microsoft.com/office/drawing/2014/chartex" xmlns:mc="http://schemas.openxmlformats.org/markup-compatibility/2006" xmlns:o="urn:schemas-microsoft-com:office:office" xmlns:r="http://schemas.openxmlformats.org/officeDocument/2006/relationships" xmlns:m="http://schemas.openxmlformats.org/officeDocument/2006/math" xmlns:v="urn:schemas-microsoft-com:vml" xmlns:wp14="http://schemas.microsoft.com/office/word/2010/wordprocessingDrawing" xmlns:wp="http://schemas.openxmlformats.org/drawingml/2006/wordprocessingDrawing" xmlns:w10="urn:schemas-microsoft-com:office:word" xmlns:w="http://schemas.openxmlformats.org/wordprocessingml/2006/main" xmlns:w14="http://schemas.microsoft.com/office/word/2010/wordml" xmlns:w15="http://schemas.microsoft.com/office/word/2012/wordml" xmlns:w16se="http://schemas.microsoft.com/office/word/2015/wordml/symex" xmlns:wpg="http://schemas.microsoft.com/office/word/2010/wordprocessingGroup" xmlns:wpi="http://schemas.microsoft.com/office/word/2010/wordprocessingInk" xmlns:wne="http://schemas.microsoft.com/office/word/2006/wordml" xmlns:wps="http://schemas.microsoft.com/office/word/2010/wordprocessingShape" mc:Ignorable="w14 w15 w16se wp14">
+<w:ftr xmlns:wpc="http://schemas.microsoft.com/office/word/2010/wordprocessingCanvas" xmlns:cx="http://schemas.microsoft.com/office/drawing/2014/chartex" xmlns:cx1="http://schemas.microsoft.com/office/drawing/2015/9/8/chartex" xmlns:cx2="http://schemas.microsoft.com/office/drawing/2015/10/21/chartex" xmlns:cx3="http://schemas.microsoft.com/office/drawing/2016/5/9/chartex" xmlns:cx4="http://schemas.microsoft.com/office/drawing/2016/5/10/chartex" xmlns:cx5="http://schemas.microsoft.com/office/drawing/2016/5/11/chartex" xmlns:cx6="http://schemas.microsoft.com/office/drawing/2016/5/12/chartex" xmlns:cx7="http://schemas.microsoft.com/office/drawing/2016/5/13/chartex" xmlns:cx8="http://schemas.microsoft.com/office/drawing/2016/5/14/chartex" xmlns:mc="http://schemas.openxmlformats.org/markup-compatibility/2006" xmlns:aink="http://schemas.microsoft.com/office/drawing/2016/ink" xmlns:am3d="http://schemas.microsoft.com/office/drawing/2017/model3d" xmlns:o="urn:schemas-microsoft-com:office:office" xmlns:r="http://schemas.openxmlformats.org/officeDocument/2006/relationships" xmlns:m="http://schemas.openxmlformats.org/officeDocument/2006/math" xmlns:v="urn:schemas-microsoft-com:vml" xmlns:wp14="http://schemas.microsoft.com/office/word/2010/wordprocessingDrawing" xmlns:wp="http://schemas.openxmlformats.org/drawingml/2006/wordprocessingDrawing" xmlns:w10="urn:schemas-microsoft-com:office:word" xmlns:w="http://schemas.openxmlformats.org/wordprocessingml/2006/main" xmlns:w14="http://schemas.microsoft.com/office/word/2010/wordml" xmlns:w15="http://schemas.microsoft.com/office/word/2012/wordml" xmlns:w16cex="http://schemas.microsoft.com/office/word/2018/wordml/cex" xmlns:w16cid="http://schemas.microsoft.com/office/word/2016/wordml/cid" xmlns:w16="http://schemas.microsoft.com/office/word/2018/wordml" xmlns:w16se="http://schemas.microsoft.com/office/word/2015/wordml/symex" xmlns:wpg="http://schemas.microsoft.com/office/word/2010/wordprocessingGroup" xmlns:wpi="http://schemas.microsoft.com/office/word/2010/wordprocessingInk" xmlns:wne="http://schemas.microsoft.com/office/word/2006/wordml" xmlns:wps="http://schemas.microsoft.com/office/word/2010/wordprocessingShape" mc:Ignorable="w14 w15 w16se w16cid w16 w16cex wp14">
   <w:p>
     <w:pPr>
       <w:pStyle w:val="Rodap"/>
@@ -4957,7 +5841,7 @@
 </file>
 
 <file path=word/footnotes.xml><?xml version="1.0" encoding="utf-8"?>
-<w:footnotes xmlns:wpc="http://schemas.microsoft.com/office/word/2010/wordprocessingCanvas" xmlns:cx="http://schemas.microsoft.com/office/drawing/2014/chartex" xmlns:mc="http://schemas.openxmlformats.org/markup-compatibility/2006" xmlns:o="urn:schemas-microsoft-com:office:office" xmlns:r="http://schemas.openxmlformats.org/officeDocument/2006/relationships" xmlns:m="http://schemas.openxmlformats.org/officeDocument/2006/math" xmlns:v="urn:schemas-microsoft-com:vml" xmlns:wp14="http://schemas.microsoft.com/office/word/2010/wordprocessingDrawing" xmlns:wp="http://schemas.openxmlformats.org/drawingml/2006/wordprocessingDrawing" xmlns:w10="urn:schemas-microsoft-com:office:word" xmlns:w="http://schemas.openxmlformats.org/wordprocessingml/2006/main" xmlns:w14="http://schemas.microsoft.com/office/word/2010/wordml" xmlns:w15="http://schemas.microsoft.com/office/word/2012/wordml" xmlns:w16se="http://schemas.microsoft.com/office/word/2015/wordml/symex" xmlns:wpg="http://schemas.microsoft.com/office/word/2010/wordprocessingGroup" xmlns:wpi="http://schemas.microsoft.com/office/word/2010/wordprocessingInk" xmlns:wne="http://schemas.microsoft.com/office/word/2006/wordml" xmlns:wps="http://schemas.microsoft.com/office/word/2010/wordprocessingShape" mc:Ignorable="w14 w15 w16se wp14">
+<w:footnotes xmlns:wpc="http://schemas.microsoft.com/office/word/2010/wordprocessingCanvas" xmlns:cx="http://schemas.microsoft.com/office/drawing/2014/chartex" xmlns:cx1="http://schemas.microsoft.com/office/drawing/2015/9/8/chartex" xmlns:cx2="http://schemas.microsoft.com/office/drawing/2015/10/21/chartex" xmlns:cx3="http://schemas.microsoft.com/office/drawing/2016/5/9/chartex" xmlns:cx4="http://schemas.microsoft.com/office/drawing/2016/5/10/chartex" xmlns:cx5="http://schemas.microsoft.com/office/drawing/2016/5/11/chartex" xmlns:cx6="http://schemas.microsoft.com/office/drawing/2016/5/12/chartex" xmlns:cx7="http://schemas.microsoft.com/office/drawing/2016/5/13/chartex" xmlns:cx8="http://schemas.microsoft.com/office/drawing/2016/5/14/chartex" xmlns:mc="http://schemas.openxmlformats.org/markup-compatibility/2006" xmlns:aink="http://schemas.microsoft.com/office/drawing/2016/ink" xmlns:am3d="http://schemas.microsoft.com/office/drawing/2017/model3d" xmlns:o="urn:schemas-microsoft-com:office:office" xmlns:r="http://schemas.openxmlformats.org/officeDocument/2006/relationships" xmlns:m="http://schemas.openxmlformats.org/officeDocument/2006/math" xmlns:v="urn:schemas-microsoft-com:vml" xmlns:wp14="http://schemas.microsoft.com/office/word/2010/wordprocessingDrawing" xmlns:wp="http://schemas.openxmlformats.org/drawingml/2006/wordprocessingDrawing" xmlns:w10="urn:schemas-microsoft-com:office:word" xmlns:w="http://schemas.openxmlformats.org/wordprocessingml/2006/main" xmlns:w14="http://schemas.microsoft.com/office/word/2010/wordml" xmlns:w15="http://schemas.microsoft.com/office/word/2012/wordml" xmlns:w16cex="http://schemas.microsoft.com/office/word/2018/wordml/cex" xmlns:w16cid="http://schemas.microsoft.com/office/word/2016/wordml/cid" xmlns:w16="http://schemas.microsoft.com/office/word/2018/wordml" xmlns:w16se="http://schemas.microsoft.com/office/word/2015/wordml/symex" xmlns:wpg="http://schemas.microsoft.com/office/word/2010/wordprocessingGroup" xmlns:wpi="http://schemas.microsoft.com/office/word/2010/wordprocessingInk" xmlns:wne="http://schemas.microsoft.com/office/word/2006/wordml" xmlns:wps="http://schemas.microsoft.com/office/word/2010/wordprocessingShape" mc:Ignorable="w14 w15 w16se w16cid w16 w16cex wp14">
   <w:footnote w:type="separator" w:id="-1">
     <w:p>
       <w:r>
@@ -4982,7 +5866,7 @@
 </file>
 
 <file path=word/header1.xml><?xml version="1.0" encoding="utf-8"?>
-<w:hdr xmlns:wpc="http://schemas.microsoft.com/office/word/2010/wordprocessingCanvas" xmlns:cx="http://schemas.microsoft.com/office/drawing/2014/chartex" xmlns:mc="http://schemas.openxmlformats.org/markup-compatibility/2006" xmlns:o="urn:schemas-microsoft-com:office:office" xmlns:r="http://schemas.openxmlformats.org/officeDocument/2006/relationships" xmlns:m="http://schemas.openxmlformats.org/officeDocument/2006/math" xmlns:v="urn:schemas-microsoft-com:vml" xmlns:wp14="http://schemas.microsoft.com/office/word/2010/wordprocessingDrawing" xmlns:wp="http://schemas.openxmlformats.org/drawingml/2006/wordprocessingDrawing" xmlns:w10="urn:schemas-microsoft-com:office:word" xmlns:w="http://schemas.openxmlformats.org/wordprocessingml/2006/main" xmlns:w14="http://schemas.microsoft.com/office/word/2010/wordml" xmlns:w15="http://schemas.microsoft.com/office/word/2012/wordml" xmlns:w16se="http://schemas.microsoft.com/office/word/2015/wordml/symex" xmlns:wpg="http://schemas.microsoft.com/office/word/2010/wordprocessingGroup" xmlns:wpi="http://schemas.microsoft.com/office/word/2010/wordprocessingInk" xmlns:wne="http://schemas.microsoft.com/office/word/2006/wordml" xmlns:wps="http://schemas.microsoft.com/office/word/2010/wordprocessingShape" mc:Ignorable="w14 w15 w16se wp14">
+<w:hdr xmlns:wpc="http://schemas.microsoft.com/office/word/2010/wordprocessingCanvas" xmlns:cx="http://schemas.microsoft.com/office/drawing/2014/chartex" xmlns:cx1="http://schemas.microsoft.com/office/drawing/2015/9/8/chartex" xmlns:cx2="http://schemas.microsoft.com/office/drawing/2015/10/21/chartex" xmlns:cx3="http://schemas.microsoft.com/office/drawing/2016/5/9/chartex" xmlns:cx4="http://schemas.microsoft.com/office/drawing/2016/5/10/chartex" xmlns:cx5="http://schemas.microsoft.com/office/drawing/2016/5/11/chartex" xmlns:cx6="http://schemas.microsoft.com/office/drawing/2016/5/12/chartex" xmlns:cx7="http://schemas.microsoft.com/office/drawing/2016/5/13/chartex" xmlns:cx8="http://schemas.microsoft.com/office/drawing/2016/5/14/chartex" xmlns:mc="http://schemas.openxmlformats.org/markup-compatibility/2006" xmlns:aink="http://schemas.microsoft.com/office/drawing/2016/ink" xmlns:am3d="http://schemas.microsoft.com/office/drawing/2017/model3d" xmlns:o="urn:schemas-microsoft-com:office:office" xmlns:r="http://schemas.openxmlformats.org/officeDocument/2006/relationships" xmlns:m="http://schemas.openxmlformats.org/officeDocument/2006/math" xmlns:v="urn:schemas-microsoft-com:vml" xmlns:wp14="http://schemas.microsoft.com/office/word/2010/wordprocessingDrawing" xmlns:wp="http://schemas.openxmlformats.org/drawingml/2006/wordprocessingDrawing" xmlns:w10="urn:schemas-microsoft-com:office:word" xmlns:w="http://schemas.openxmlformats.org/wordprocessingml/2006/main" xmlns:w14="http://schemas.microsoft.com/office/word/2010/wordml" xmlns:w15="http://schemas.microsoft.com/office/word/2012/wordml" xmlns:w16cex="http://schemas.microsoft.com/office/word/2018/wordml/cex" xmlns:w16cid="http://schemas.microsoft.com/office/word/2016/wordml/cid" xmlns:w16="http://schemas.microsoft.com/office/word/2018/wordml" xmlns:w16se="http://schemas.microsoft.com/office/word/2015/wordml/symex" xmlns:wpg="http://schemas.microsoft.com/office/word/2010/wordprocessingGroup" xmlns:wpi="http://schemas.microsoft.com/office/word/2010/wordprocessingInk" xmlns:wne="http://schemas.microsoft.com/office/word/2006/wordml" xmlns:wps="http://schemas.microsoft.com/office/word/2010/wordprocessingShape" mc:Ignorable="w14 w15 w16se w16cid w16 w16cex wp14">
   <w:p>
     <w:pPr>
       <w:ind w:right="360"/>
@@ -5156,7 +6040,7 @@
 </file>
 
 <file path=word/header10.xml><?xml version="1.0" encoding="utf-8"?>
-<w:hdr xmlns:wpc="http://schemas.microsoft.com/office/word/2010/wordprocessingCanvas" xmlns:cx="http://schemas.microsoft.com/office/drawing/2014/chartex" xmlns:mc="http://schemas.openxmlformats.org/markup-compatibility/2006" xmlns:o="urn:schemas-microsoft-com:office:office" xmlns:r="http://schemas.openxmlformats.org/officeDocument/2006/relationships" xmlns:m="http://schemas.openxmlformats.org/officeDocument/2006/math" xmlns:v="urn:schemas-microsoft-com:vml" xmlns:wp14="http://schemas.microsoft.com/office/word/2010/wordprocessingDrawing" xmlns:wp="http://schemas.openxmlformats.org/drawingml/2006/wordprocessingDrawing" xmlns:w10="urn:schemas-microsoft-com:office:word" xmlns:w="http://schemas.openxmlformats.org/wordprocessingml/2006/main" xmlns:w14="http://schemas.microsoft.com/office/word/2010/wordml" xmlns:w15="http://schemas.microsoft.com/office/word/2012/wordml" xmlns:w16se="http://schemas.microsoft.com/office/word/2015/wordml/symex" xmlns:wpg="http://schemas.microsoft.com/office/word/2010/wordprocessingGroup" xmlns:wpi="http://schemas.microsoft.com/office/word/2010/wordprocessingInk" xmlns:wne="http://schemas.microsoft.com/office/word/2006/wordml" xmlns:wps="http://schemas.microsoft.com/office/word/2010/wordprocessingShape" mc:Ignorable="w14 w15 w16se wp14">
+<w:hdr xmlns:wpc="http://schemas.microsoft.com/office/word/2010/wordprocessingCanvas" xmlns:cx="http://schemas.microsoft.com/office/drawing/2014/chartex" xmlns:cx1="http://schemas.microsoft.com/office/drawing/2015/9/8/chartex" xmlns:cx2="http://schemas.microsoft.com/office/drawing/2015/10/21/chartex" xmlns:cx3="http://schemas.microsoft.com/office/drawing/2016/5/9/chartex" xmlns:cx4="http://schemas.microsoft.com/office/drawing/2016/5/10/chartex" xmlns:cx5="http://schemas.microsoft.com/office/drawing/2016/5/11/chartex" xmlns:cx6="http://schemas.microsoft.com/office/drawing/2016/5/12/chartex" xmlns:cx7="http://schemas.microsoft.com/office/drawing/2016/5/13/chartex" xmlns:cx8="http://schemas.microsoft.com/office/drawing/2016/5/14/chartex" xmlns:mc="http://schemas.openxmlformats.org/markup-compatibility/2006" xmlns:aink="http://schemas.microsoft.com/office/drawing/2016/ink" xmlns:am3d="http://schemas.microsoft.com/office/drawing/2017/model3d" xmlns:o="urn:schemas-microsoft-com:office:office" xmlns:r="http://schemas.openxmlformats.org/officeDocument/2006/relationships" xmlns:m="http://schemas.openxmlformats.org/officeDocument/2006/math" xmlns:v="urn:schemas-microsoft-com:vml" xmlns:wp14="http://schemas.microsoft.com/office/word/2010/wordprocessingDrawing" xmlns:wp="http://schemas.openxmlformats.org/drawingml/2006/wordprocessingDrawing" xmlns:w10="urn:schemas-microsoft-com:office:word" xmlns:w="http://schemas.openxmlformats.org/wordprocessingml/2006/main" xmlns:w14="http://schemas.microsoft.com/office/word/2010/wordml" xmlns:w15="http://schemas.microsoft.com/office/word/2012/wordml" xmlns:w16cex="http://schemas.microsoft.com/office/word/2018/wordml/cex" xmlns:w16cid="http://schemas.microsoft.com/office/word/2016/wordml/cid" xmlns:w16="http://schemas.microsoft.com/office/word/2018/wordml" xmlns:w16se="http://schemas.microsoft.com/office/word/2015/wordml/symex" xmlns:wpg="http://schemas.microsoft.com/office/word/2010/wordprocessingGroup" xmlns:wpi="http://schemas.microsoft.com/office/word/2010/wordprocessingInk" xmlns:wne="http://schemas.microsoft.com/office/word/2006/wordml" xmlns:wps="http://schemas.microsoft.com/office/word/2010/wordprocessingShape" mc:Ignorable="w14 w15 w16se w16cid w16 w16cex wp14">
   <w:p>
     <w:pPr>
       <w:pStyle w:val="Cabealho"/>
@@ -5166,7 +6050,7 @@
 </file>
 
 <file path=word/header11.xml><?xml version="1.0" encoding="utf-8"?>
-<w:hdr xmlns:wpc="http://schemas.microsoft.com/office/word/2010/wordprocessingCanvas" xmlns:cx="http://schemas.microsoft.com/office/drawing/2014/chartex" xmlns:mc="http://schemas.openxmlformats.org/markup-compatibility/2006" xmlns:o="urn:schemas-microsoft-com:office:office" xmlns:r="http://schemas.openxmlformats.org/officeDocument/2006/relationships" xmlns:m="http://schemas.openxmlformats.org/officeDocument/2006/math" xmlns:v="urn:schemas-microsoft-com:vml" xmlns:wp14="http://schemas.microsoft.com/office/word/2010/wordprocessingDrawing" xmlns:wp="http://schemas.openxmlformats.org/drawingml/2006/wordprocessingDrawing" xmlns:w10="urn:schemas-microsoft-com:office:word" xmlns:w="http://schemas.openxmlformats.org/wordprocessingml/2006/main" xmlns:w14="http://schemas.microsoft.com/office/word/2010/wordml" xmlns:w15="http://schemas.microsoft.com/office/word/2012/wordml" xmlns:w16se="http://schemas.microsoft.com/office/word/2015/wordml/symex" xmlns:wpg="http://schemas.microsoft.com/office/word/2010/wordprocessingGroup" xmlns:wpi="http://schemas.microsoft.com/office/word/2010/wordprocessingInk" xmlns:wne="http://schemas.microsoft.com/office/word/2006/wordml" xmlns:wps="http://schemas.microsoft.com/office/word/2010/wordprocessingShape" mc:Ignorable="w14 w15 w16se wp14">
+<w:hdr xmlns:wpc="http://schemas.microsoft.com/office/word/2010/wordprocessingCanvas" xmlns:cx="http://schemas.microsoft.com/office/drawing/2014/chartex" xmlns:cx1="http://schemas.microsoft.com/office/drawing/2015/9/8/chartex" xmlns:cx2="http://schemas.microsoft.com/office/drawing/2015/10/21/chartex" xmlns:cx3="http://schemas.microsoft.com/office/drawing/2016/5/9/chartex" xmlns:cx4="http://schemas.microsoft.com/office/drawing/2016/5/10/chartex" xmlns:cx5="http://schemas.microsoft.com/office/drawing/2016/5/11/chartex" xmlns:cx6="http://schemas.microsoft.com/office/drawing/2016/5/12/chartex" xmlns:cx7="http://schemas.microsoft.com/office/drawing/2016/5/13/chartex" xmlns:cx8="http://schemas.microsoft.com/office/drawing/2016/5/14/chartex" xmlns:mc="http://schemas.openxmlformats.org/markup-compatibility/2006" xmlns:aink="http://schemas.microsoft.com/office/drawing/2016/ink" xmlns:am3d="http://schemas.microsoft.com/office/drawing/2017/model3d" xmlns:o="urn:schemas-microsoft-com:office:office" xmlns:r="http://schemas.openxmlformats.org/officeDocument/2006/relationships" xmlns:m="http://schemas.openxmlformats.org/officeDocument/2006/math" xmlns:v="urn:schemas-microsoft-com:vml" xmlns:wp14="http://schemas.microsoft.com/office/word/2010/wordprocessingDrawing" xmlns:wp="http://schemas.openxmlformats.org/drawingml/2006/wordprocessingDrawing" xmlns:w10="urn:schemas-microsoft-com:office:word" xmlns:w="http://schemas.openxmlformats.org/wordprocessingml/2006/main" xmlns:w14="http://schemas.microsoft.com/office/word/2010/wordml" xmlns:w15="http://schemas.microsoft.com/office/word/2012/wordml" xmlns:w16cex="http://schemas.microsoft.com/office/word/2018/wordml/cex" xmlns:w16cid="http://schemas.microsoft.com/office/word/2016/wordml/cid" xmlns:w16="http://schemas.microsoft.com/office/word/2018/wordml" xmlns:w16se="http://schemas.microsoft.com/office/word/2015/wordml/symex" xmlns:wpg="http://schemas.microsoft.com/office/word/2010/wordprocessingGroup" xmlns:wpi="http://schemas.microsoft.com/office/word/2010/wordprocessingInk" xmlns:wne="http://schemas.microsoft.com/office/word/2006/wordml" xmlns:wps="http://schemas.microsoft.com/office/word/2010/wordprocessingShape" mc:Ignorable="w14 w15 w16se w16cid w16 w16cex wp14">
   <w:p>
     <w:pPr>
       <w:pStyle w:val="Cabealho"/>
@@ -5222,7 +6106,7 @@
 </file>
 
 <file path=word/header12.xml><?xml version="1.0" encoding="utf-8"?>
-<w:hdr xmlns:wpc="http://schemas.microsoft.com/office/word/2010/wordprocessingCanvas" xmlns:cx="http://schemas.microsoft.com/office/drawing/2014/chartex" xmlns:mc="http://schemas.openxmlformats.org/markup-compatibility/2006" xmlns:o="urn:schemas-microsoft-com:office:office" xmlns:r="http://schemas.openxmlformats.org/officeDocument/2006/relationships" xmlns:m="http://schemas.openxmlformats.org/officeDocument/2006/math" xmlns:v="urn:schemas-microsoft-com:vml" xmlns:wp14="http://schemas.microsoft.com/office/word/2010/wordprocessingDrawing" xmlns:wp="http://schemas.openxmlformats.org/drawingml/2006/wordprocessingDrawing" xmlns:w10="urn:schemas-microsoft-com:office:word" xmlns:w="http://schemas.openxmlformats.org/wordprocessingml/2006/main" xmlns:w14="http://schemas.microsoft.com/office/word/2010/wordml" xmlns:w15="http://schemas.microsoft.com/office/word/2012/wordml" xmlns:w16se="http://schemas.microsoft.com/office/word/2015/wordml/symex" xmlns:wpg="http://schemas.microsoft.com/office/word/2010/wordprocessingGroup" xmlns:wpi="http://schemas.microsoft.com/office/word/2010/wordprocessingInk" xmlns:wne="http://schemas.microsoft.com/office/word/2006/wordml" xmlns:wps="http://schemas.microsoft.com/office/word/2010/wordprocessingShape" mc:Ignorable="w14 w15 w16se wp14">
+<w:hdr xmlns:wpc="http://schemas.microsoft.com/office/word/2010/wordprocessingCanvas" xmlns:cx="http://schemas.microsoft.com/office/drawing/2014/chartex" xmlns:cx1="http://schemas.microsoft.com/office/drawing/2015/9/8/chartex" xmlns:cx2="http://schemas.microsoft.com/office/drawing/2015/10/21/chartex" xmlns:cx3="http://schemas.microsoft.com/office/drawing/2016/5/9/chartex" xmlns:cx4="http://schemas.microsoft.com/office/drawing/2016/5/10/chartex" xmlns:cx5="http://schemas.microsoft.com/office/drawing/2016/5/11/chartex" xmlns:cx6="http://schemas.microsoft.com/office/drawing/2016/5/12/chartex" xmlns:cx7="http://schemas.microsoft.com/office/drawing/2016/5/13/chartex" xmlns:cx8="http://schemas.microsoft.com/office/drawing/2016/5/14/chartex" xmlns:mc="http://schemas.openxmlformats.org/markup-compatibility/2006" xmlns:aink="http://schemas.microsoft.com/office/drawing/2016/ink" xmlns:am3d="http://schemas.microsoft.com/office/drawing/2017/model3d" xmlns:o="urn:schemas-microsoft-com:office:office" xmlns:r="http://schemas.openxmlformats.org/officeDocument/2006/relationships" xmlns:m="http://schemas.openxmlformats.org/officeDocument/2006/math" xmlns:v="urn:schemas-microsoft-com:vml" xmlns:wp14="http://schemas.microsoft.com/office/word/2010/wordprocessingDrawing" xmlns:wp="http://schemas.openxmlformats.org/drawingml/2006/wordprocessingDrawing" xmlns:w10="urn:schemas-microsoft-com:office:word" xmlns:w="http://schemas.openxmlformats.org/wordprocessingml/2006/main" xmlns:w14="http://schemas.microsoft.com/office/word/2010/wordml" xmlns:w15="http://schemas.microsoft.com/office/word/2012/wordml" xmlns:w16cex="http://schemas.microsoft.com/office/word/2018/wordml/cex" xmlns:w16cid="http://schemas.microsoft.com/office/word/2016/wordml/cid" xmlns:w16="http://schemas.microsoft.com/office/word/2018/wordml" xmlns:w16se="http://schemas.microsoft.com/office/word/2015/wordml/symex" xmlns:wpg="http://schemas.microsoft.com/office/word/2010/wordprocessingGroup" xmlns:wpi="http://schemas.microsoft.com/office/word/2010/wordprocessingInk" xmlns:wne="http://schemas.microsoft.com/office/word/2006/wordml" xmlns:wps="http://schemas.microsoft.com/office/word/2010/wordprocessingShape" mc:Ignorable="w14 w15 w16se w16cid w16 w16cex wp14">
   <w:p>
     <w:pPr>
       <w:pStyle w:val="Cabealho"/>
@@ -5232,7 +6116,7 @@
 </file>
 
 <file path=word/header13.xml><?xml version="1.0" encoding="utf-8"?>
-<w:hdr xmlns:wpc="http://schemas.microsoft.com/office/word/2010/wordprocessingCanvas" xmlns:cx="http://schemas.microsoft.com/office/drawing/2014/chartex" xmlns:mc="http://schemas.openxmlformats.org/markup-compatibility/2006" xmlns:o="urn:schemas-microsoft-com:office:office" xmlns:r="http://schemas.openxmlformats.org/officeDocument/2006/relationships" xmlns:m="http://schemas.openxmlformats.org/officeDocument/2006/math" xmlns:v="urn:schemas-microsoft-com:vml" xmlns:wp14="http://schemas.microsoft.com/office/word/2010/wordprocessingDrawing" xmlns:wp="http://schemas.openxmlformats.org/drawingml/2006/wordprocessingDrawing" xmlns:w10="urn:schemas-microsoft-com:office:word" xmlns:w="http://schemas.openxmlformats.org/wordprocessingml/2006/main" xmlns:w14="http://schemas.microsoft.com/office/word/2010/wordml" xmlns:w15="http://schemas.microsoft.com/office/word/2012/wordml" xmlns:w16se="http://schemas.microsoft.com/office/word/2015/wordml/symex" xmlns:wpg="http://schemas.microsoft.com/office/word/2010/wordprocessingGroup" xmlns:wpi="http://schemas.microsoft.com/office/word/2010/wordprocessingInk" xmlns:wne="http://schemas.microsoft.com/office/word/2006/wordml" xmlns:wps="http://schemas.microsoft.com/office/word/2010/wordprocessingShape" mc:Ignorable="w14 w15 w16se wp14">
+<w:hdr xmlns:wpc="http://schemas.microsoft.com/office/word/2010/wordprocessingCanvas" xmlns:cx="http://schemas.microsoft.com/office/drawing/2014/chartex" xmlns:cx1="http://schemas.microsoft.com/office/drawing/2015/9/8/chartex" xmlns:cx2="http://schemas.microsoft.com/office/drawing/2015/10/21/chartex" xmlns:cx3="http://schemas.microsoft.com/office/drawing/2016/5/9/chartex" xmlns:cx4="http://schemas.microsoft.com/office/drawing/2016/5/10/chartex" xmlns:cx5="http://schemas.microsoft.com/office/drawing/2016/5/11/chartex" xmlns:cx6="http://schemas.microsoft.com/office/drawing/2016/5/12/chartex" xmlns:cx7="http://schemas.microsoft.com/office/drawing/2016/5/13/chartex" xmlns:cx8="http://schemas.microsoft.com/office/drawing/2016/5/14/chartex" xmlns:mc="http://schemas.openxmlformats.org/markup-compatibility/2006" xmlns:aink="http://schemas.microsoft.com/office/drawing/2016/ink" xmlns:am3d="http://schemas.microsoft.com/office/drawing/2017/model3d" xmlns:o="urn:schemas-microsoft-com:office:office" xmlns:r="http://schemas.openxmlformats.org/officeDocument/2006/relationships" xmlns:m="http://schemas.openxmlformats.org/officeDocument/2006/math" xmlns:v="urn:schemas-microsoft-com:vml" xmlns:wp14="http://schemas.microsoft.com/office/word/2010/wordprocessingDrawing" xmlns:wp="http://schemas.openxmlformats.org/drawingml/2006/wordprocessingDrawing" xmlns:w10="urn:schemas-microsoft-com:office:word" xmlns:w="http://schemas.openxmlformats.org/wordprocessingml/2006/main" xmlns:w14="http://schemas.microsoft.com/office/word/2010/wordml" xmlns:w15="http://schemas.microsoft.com/office/word/2012/wordml" xmlns:w16cex="http://schemas.microsoft.com/office/word/2018/wordml/cex" xmlns:w16cid="http://schemas.microsoft.com/office/word/2016/wordml/cid" xmlns:w16="http://schemas.microsoft.com/office/word/2018/wordml" xmlns:w16se="http://schemas.microsoft.com/office/word/2015/wordml/symex" xmlns:wpg="http://schemas.microsoft.com/office/word/2010/wordprocessingGroup" xmlns:wpi="http://schemas.microsoft.com/office/word/2010/wordprocessingInk" xmlns:wne="http://schemas.microsoft.com/office/word/2006/wordml" xmlns:wps="http://schemas.microsoft.com/office/word/2010/wordprocessingShape" mc:Ignorable="w14 w15 w16se w16cid w16 w16cex wp14">
   <w:p>
     <w:pPr>
       <w:pStyle w:val="Cabealho"/>
@@ -5382,7 +6266,7 @@
 </file>
 
 <file path=word/header14.xml><?xml version="1.0" encoding="utf-8"?>
-<w:hdr xmlns:wpc="http://schemas.microsoft.com/office/word/2010/wordprocessingCanvas" xmlns:cx="http://schemas.microsoft.com/office/drawing/2014/chartex" xmlns:mc="http://schemas.openxmlformats.org/markup-compatibility/2006" xmlns:o="urn:schemas-microsoft-com:office:office" xmlns:r="http://schemas.openxmlformats.org/officeDocument/2006/relationships" xmlns:m="http://schemas.openxmlformats.org/officeDocument/2006/math" xmlns:v="urn:schemas-microsoft-com:vml" xmlns:wp14="http://schemas.microsoft.com/office/word/2010/wordprocessingDrawing" xmlns:wp="http://schemas.openxmlformats.org/drawingml/2006/wordprocessingDrawing" xmlns:w10="urn:schemas-microsoft-com:office:word" xmlns:w="http://schemas.openxmlformats.org/wordprocessingml/2006/main" xmlns:w14="http://schemas.microsoft.com/office/word/2010/wordml" xmlns:w15="http://schemas.microsoft.com/office/word/2012/wordml" xmlns:w16se="http://schemas.microsoft.com/office/word/2015/wordml/symex" xmlns:wpg="http://schemas.microsoft.com/office/word/2010/wordprocessingGroup" xmlns:wpi="http://schemas.microsoft.com/office/word/2010/wordprocessingInk" xmlns:wne="http://schemas.microsoft.com/office/word/2006/wordml" xmlns:wps="http://schemas.microsoft.com/office/word/2010/wordprocessingShape" mc:Ignorable="w14 w15 w16se wp14">
+<w:hdr xmlns:wpc="http://schemas.microsoft.com/office/word/2010/wordprocessingCanvas" xmlns:cx="http://schemas.microsoft.com/office/drawing/2014/chartex" xmlns:cx1="http://schemas.microsoft.com/office/drawing/2015/9/8/chartex" xmlns:cx2="http://schemas.microsoft.com/office/drawing/2015/10/21/chartex" xmlns:cx3="http://schemas.microsoft.com/office/drawing/2016/5/9/chartex" xmlns:cx4="http://schemas.microsoft.com/office/drawing/2016/5/10/chartex" xmlns:cx5="http://schemas.microsoft.com/office/drawing/2016/5/11/chartex" xmlns:cx6="http://schemas.microsoft.com/office/drawing/2016/5/12/chartex" xmlns:cx7="http://schemas.microsoft.com/office/drawing/2016/5/13/chartex" xmlns:cx8="http://schemas.microsoft.com/office/drawing/2016/5/14/chartex" xmlns:mc="http://schemas.openxmlformats.org/markup-compatibility/2006" xmlns:aink="http://schemas.microsoft.com/office/drawing/2016/ink" xmlns:am3d="http://schemas.microsoft.com/office/drawing/2017/model3d" xmlns:o="urn:schemas-microsoft-com:office:office" xmlns:r="http://schemas.openxmlformats.org/officeDocument/2006/relationships" xmlns:m="http://schemas.openxmlformats.org/officeDocument/2006/math" xmlns:v="urn:schemas-microsoft-com:vml" xmlns:wp14="http://schemas.microsoft.com/office/word/2010/wordprocessingDrawing" xmlns:wp="http://schemas.openxmlformats.org/drawingml/2006/wordprocessingDrawing" xmlns:w10="urn:schemas-microsoft-com:office:word" xmlns:w="http://schemas.openxmlformats.org/wordprocessingml/2006/main" xmlns:w14="http://schemas.microsoft.com/office/word/2010/wordml" xmlns:w15="http://schemas.microsoft.com/office/word/2012/wordml" xmlns:w16cex="http://schemas.microsoft.com/office/word/2018/wordml/cex" xmlns:w16cid="http://schemas.microsoft.com/office/word/2016/wordml/cid" xmlns:w16="http://schemas.microsoft.com/office/word/2018/wordml" xmlns:w16se="http://schemas.microsoft.com/office/word/2015/wordml/symex" xmlns:wpg="http://schemas.microsoft.com/office/word/2010/wordprocessingGroup" xmlns:wpi="http://schemas.microsoft.com/office/word/2010/wordprocessingInk" xmlns:wne="http://schemas.microsoft.com/office/word/2006/wordml" xmlns:wps="http://schemas.microsoft.com/office/word/2010/wordprocessingShape" mc:Ignorable="w14 w15 w16se w16cid w16 w16cex wp14">
   <w:p>
     <w:pPr>
       <w:pStyle w:val="Cabealho"/>
@@ -5438,7 +6322,7 @@
 </file>
 
 <file path=word/header15.xml><?xml version="1.0" encoding="utf-8"?>
-<w:hdr xmlns:wpc="http://schemas.microsoft.com/office/word/2010/wordprocessingCanvas" xmlns:cx="http://schemas.microsoft.com/office/drawing/2014/chartex" xmlns:mc="http://schemas.openxmlformats.org/markup-compatibility/2006" xmlns:o="urn:schemas-microsoft-com:office:office" xmlns:r="http://schemas.openxmlformats.org/officeDocument/2006/relationships" xmlns:m="http://schemas.openxmlformats.org/officeDocument/2006/math" xmlns:v="urn:schemas-microsoft-com:vml" xmlns:wp14="http://schemas.microsoft.com/office/word/2010/wordprocessingDrawing" xmlns:wp="http://schemas.openxmlformats.org/drawingml/2006/wordprocessingDrawing" xmlns:w10="urn:schemas-microsoft-com:office:word" xmlns:w="http://schemas.openxmlformats.org/wordprocessingml/2006/main" xmlns:w14="http://schemas.microsoft.com/office/word/2010/wordml" xmlns:w15="http://schemas.microsoft.com/office/word/2012/wordml" xmlns:w16se="http://schemas.microsoft.com/office/word/2015/wordml/symex" xmlns:wpg="http://schemas.microsoft.com/office/word/2010/wordprocessingGroup" xmlns:wpi="http://schemas.microsoft.com/office/word/2010/wordprocessingInk" xmlns:wne="http://schemas.microsoft.com/office/word/2006/wordml" xmlns:wps="http://schemas.microsoft.com/office/word/2010/wordprocessingShape" mc:Ignorable="w14 w15 w16se wp14">
+<w:hdr xmlns:wpc="http://schemas.microsoft.com/office/word/2010/wordprocessingCanvas" xmlns:cx="http://schemas.microsoft.com/office/drawing/2014/chartex" xmlns:cx1="http://schemas.microsoft.com/office/drawing/2015/9/8/chartex" xmlns:cx2="http://schemas.microsoft.com/office/drawing/2015/10/21/chartex" xmlns:cx3="http://schemas.microsoft.com/office/drawing/2016/5/9/chartex" xmlns:cx4="http://schemas.microsoft.com/office/drawing/2016/5/10/chartex" xmlns:cx5="http://schemas.microsoft.com/office/drawing/2016/5/11/chartex" xmlns:cx6="http://schemas.microsoft.com/office/drawing/2016/5/12/chartex" xmlns:cx7="http://schemas.microsoft.com/office/drawing/2016/5/13/chartex" xmlns:cx8="http://schemas.microsoft.com/office/drawing/2016/5/14/chartex" xmlns:mc="http://schemas.openxmlformats.org/markup-compatibility/2006" xmlns:aink="http://schemas.microsoft.com/office/drawing/2016/ink" xmlns:am3d="http://schemas.microsoft.com/office/drawing/2017/model3d" xmlns:o="urn:schemas-microsoft-com:office:office" xmlns:r="http://schemas.openxmlformats.org/officeDocument/2006/relationships" xmlns:m="http://schemas.openxmlformats.org/officeDocument/2006/math" xmlns:v="urn:schemas-microsoft-com:vml" xmlns:wp14="http://schemas.microsoft.com/office/word/2010/wordprocessingDrawing" xmlns:wp="http://schemas.openxmlformats.org/drawingml/2006/wordprocessingDrawing" xmlns:w10="urn:schemas-microsoft-com:office:word" xmlns:w="http://schemas.openxmlformats.org/wordprocessingml/2006/main" xmlns:w14="http://schemas.microsoft.com/office/word/2010/wordml" xmlns:w15="http://schemas.microsoft.com/office/word/2012/wordml" xmlns:w16cex="http://schemas.microsoft.com/office/word/2018/wordml/cex" xmlns:w16cid="http://schemas.microsoft.com/office/word/2016/wordml/cid" xmlns:w16="http://schemas.microsoft.com/office/word/2018/wordml" xmlns:w16se="http://schemas.microsoft.com/office/word/2015/wordml/symex" xmlns:wpg="http://schemas.microsoft.com/office/word/2010/wordprocessingGroup" xmlns:wpi="http://schemas.microsoft.com/office/word/2010/wordprocessingInk" xmlns:wne="http://schemas.microsoft.com/office/word/2006/wordml" xmlns:wps="http://schemas.microsoft.com/office/word/2010/wordprocessingShape" mc:Ignorable="w14 w15 w16se w16cid w16 w16cex wp14">
   <w:p>
     <w:pPr>
       <w:pStyle w:val="Cabealho"/>
@@ -5448,7 +6332,7 @@
 </file>
 
 <file path=word/header16.xml><?xml version="1.0" encoding="utf-8"?>
-<w:hdr xmlns:wpc="http://schemas.microsoft.com/office/word/2010/wordprocessingCanvas" xmlns:cx="http://schemas.microsoft.com/office/drawing/2014/chartex" xmlns:mc="http://schemas.openxmlformats.org/markup-compatibility/2006" xmlns:o="urn:schemas-microsoft-com:office:office" xmlns:r="http://schemas.openxmlformats.org/officeDocument/2006/relationships" xmlns:m="http://schemas.openxmlformats.org/officeDocument/2006/math" xmlns:v="urn:schemas-microsoft-com:vml" xmlns:wp14="http://schemas.microsoft.com/office/word/2010/wordprocessingDrawing" xmlns:wp="http://schemas.openxmlformats.org/drawingml/2006/wordprocessingDrawing" xmlns:w10="urn:schemas-microsoft-com:office:word" xmlns:w="http://schemas.openxmlformats.org/wordprocessingml/2006/main" xmlns:w14="http://schemas.microsoft.com/office/word/2010/wordml" xmlns:w15="http://schemas.microsoft.com/office/word/2012/wordml" xmlns:w16se="http://schemas.microsoft.com/office/word/2015/wordml/symex" xmlns:wpg="http://schemas.microsoft.com/office/word/2010/wordprocessingGroup" xmlns:wpi="http://schemas.microsoft.com/office/word/2010/wordprocessingInk" xmlns:wne="http://schemas.microsoft.com/office/word/2006/wordml" xmlns:wps="http://schemas.microsoft.com/office/word/2010/wordprocessingShape" mc:Ignorable="w14 w15 w16se wp14">
+<w:hdr xmlns:wpc="http://schemas.microsoft.com/office/word/2010/wordprocessingCanvas" xmlns:cx="http://schemas.microsoft.com/office/drawing/2014/chartex" xmlns:cx1="http://schemas.microsoft.com/office/drawing/2015/9/8/chartex" xmlns:cx2="http://schemas.microsoft.com/office/drawing/2015/10/21/chartex" xmlns:cx3="http://schemas.microsoft.com/office/drawing/2016/5/9/chartex" xmlns:cx4="http://schemas.microsoft.com/office/drawing/2016/5/10/chartex" xmlns:cx5="http://schemas.microsoft.com/office/drawing/2016/5/11/chartex" xmlns:cx6="http://schemas.microsoft.com/office/drawing/2016/5/12/chartex" xmlns:cx7="http://schemas.microsoft.com/office/drawing/2016/5/13/chartex" xmlns:cx8="http://schemas.microsoft.com/office/drawing/2016/5/14/chartex" xmlns:mc="http://schemas.openxmlformats.org/markup-compatibility/2006" xmlns:aink="http://schemas.microsoft.com/office/drawing/2016/ink" xmlns:am3d="http://schemas.microsoft.com/office/drawing/2017/model3d" xmlns:o="urn:schemas-microsoft-com:office:office" xmlns:r="http://schemas.openxmlformats.org/officeDocument/2006/relationships" xmlns:m="http://schemas.openxmlformats.org/officeDocument/2006/math" xmlns:v="urn:schemas-microsoft-com:vml" xmlns:wp14="http://schemas.microsoft.com/office/word/2010/wordprocessingDrawing" xmlns:wp="http://schemas.openxmlformats.org/drawingml/2006/wordprocessingDrawing" xmlns:w10="urn:schemas-microsoft-com:office:word" xmlns:w="http://schemas.openxmlformats.org/wordprocessingml/2006/main" xmlns:w14="http://schemas.microsoft.com/office/word/2010/wordml" xmlns:w15="http://schemas.microsoft.com/office/word/2012/wordml" xmlns:w16cex="http://schemas.microsoft.com/office/word/2018/wordml/cex" xmlns:w16cid="http://schemas.microsoft.com/office/word/2016/wordml/cid" xmlns:w16="http://schemas.microsoft.com/office/word/2018/wordml" xmlns:w16se="http://schemas.microsoft.com/office/word/2015/wordml/symex" xmlns:wpg="http://schemas.microsoft.com/office/word/2010/wordprocessingGroup" xmlns:wpi="http://schemas.microsoft.com/office/word/2010/wordprocessingInk" xmlns:wne="http://schemas.microsoft.com/office/word/2006/wordml" xmlns:wps="http://schemas.microsoft.com/office/word/2010/wordprocessingShape" mc:Ignorable="w14 w15 w16se w16cid w16 w16cex wp14">
   <w:p>
     <w:pPr>
       <w:pStyle w:val="Cabealho"/>
@@ -5588,7 +6472,7 @@
 </file>
 
 <file path=word/header17.xml><?xml version="1.0" encoding="utf-8"?>
-<w:hdr xmlns:wpc="http://schemas.microsoft.com/office/word/2010/wordprocessingCanvas" xmlns:cx="http://schemas.microsoft.com/office/drawing/2014/chartex" xmlns:mc="http://schemas.openxmlformats.org/markup-compatibility/2006" xmlns:o="urn:schemas-microsoft-com:office:office" xmlns:r="http://schemas.openxmlformats.org/officeDocument/2006/relationships" xmlns:m="http://schemas.openxmlformats.org/officeDocument/2006/math" xmlns:v="urn:schemas-microsoft-com:vml" xmlns:wp14="http://schemas.microsoft.com/office/word/2010/wordprocessingDrawing" xmlns:wp="http://schemas.openxmlformats.org/drawingml/2006/wordprocessingDrawing" xmlns:w10="urn:schemas-microsoft-com:office:word" xmlns:w="http://schemas.openxmlformats.org/wordprocessingml/2006/main" xmlns:w14="http://schemas.microsoft.com/office/word/2010/wordml" xmlns:w15="http://schemas.microsoft.com/office/word/2012/wordml" xmlns:w16se="http://schemas.microsoft.com/office/word/2015/wordml/symex" xmlns:wpg="http://schemas.microsoft.com/office/word/2010/wordprocessingGroup" xmlns:wpi="http://schemas.microsoft.com/office/word/2010/wordprocessingInk" xmlns:wne="http://schemas.microsoft.com/office/word/2006/wordml" xmlns:wps="http://schemas.microsoft.com/office/word/2010/wordprocessingShape" mc:Ignorable="w14 w15 w16se wp14">
+<w:hdr xmlns:wpc="http://schemas.microsoft.com/office/word/2010/wordprocessingCanvas" xmlns:cx="http://schemas.microsoft.com/office/drawing/2014/chartex" xmlns:cx1="http://schemas.microsoft.com/office/drawing/2015/9/8/chartex" xmlns:cx2="http://schemas.microsoft.com/office/drawing/2015/10/21/chartex" xmlns:cx3="http://schemas.microsoft.com/office/drawing/2016/5/9/chartex" xmlns:cx4="http://schemas.microsoft.com/office/drawing/2016/5/10/chartex" xmlns:cx5="http://schemas.microsoft.com/office/drawing/2016/5/11/chartex" xmlns:cx6="http://schemas.microsoft.com/office/drawing/2016/5/12/chartex" xmlns:cx7="http://schemas.microsoft.com/office/drawing/2016/5/13/chartex" xmlns:cx8="http://schemas.microsoft.com/office/drawing/2016/5/14/chartex" xmlns:mc="http://schemas.openxmlformats.org/markup-compatibility/2006" xmlns:aink="http://schemas.microsoft.com/office/drawing/2016/ink" xmlns:am3d="http://schemas.microsoft.com/office/drawing/2017/model3d" xmlns:o="urn:schemas-microsoft-com:office:office" xmlns:r="http://schemas.openxmlformats.org/officeDocument/2006/relationships" xmlns:m="http://schemas.openxmlformats.org/officeDocument/2006/math" xmlns:v="urn:schemas-microsoft-com:vml" xmlns:wp14="http://schemas.microsoft.com/office/word/2010/wordprocessingDrawing" xmlns:wp="http://schemas.openxmlformats.org/drawingml/2006/wordprocessingDrawing" xmlns:w10="urn:schemas-microsoft-com:office:word" xmlns:w="http://schemas.openxmlformats.org/wordprocessingml/2006/main" xmlns:w14="http://schemas.microsoft.com/office/word/2010/wordml" xmlns:w15="http://schemas.microsoft.com/office/word/2012/wordml" xmlns:w16cex="http://schemas.microsoft.com/office/word/2018/wordml/cex" xmlns:w16cid="http://schemas.microsoft.com/office/word/2016/wordml/cid" xmlns:w16="http://schemas.microsoft.com/office/word/2018/wordml" xmlns:w16se="http://schemas.microsoft.com/office/word/2015/wordml/symex" xmlns:wpg="http://schemas.microsoft.com/office/word/2010/wordprocessingGroup" xmlns:wpi="http://schemas.microsoft.com/office/word/2010/wordprocessingInk" xmlns:wne="http://schemas.microsoft.com/office/word/2006/wordml" xmlns:wps="http://schemas.microsoft.com/office/word/2010/wordprocessingShape" mc:Ignorable="w14 w15 w16se w16cid w16 w16cex wp14">
   <w:p>
     <w:pPr>
       <w:pStyle w:val="Cabealho"/>
@@ -5598,7 +6482,7 @@
 </file>
 
 <file path=word/header2.xml><?xml version="1.0" encoding="utf-8"?>
-<w:hdr xmlns:wpc="http://schemas.microsoft.com/office/word/2010/wordprocessingCanvas" xmlns:cx="http://schemas.microsoft.com/office/drawing/2014/chartex" xmlns:mc="http://schemas.openxmlformats.org/markup-compatibility/2006" xmlns:o="urn:schemas-microsoft-com:office:office" xmlns:r="http://schemas.openxmlformats.org/officeDocument/2006/relationships" xmlns:m="http://schemas.openxmlformats.org/officeDocument/2006/math" xmlns:v="urn:schemas-microsoft-com:vml" xmlns:wp14="http://schemas.microsoft.com/office/word/2010/wordprocessingDrawing" xmlns:wp="http://schemas.openxmlformats.org/drawingml/2006/wordprocessingDrawing" xmlns:w10="urn:schemas-microsoft-com:office:word" xmlns:w="http://schemas.openxmlformats.org/wordprocessingml/2006/main" xmlns:w14="http://schemas.microsoft.com/office/word/2010/wordml" xmlns:w15="http://schemas.microsoft.com/office/word/2012/wordml" xmlns:w16se="http://schemas.microsoft.com/office/word/2015/wordml/symex" xmlns:wpg="http://schemas.microsoft.com/office/word/2010/wordprocessingGroup" xmlns:wpi="http://schemas.microsoft.com/office/word/2010/wordprocessingInk" xmlns:wne="http://schemas.microsoft.com/office/word/2006/wordml" xmlns:wps="http://schemas.microsoft.com/office/word/2010/wordprocessingShape" mc:Ignorable="w14 w15 w16se wp14">
+<w:hdr xmlns:wpc="http://schemas.microsoft.com/office/word/2010/wordprocessingCanvas" xmlns:cx="http://schemas.microsoft.com/office/drawing/2014/chartex" xmlns:cx1="http://schemas.microsoft.com/office/drawing/2015/9/8/chartex" xmlns:cx2="http://schemas.microsoft.com/office/drawing/2015/10/21/chartex" xmlns:cx3="http://schemas.microsoft.com/office/drawing/2016/5/9/chartex" xmlns:cx4="http://schemas.microsoft.com/office/drawing/2016/5/10/chartex" xmlns:cx5="http://schemas.microsoft.com/office/drawing/2016/5/11/chartex" xmlns:cx6="http://schemas.microsoft.com/office/drawing/2016/5/12/chartex" xmlns:cx7="http://schemas.microsoft.com/office/drawing/2016/5/13/chartex" xmlns:cx8="http://schemas.microsoft.com/office/drawing/2016/5/14/chartex" xmlns:mc="http://schemas.openxmlformats.org/markup-compatibility/2006" xmlns:aink="http://schemas.microsoft.com/office/drawing/2016/ink" xmlns:am3d="http://schemas.microsoft.com/office/drawing/2017/model3d" xmlns:o="urn:schemas-microsoft-com:office:office" xmlns:r="http://schemas.openxmlformats.org/officeDocument/2006/relationships" xmlns:m="http://schemas.openxmlformats.org/officeDocument/2006/math" xmlns:v="urn:schemas-microsoft-com:vml" xmlns:wp14="http://schemas.microsoft.com/office/word/2010/wordprocessingDrawing" xmlns:wp="http://schemas.openxmlformats.org/drawingml/2006/wordprocessingDrawing" xmlns:w10="urn:schemas-microsoft-com:office:word" xmlns:w="http://schemas.openxmlformats.org/wordprocessingml/2006/main" xmlns:w14="http://schemas.microsoft.com/office/word/2010/wordml" xmlns:w15="http://schemas.microsoft.com/office/word/2012/wordml" xmlns:w16cex="http://schemas.microsoft.com/office/word/2018/wordml/cex" xmlns:w16cid="http://schemas.microsoft.com/office/word/2016/wordml/cid" xmlns:w16="http://schemas.microsoft.com/office/word/2018/wordml" xmlns:w16se="http://schemas.microsoft.com/office/word/2015/wordml/symex" xmlns:wpg="http://schemas.microsoft.com/office/word/2010/wordprocessingGroup" xmlns:wpi="http://schemas.microsoft.com/office/word/2010/wordprocessingInk" xmlns:wne="http://schemas.microsoft.com/office/word/2006/wordml" xmlns:wps="http://schemas.microsoft.com/office/word/2010/wordprocessingShape" mc:Ignorable="w14 w15 w16se w16cid w16 w16cex wp14">
   <w:p>
     <w:pPr>
       <w:pStyle w:val="Cabealho"/>
@@ -5739,7 +6623,7 @@
 </file>
 
 <file path=word/header3.xml><?xml version="1.0" encoding="utf-8"?>
-<w:hdr xmlns:wpc="http://schemas.microsoft.com/office/word/2010/wordprocessingCanvas" xmlns:cx="http://schemas.microsoft.com/office/drawing/2014/chartex" xmlns:mc="http://schemas.openxmlformats.org/markup-compatibility/2006" xmlns:o="urn:schemas-microsoft-com:office:office" xmlns:r="http://schemas.openxmlformats.org/officeDocument/2006/relationships" xmlns:m="http://schemas.openxmlformats.org/officeDocument/2006/math" xmlns:v="urn:schemas-microsoft-com:vml" xmlns:wp14="http://schemas.microsoft.com/office/word/2010/wordprocessingDrawing" xmlns:wp="http://schemas.openxmlformats.org/drawingml/2006/wordprocessingDrawing" xmlns:w10="urn:schemas-microsoft-com:office:word" xmlns:w="http://schemas.openxmlformats.org/wordprocessingml/2006/main" xmlns:w14="http://schemas.microsoft.com/office/word/2010/wordml" xmlns:w15="http://schemas.microsoft.com/office/word/2012/wordml" xmlns:w16se="http://schemas.microsoft.com/office/word/2015/wordml/symex" xmlns:wpg="http://schemas.microsoft.com/office/word/2010/wordprocessingGroup" xmlns:wpi="http://schemas.microsoft.com/office/word/2010/wordprocessingInk" xmlns:wne="http://schemas.microsoft.com/office/word/2006/wordml" xmlns:wps="http://schemas.microsoft.com/office/word/2010/wordprocessingShape" mc:Ignorable="w14 w15 w16se wp14">
+<w:hdr xmlns:wpc="http://schemas.microsoft.com/office/word/2010/wordprocessingCanvas" xmlns:cx="http://schemas.microsoft.com/office/drawing/2014/chartex" xmlns:cx1="http://schemas.microsoft.com/office/drawing/2015/9/8/chartex" xmlns:cx2="http://schemas.microsoft.com/office/drawing/2015/10/21/chartex" xmlns:cx3="http://schemas.microsoft.com/office/drawing/2016/5/9/chartex" xmlns:cx4="http://schemas.microsoft.com/office/drawing/2016/5/10/chartex" xmlns:cx5="http://schemas.microsoft.com/office/drawing/2016/5/11/chartex" xmlns:cx6="http://schemas.microsoft.com/office/drawing/2016/5/12/chartex" xmlns:cx7="http://schemas.microsoft.com/office/drawing/2016/5/13/chartex" xmlns:cx8="http://schemas.microsoft.com/office/drawing/2016/5/14/chartex" xmlns:mc="http://schemas.openxmlformats.org/markup-compatibility/2006" xmlns:aink="http://schemas.microsoft.com/office/drawing/2016/ink" xmlns:am3d="http://schemas.microsoft.com/office/drawing/2017/model3d" xmlns:o="urn:schemas-microsoft-com:office:office" xmlns:r="http://schemas.openxmlformats.org/officeDocument/2006/relationships" xmlns:m="http://schemas.openxmlformats.org/officeDocument/2006/math" xmlns:v="urn:schemas-microsoft-com:vml" xmlns:wp14="http://schemas.microsoft.com/office/word/2010/wordprocessingDrawing" xmlns:wp="http://schemas.openxmlformats.org/drawingml/2006/wordprocessingDrawing" xmlns:w10="urn:schemas-microsoft-com:office:word" xmlns:w="http://schemas.openxmlformats.org/wordprocessingml/2006/main" xmlns:w14="http://schemas.microsoft.com/office/word/2010/wordml" xmlns:w15="http://schemas.microsoft.com/office/word/2012/wordml" xmlns:w16cex="http://schemas.microsoft.com/office/word/2018/wordml/cex" xmlns:w16cid="http://schemas.microsoft.com/office/word/2016/wordml/cid" xmlns:w16="http://schemas.microsoft.com/office/word/2018/wordml" xmlns:w16se="http://schemas.microsoft.com/office/word/2015/wordml/symex" xmlns:wpg="http://schemas.microsoft.com/office/word/2010/wordprocessingGroup" xmlns:wpi="http://schemas.microsoft.com/office/word/2010/wordprocessingInk" xmlns:wne="http://schemas.microsoft.com/office/word/2006/wordml" xmlns:wps="http://schemas.microsoft.com/office/word/2010/wordprocessingShape" mc:Ignorable="w14 w15 w16se w16cid w16 w16cex wp14">
   <w:p>
     <w:pPr>
       <w:pStyle w:val="Cabealho"/>
@@ -5796,7 +6680,7 @@
 </file>
 
 <file path=word/header4.xml><?xml version="1.0" encoding="utf-8"?>
-<w:hdr xmlns:wpc="http://schemas.microsoft.com/office/word/2010/wordprocessingCanvas" xmlns:cx="http://schemas.microsoft.com/office/drawing/2014/chartex" xmlns:mc="http://schemas.openxmlformats.org/markup-compatibility/2006" xmlns:o="urn:schemas-microsoft-com:office:office" xmlns:r="http://schemas.openxmlformats.org/officeDocument/2006/relationships" xmlns:m="http://schemas.openxmlformats.org/officeDocument/2006/math" xmlns:v="urn:schemas-microsoft-com:vml" xmlns:wp14="http://schemas.microsoft.com/office/word/2010/wordprocessingDrawing" xmlns:wp="http://schemas.openxmlformats.org/drawingml/2006/wordprocessingDrawing" xmlns:w10="urn:schemas-microsoft-com:office:word" xmlns:w="http://schemas.openxmlformats.org/wordprocessingml/2006/main" xmlns:w14="http://schemas.microsoft.com/office/word/2010/wordml" xmlns:w15="http://schemas.microsoft.com/office/word/2012/wordml" xmlns:w16se="http://schemas.microsoft.com/office/word/2015/wordml/symex" xmlns:wpg="http://schemas.microsoft.com/office/word/2010/wordprocessingGroup" xmlns:wpi="http://schemas.microsoft.com/office/word/2010/wordprocessingInk" xmlns:wne="http://schemas.microsoft.com/office/word/2006/wordml" xmlns:wps="http://schemas.microsoft.com/office/word/2010/wordprocessingShape" mc:Ignorable="w14 w15 w16se wp14">
+<w:hdr xmlns:wpc="http://schemas.microsoft.com/office/word/2010/wordprocessingCanvas" xmlns:cx="http://schemas.microsoft.com/office/drawing/2014/chartex" xmlns:cx1="http://schemas.microsoft.com/office/drawing/2015/9/8/chartex" xmlns:cx2="http://schemas.microsoft.com/office/drawing/2015/10/21/chartex" xmlns:cx3="http://schemas.microsoft.com/office/drawing/2016/5/9/chartex" xmlns:cx4="http://schemas.microsoft.com/office/drawing/2016/5/10/chartex" xmlns:cx5="http://schemas.microsoft.com/office/drawing/2016/5/11/chartex" xmlns:cx6="http://schemas.microsoft.com/office/drawing/2016/5/12/chartex" xmlns:cx7="http://schemas.microsoft.com/office/drawing/2016/5/13/chartex" xmlns:cx8="http://schemas.microsoft.com/office/drawing/2016/5/14/chartex" xmlns:mc="http://schemas.openxmlformats.org/markup-compatibility/2006" xmlns:aink="http://schemas.microsoft.com/office/drawing/2016/ink" xmlns:am3d="http://schemas.microsoft.com/office/drawing/2017/model3d" xmlns:o="urn:schemas-microsoft-com:office:office" xmlns:r="http://schemas.openxmlformats.org/officeDocument/2006/relationships" xmlns:m="http://schemas.openxmlformats.org/officeDocument/2006/math" xmlns:v="urn:schemas-microsoft-com:vml" xmlns:wp14="http://schemas.microsoft.com/office/word/2010/wordprocessingDrawing" xmlns:wp="http://schemas.openxmlformats.org/drawingml/2006/wordprocessingDrawing" xmlns:w10="urn:schemas-microsoft-com:office:word" xmlns:w="http://schemas.openxmlformats.org/wordprocessingml/2006/main" xmlns:w14="http://schemas.microsoft.com/office/word/2010/wordml" xmlns:w15="http://schemas.microsoft.com/office/word/2012/wordml" xmlns:w16cex="http://schemas.microsoft.com/office/word/2018/wordml/cex" xmlns:w16cid="http://schemas.microsoft.com/office/word/2016/wordml/cid" xmlns:w16="http://schemas.microsoft.com/office/word/2018/wordml" xmlns:w16se="http://schemas.microsoft.com/office/word/2015/wordml/symex" xmlns:wpg="http://schemas.microsoft.com/office/word/2010/wordprocessingGroup" xmlns:wpi="http://schemas.microsoft.com/office/word/2010/wordprocessingInk" xmlns:wne="http://schemas.microsoft.com/office/word/2006/wordml" xmlns:wps="http://schemas.microsoft.com/office/word/2010/wordprocessingShape" mc:Ignorable="w14 w15 w16se w16cid w16 w16cex wp14">
   <w:p>
     <w:pPr>
       <w:pStyle w:val="Cabealho"/>
@@ -5807,7 +6691,7 @@
 </file>
 
 <file path=word/header5.xml><?xml version="1.0" encoding="utf-8"?>
-<w:hdr xmlns:wpc="http://schemas.microsoft.com/office/word/2010/wordprocessingCanvas" xmlns:cx="http://schemas.microsoft.com/office/drawing/2014/chartex" xmlns:mc="http://schemas.openxmlformats.org/markup-compatibility/2006" xmlns:o="urn:schemas-microsoft-com:office:office" xmlns:r="http://schemas.openxmlformats.org/officeDocument/2006/relationships" xmlns:m="http://schemas.openxmlformats.org/officeDocument/2006/math" xmlns:v="urn:schemas-microsoft-com:vml" xmlns:wp14="http://schemas.microsoft.com/office/word/2010/wordprocessingDrawing" xmlns:wp="http://schemas.openxmlformats.org/drawingml/2006/wordprocessingDrawing" xmlns:w10="urn:schemas-microsoft-com:office:word" xmlns:w="http://schemas.openxmlformats.org/wordprocessingml/2006/main" xmlns:w14="http://schemas.microsoft.com/office/word/2010/wordml" xmlns:w15="http://schemas.microsoft.com/office/word/2012/wordml" xmlns:w16se="http://schemas.microsoft.com/office/word/2015/wordml/symex" xmlns:wpg="http://schemas.microsoft.com/office/word/2010/wordprocessingGroup" xmlns:wpi="http://schemas.microsoft.com/office/word/2010/wordprocessingInk" xmlns:wne="http://schemas.microsoft.com/office/word/2006/wordml" xmlns:wps="http://schemas.microsoft.com/office/word/2010/wordprocessingShape" mc:Ignorable="w14 w15 w16se wp14">
+<w:hdr xmlns:wpc="http://schemas.microsoft.com/office/word/2010/wordprocessingCanvas" xmlns:cx="http://schemas.microsoft.com/office/drawing/2014/chartex" xmlns:cx1="http://schemas.microsoft.com/office/drawing/2015/9/8/chartex" xmlns:cx2="http://schemas.microsoft.com/office/drawing/2015/10/21/chartex" xmlns:cx3="http://schemas.microsoft.com/office/drawing/2016/5/9/chartex" xmlns:cx4="http://schemas.microsoft.com/office/drawing/2016/5/10/chartex" xmlns:cx5="http://schemas.microsoft.com/office/drawing/2016/5/11/chartex" xmlns:cx6="http://schemas.microsoft.com/office/drawing/2016/5/12/chartex" xmlns:cx7="http://schemas.microsoft.com/office/drawing/2016/5/13/chartex" xmlns:cx8="http://schemas.microsoft.com/office/drawing/2016/5/14/chartex" xmlns:mc="http://schemas.openxmlformats.org/markup-compatibility/2006" xmlns:aink="http://schemas.microsoft.com/office/drawing/2016/ink" xmlns:am3d="http://schemas.microsoft.com/office/drawing/2017/model3d" xmlns:o="urn:schemas-microsoft-com:office:office" xmlns:r="http://schemas.openxmlformats.org/officeDocument/2006/relationships" xmlns:m="http://schemas.openxmlformats.org/officeDocument/2006/math" xmlns:v="urn:schemas-microsoft-com:vml" xmlns:wp14="http://schemas.microsoft.com/office/word/2010/wordprocessingDrawing" xmlns:wp="http://schemas.openxmlformats.org/drawingml/2006/wordprocessingDrawing" xmlns:w10="urn:schemas-microsoft-com:office:word" xmlns:w="http://schemas.openxmlformats.org/wordprocessingml/2006/main" xmlns:w14="http://schemas.microsoft.com/office/word/2010/wordml" xmlns:w15="http://schemas.microsoft.com/office/word/2012/wordml" xmlns:w16cex="http://schemas.microsoft.com/office/word/2018/wordml/cex" xmlns:w16cid="http://schemas.microsoft.com/office/word/2016/wordml/cid" xmlns:w16="http://schemas.microsoft.com/office/word/2018/wordml" xmlns:w16se="http://schemas.microsoft.com/office/word/2015/wordml/symex" xmlns:wpg="http://schemas.microsoft.com/office/word/2010/wordprocessingGroup" xmlns:wpi="http://schemas.microsoft.com/office/word/2010/wordprocessingInk" xmlns:wne="http://schemas.microsoft.com/office/word/2006/wordml" xmlns:wps="http://schemas.microsoft.com/office/word/2010/wordprocessingShape" mc:Ignorable="w14 w15 w16se w16cid w16 w16cex wp14">
   <w:p>
     <w:pPr>
       <w:pStyle w:val="Cabealho"/>
@@ -5952,7 +6836,7 @@
 </file>
 
 <file path=word/header6.xml><?xml version="1.0" encoding="utf-8"?>
-<w:hdr xmlns:wpc="http://schemas.microsoft.com/office/word/2010/wordprocessingCanvas" xmlns:cx="http://schemas.microsoft.com/office/drawing/2014/chartex" xmlns:mc="http://schemas.openxmlformats.org/markup-compatibility/2006" xmlns:o="urn:schemas-microsoft-com:office:office" xmlns:r="http://schemas.openxmlformats.org/officeDocument/2006/relationships" xmlns:m="http://schemas.openxmlformats.org/officeDocument/2006/math" xmlns:v="urn:schemas-microsoft-com:vml" xmlns:wp14="http://schemas.microsoft.com/office/word/2010/wordprocessingDrawing" xmlns:wp="http://schemas.openxmlformats.org/drawingml/2006/wordprocessingDrawing" xmlns:w10="urn:schemas-microsoft-com:office:word" xmlns:w="http://schemas.openxmlformats.org/wordprocessingml/2006/main" xmlns:w14="http://schemas.microsoft.com/office/word/2010/wordml" xmlns:w15="http://schemas.microsoft.com/office/word/2012/wordml" xmlns:w16se="http://schemas.microsoft.com/office/word/2015/wordml/symex" xmlns:wpg="http://schemas.microsoft.com/office/word/2010/wordprocessingGroup" xmlns:wpi="http://schemas.microsoft.com/office/word/2010/wordprocessingInk" xmlns:wne="http://schemas.microsoft.com/office/word/2006/wordml" xmlns:wps="http://schemas.microsoft.com/office/word/2010/wordprocessingShape" mc:Ignorable="w14 w15 w16se wp14">
+<w:hdr xmlns:wpc="http://schemas.microsoft.com/office/word/2010/wordprocessingCanvas" xmlns:cx="http://schemas.microsoft.com/office/drawing/2014/chartex" xmlns:cx1="http://schemas.microsoft.com/office/drawing/2015/9/8/chartex" xmlns:cx2="http://schemas.microsoft.com/office/drawing/2015/10/21/chartex" xmlns:cx3="http://schemas.microsoft.com/office/drawing/2016/5/9/chartex" xmlns:cx4="http://schemas.microsoft.com/office/drawing/2016/5/10/chartex" xmlns:cx5="http://schemas.microsoft.com/office/drawing/2016/5/11/chartex" xmlns:cx6="http://schemas.microsoft.com/office/drawing/2016/5/12/chartex" xmlns:cx7="http://schemas.microsoft.com/office/drawing/2016/5/13/chartex" xmlns:cx8="http://schemas.microsoft.com/office/drawing/2016/5/14/chartex" xmlns:mc="http://schemas.openxmlformats.org/markup-compatibility/2006" xmlns:aink="http://schemas.microsoft.com/office/drawing/2016/ink" xmlns:am3d="http://schemas.microsoft.com/office/drawing/2017/model3d" xmlns:o="urn:schemas-microsoft-com:office:office" xmlns:r="http://schemas.openxmlformats.org/officeDocument/2006/relationships" xmlns:m="http://schemas.openxmlformats.org/officeDocument/2006/math" xmlns:v="urn:schemas-microsoft-com:vml" xmlns:wp14="http://schemas.microsoft.com/office/word/2010/wordprocessingDrawing" xmlns:wp="http://schemas.openxmlformats.org/drawingml/2006/wordprocessingDrawing" xmlns:w10="urn:schemas-microsoft-com:office:word" xmlns:w="http://schemas.openxmlformats.org/wordprocessingml/2006/main" xmlns:w14="http://schemas.microsoft.com/office/word/2010/wordml" xmlns:w15="http://schemas.microsoft.com/office/word/2012/wordml" xmlns:w16cex="http://schemas.microsoft.com/office/word/2018/wordml/cex" xmlns:w16cid="http://schemas.microsoft.com/office/word/2016/wordml/cid" xmlns:w16="http://schemas.microsoft.com/office/word/2018/wordml" xmlns:w16se="http://schemas.microsoft.com/office/word/2015/wordml/symex" xmlns:wpg="http://schemas.microsoft.com/office/word/2010/wordprocessingGroup" xmlns:wpi="http://schemas.microsoft.com/office/word/2010/wordprocessingInk" xmlns:wne="http://schemas.microsoft.com/office/word/2006/wordml" xmlns:wps="http://schemas.microsoft.com/office/word/2010/wordprocessingShape" mc:Ignorable="w14 w15 w16se w16cid w16 w16cex wp14">
   <w:p>
     <w:pPr>
       <w:pStyle w:val="Cabealho"/>
@@ -6009,7 +6893,7 @@
 </file>
 
 <file path=word/header7.xml><?xml version="1.0" encoding="utf-8"?>
-<w:hdr xmlns:wpc="http://schemas.microsoft.com/office/word/2010/wordprocessingCanvas" xmlns:cx="http://schemas.microsoft.com/office/drawing/2014/chartex" xmlns:mc="http://schemas.openxmlformats.org/markup-compatibility/2006" xmlns:o="urn:schemas-microsoft-com:office:office" xmlns:r="http://schemas.openxmlformats.org/officeDocument/2006/relationships" xmlns:m="http://schemas.openxmlformats.org/officeDocument/2006/math" xmlns:v="urn:schemas-microsoft-com:vml" xmlns:wp14="http://schemas.microsoft.com/office/word/2010/wordprocessingDrawing" xmlns:wp="http://schemas.openxmlformats.org/drawingml/2006/wordprocessingDrawing" xmlns:w10="urn:schemas-microsoft-com:office:word" xmlns:w="http://schemas.openxmlformats.org/wordprocessingml/2006/main" xmlns:w14="http://schemas.microsoft.com/office/word/2010/wordml" xmlns:w15="http://schemas.microsoft.com/office/word/2012/wordml" xmlns:w16se="http://schemas.microsoft.com/office/word/2015/wordml/symex" xmlns:wpg="http://schemas.microsoft.com/office/word/2010/wordprocessingGroup" xmlns:wpi="http://schemas.microsoft.com/office/word/2010/wordprocessingInk" xmlns:wne="http://schemas.microsoft.com/office/word/2006/wordml" xmlns:wps="http://schemas.microsoft.com/office/word/2010/wordprocessingShape" mc:Ignorable="w14 w15 w16se wp14">
+<w:hdr xmlns:wpc="http://schemas.microsoft.com/office/word/2010/wordprocessingCanvas" xmlns:cx="http://schemas.microsoft.com/office/drawing/2014/chartex" xmlns:cx1="http://schemas.microsoft.com/office/drawing/2015/9/8/chartex" xmlns:cx2="http://schemas.microsoft.com/office/drawing/2015/10/21/chartex" xmlns:cx3="http://schemas.microsoft.com/office/drawing/2016/5/9/chartex" xmlns:cx4="http://schemas.microsoft.com/office/drawing/2016/5/10/chartex" xmlns:cx5="http://schemas.microsoft.com/office/drawing/2016/5/11/chartex" xmlns:cx6="http://schemas.microsoft.com/office/drawing/2016/5/12/chartex" xmlns:cx7="http://schemas.microsoft.com/office/drawing/2016/5/13/chartex" xmlns:cx8="http://schemas.microsoft.com/office/drawing/2016/5/14/chartex" xmlns:mc="http://schemas.openxmlformats.org/markup-compatibility/2006" xmlns:aink="http://schemas.microsoft.com/office/drawing/2016/ink" xmlns:am3d="http://schemas.microsoft.com/office/drawing/2017/model3d" xmlns:o="urn:schemas-microsoft-com:office:office" xmlns:r="http://schemas.openxmlformats.org/officeDocument/2006/relationships" xmlns:m="http://schemas.openxmlformats.org/officeDocument/2006/math" xmlns:v="urn:schemas-microsoft-com:vml" xmlns:wp14="http://schemas.microsoft.com/office/word/2010/wordprocessingDrawing" xmlns:wp="http://schemas.openxmlformats.org/drawingml/2006/wordprocessingDrawing" xmlns:w10="urn:schemas-microsoft-com:office:word" xmlns:w="http://schemas.openxmlformats.org/wordprocessingml/2006/main" xmlns:w14="http://schemas.microsoft.com/office/word/2010/wordml" xmlns:w15="http://schemas.microsoft.com/office/word/2012/wordml" xmlns:w16cex="http://schemas.microsoft.com/office/word/2018/wordml/cex" xmlns:w16cid="http://schemas.microsoft.com/office/word/2016/wordml/cid" xmlns:w16="http://schemas.microsoft.com/office/word/2018/wordml" xmlns:w16se="http://schemas.microsoft.com/office/word/2015/wordml/symex" xmlns:wpg="http://schemas.microsoft.com/office/word/2010/wordprocessingGroup" xmlns:wpi="http://schemas.microsoft.com/office/word/2010/wordprocessingInk" xmlns:wne="http://schemas.microsoft.com/office/word/2006/wordml" xmlns:wps="http://schemas.microsoft.com/office/word/2010/wordprocessingShape" mc:Ignorable="w14 w15 w16se w16cid w16 w16cex wp14">
   <w:p>
     <w:pPr>
       <w:pStyle w:val="Cabealho"/>
@@ -6019,7 +6903,7 @@
 </file>
 
 <file path=word/header8.xml><?xml version="1.0" encoding="utf-8"?>
-<w:hdr xmlns:wpc="http://schemas.microsoft.com/office/word/2010/wordprocessingCanvas" xmlns:cx="http://schemas.microsoft.com/office/drawing/2014/chartex" xmlns:mc="http://schemas.openxmlformats.org/markup-compatibility/2006" xmlns:o="urn:schemas-microsoft-com:office:office" xmlns:r="http://schemas.openxmlformats.org/officeDocument/2006/relationships" xmlns:m="http://schemas.openxmlformats.org/officeDocument/2006/math" xmlns:v="urn:schemas-microsoft-com:vml" xmlns:wp14="http://schemas.microsoft.com/office/word/2010/wordprocessingDrawing" xmlns:wp="http://schemas.openxmlformats.org/drawingml/2006/wordprocessingDrawing" xmlns:w10="urn:schemas-microsoft-com:office:word" xmlns:w="http://schemas.openxmlformats.org/wordprocessingml/2006/main" xmlns:w14="http://schemas.microsoft.com/office/word/2010/wordml" xmlns:w15="http://schemas.microsoft.com/office/word/2012/wordml" xmlns:w16se="http://schemas.microsoft.com/office/word/2015/wordml/symex" xmlns:wpg="http://schemas.microsoft.com/office/word/2010/wordprocessingGroup" xmlns:wpi="http://schemas.microsoft.com/office/word/2010/wordprocessingInk" xmlns:wne="http://schemas.microsoft.com/office/word/2006/wordml" xmlns:wps="http://schemas.microsoft.com/office/word/2010/wordprocessingShape" mc:Ignorable="w14 w15 w16se wp14">
+<w:hdr xmlns:wpc="http://schemas.microsoft.com/office/word/2010/wordprocessingCanvas" xmlns:cx="http://schemas.microsoft.com/office/drawing/2014/chartex" xmlns:cx1="http://schemas.microsoft.com/office/drawing/2015/9/8/chartex" xmlns:cx2="http://schemas.microsoft.com/office/drawing/2015/10/21/chartex" xmlns:cx3="http://schemas.microsoft.com/office/drawing/2016/5/9/chartex" xmlns:cx4="http://schemas.microsoft.com/office/drawing/2016/5/10/chartex" xmlns:cx5="http://schemas.microsoft.com/office/drawing/2016/5/11/chartex" xmlns:cx6="http://schemas.microsoft.com/office/drawing/2016/5/12/chartex" xmlns:cx7="http://schemas.microsoft.com/office/drawing/2016/5/13/chartex" xmlns:cx8="http://schemas.microsoft.com/office/drawing/2016/5/14/chartex" xmlns:mc="http://schemas.openxmlformats.org/markup-compatibility/2006" xmlns:aink="http://schemas.microsoft.com/office/drawing/2016/ink" xmlns:am3d="http://schemas.microsoft.com/office/drawing/2017/model3d" xmlns:o="urn:schemas-microsoft-com:office:office" xmlns:r="http://schemas.openxmlformats.org/officeDocument/2006/relationships" xmlns:m="http://schemas.openxmlformats.org/officeDocument/2006/math" xmlns:v="urn:schemas-microsoft-com:vml" xmlns:wp14="http://schemas.microsoft.com/office/word/2010/wordprocessingDrawing" xmlns:wp="http://schemas.openxmlformats.org/drawingml/2006/wordprocessingDrawing" xmlns:w10="urn:schemas-microsoft-com:office:word" xmlns:w="http://schemas.openxmlformats.org/wordprocessingml/2006/main" xmlns:w14="http://schemas.microsoft.com/office/word/2010/wordml" xmlns:w15="http://schemas.microsoft.com/office/word/2012/wordml" xmlns:w16cex="http://schemas.microsoft.com/office/word/2018/wordml/cex" xmlns:w16cid="http://schemas.microsoft.com/office/word/2016/wordml/cid" xmlns:w16="http://schemas.microsoft.com/office/word/2018/wordml" xmlns:w16se="http://schemas.microsoft.com/office/word/2015/wordml/symex" xmlns:wpg="http://schemas.microsoft.com/office/word/2010/wordprocessingGroup" xmlns:wpi="http://schemas.microsoft.com/office/word/2010/wordprocessingInk" xmlns:wne="http://schemas.microsoft.com/office/word/2006/wordml" xmlns:wps="http://schemas.microsoft.com/office/word/2010/wordprocessingShape" mc:Ignorable="w14 w15 w16se w16cid w16 w16cex wp14">
   <w:p>
     <w:pPr>
       <w:pStyle w:val="Cabealho"/>
@@ -6156,7 +7040,7 @@
 </file>
 
 <file path=word/header9.xml><?xml version="1.0" encoding="utf-8"?>
-<w:hdr xmlns:wpc="http://schemas.microsoft.com/office/word/2010/wordprocessingCanvas" xmlns:cx="http://schemas.microsoft.com/office/drawing/2014/chartex" xmlns:mc="http://schemas.openxmlformats.org/markup-compatibility/2006" xmlns:o="urn:schemas-microsoft-com:office:office" xmlns:r="http://schemas.openxmlformats.org/officeDocument/2006/relationships" xmlns:m="http://schemas.openxmlformats.org/officeDocument/2006/math" xmlns:v="urn:schemas-microsoft-com:vml" xmlns:wp14="http://schemas.microsoft.com/office/word/2010/wordprocessingDrawing" xmlns:wp="http://schemas.openxmlformats.org/drawingml/2006/wordprocessingDrawing" xmlns:w10="urn:schemas-microsoft-com:office:word" xmlns:w="http://schemas.openxmlformats.org/wordprocessingml/2006/main" xmlns:w14="http://schemas.microsoft.com/office/word/2010/wordml" xmlns:w15="http://schemas.microsoft.com/office/word/2012/wordml" xmlns:w16se="http://schemas.microsoft.com/office/word/2015/wordml/symex" xmlns:wpg="http://schemas.microsoft.com/office/word/2010/wordprocessingGroup" xmlns:wpi="http://schemas.microsoft.com/office/word/2010/wordprocessingInk" xmlns:wne="http://schemas.microsoft.com/office/word/2006/wordml" xmlns:wps="http://schemas.microsoft.com/office/word/2010/wordprocessingShape" mc:Ignorable="w14 w15 w16se wp14">
+<w:hdr xmlns:wpc="http://schemas.microsoft.com/office/word/2010/wordprocessingCanvas" xmlns:cx="http://schemas.microsoft.com/office/drawing/2014/chartex" xmlns:cx1="http://schemas.microsoft.com/office/drawing/2015/9/8/chartex" xmlns:cx2="http://schemas.microsoft.com/office/drawing/2015/10/21/chartex" xmlns:cx3="http://schemas.microsoft.com/office/drawing/2016/5/9/chartex" xmlns:cx4="http://schemas.microsoft.com/office/drawing/2016/5/10/chartex" xmlns:cx5="http://schemas.microsoft.com/office/drawing/2016/5/11/chartex" xmlns:cx6="http://schemas.microsoft.com/office/drawing/2016/5/12/chartex" xmlns:cx7="http://schemas.microsoft.com/office/drawing/2016/5/13/chartex" xmlns:cx8="http://schemas.microsoft.com/office/drawing/2016/5/14/chartex" xmlns:mc="http://schemas.openxmlformats.org/markup-compatibility/2006" xmlns:aink="http://schemas.microsoft.com/office/drawing/2016/ink" xmlns:am3d="http://schemas.microsoft.com/office/drawing/2017/model3d" xmlns:o="urn:schemas-microsoft-com:office:office" xmlns:r="http://schemas.openxmlformats.org/officeDocument/2006/relationships" xmlns:m="http://schemas.openxmlformats.org/officeDocument/2006/math" xmlns:v="urn:schemas-microsoft-com:vml" xmlns:wp14="http://schemas.microsoft.com/office/word/2010/wordprocessingDrawing" xmlns:wp="http://schemas.openxmlformats.org/drawingml/2006/wordprocessingDrawing" xmlns:w10="urn:schemas-microsoft-com:office:word" xmlns:w="http://schemas.openxmlformats.org/wordprocessingml/2006/main" xmlns:w14="http://schemas.microsoft.com/office/word/2010/wordml" xmlns:w15="http://schemas.microsoft.com/office/word/2012/wordml" xmlns:w16cex="http://schemas.microsoft.com/office/word/2018/wordml/cex" xmlns:w16cid="http://schemas.microsoft.com/office/word/2016/wordml/cid" xmlns:w16="http://schemas.microsoft.com/office/word/2018/wordml" xmlns:w16se="http://schemas.microsoft.com/office/word/2015/wordml/symex" xmlns:wpg="http://schemas.microsoft.com/office/word/2010/wordprocessingGroup" xmlns:wpi="http://schemas.microsoft.com/office/word/2010/wordprocessingInk" xmlns:wne="http://schemas.microsoft.com/office/word/2006/wordml" xmlns:wps="http://schemas.microsoft.com/office/word/2010/wordprocessingShape" mc:Ignorable="w14 w15 w16se w16cid w16 w16cex wp14">
   <w:p>
     <w:pPr>
       <w:pStyle w:val="Cabealho"/>
@@ -6212,7 +7096,7 @@
 </file>
 
 <file path=word/numbering.xml><?xml version="1.0" encoding="utf-8"?>
-<w:numbering xmlns:wpc="http://schemas.microsoft.com/office/word/2010/wordprocessingCanvas" xmlns:cx="http://schemas.microsoft.com/office/drawing/2014/chartex" xmlns:mc="http://schemas.openxmlformats.org/markup-compatibility/2006" xmlns:o="urn:schemas-microsoft-com:office:office" xmlns:r="http://schemas.openxmlformats.org/officeDocument/2006/relationships" xmlns:m="http://schemas.openxmlformats.org/officeDocument/2006/math" xmlns:v="urn:schemas-microsoft-com:vml" xmlns:wp14="http://schemas.microsoft.com/office/word/2010/wordprocessingDrawing" xmlns:wp="http://schemas.openxmlformats.org/drawingml/2006/wordprocessingDrawing" xmlns:w10="urn:schemas-microsoft-com:office:word" xmlns:w="http://schemas.openxmlformats.org/wordprocessingml/2006/main" xmlns:w14="http://schemas.microsoft.com/office/word/2010/wordml" xmlns:w15="http://schemas.microsoft.com/office/word/2012/wordml" xmlns:w16se="http://schemas.microsoft.com/office/word/2015/wordml/symex" xmlns:wpg="http://schemas.microsoft.com/office/word/2010/wordprocessingGroup" xmlns:wpi="http://schemas.microsoft.com/office/word/2010/wordprocessingInk" xmlns:wne="http://schemas.microsoft.com/office/word/2006/wordml" xmlns:wps="http://schemas.microsoft.com/office/word/2010/wordprocessingShape" mc:Ignorable="w14 w15 w16se wp14">
+<w:numbering xmlns:wpc="http://schemas.microsoft.com/office/word/2010/wordprocessingCanvas" xmlns:cx="http://schemas.microsoft.com/office/drawing/2014/chartex" xmlns:cx1="http://schemas.microsoft.com/office/drawing/2015/9/8/chartex" xmlns:cx2="http://schemas.microsoft.com/office/drawing/2015/10/21/chartex" xmlns:cx3="http://schemas.microsoft.com/office/drawing/2016/5/9/chartex" xmlns:cx4="http://schemas.microsoft.com/office/drawing/2016/5/10/chartex" xmlns:cx5="http://schemas.microsoft.com/office/drawing/2016/5/11/chartex" xmlns:cx6="http://schemas.microsoft.com/office/drawing/2016/5/12/chartex" xmlns:cx7="http://schemas.microsoft.com/office/drawing/2016/5/13/chartex" xmlns:cx8="http://schemas.microsoft.com/office/drawing/2016/5/14/chartex" xmlns:mc="http://schemas.openxmlformats.org/markup-compatibility/2006" xmlns:aink="http://schemas.microsoft.com/office/drawing/2016/ink" xmlns:am3d="http://schemas.microsoft.com/office/drawing/2017/model3d" xmlns:o="urn:schemas-microsoft-com:office:office" xmlns:r="http://schemas.openxmlformats.org/officeDocument/2006/relationships" xmlns:m="http://schemas.openxmlformats.org/officeDocument/2006/math" xmlns:v="urn:schemas-microsoft-com:vml" xmlns:wp14="http://schemas.microsoft.com/office/word/2010/wordprocessingDrawing" xmlns:wp="http://schemas.openxmlformats.org/drawingml/2006/wordprocessingDrawing" xmlns:w10="urn:schemas-microsoft-com:office:word" xmlns:w="http://schemas.openxmlformats.org/wordprocessingml/2006/main" xmlns:w14="http://schemas.microsoft.com/office/word/2010/wordml" xmlns:w15="http://schemas.microsoft.com/office/word/2012/wordml" xmlns:w16cex="http://schemas.microsoft.com/office/word/2018/wordml/cex" xmlns:w16cid="http://schemas.microsoft.com/office/word/2016/wordml/cid" xmlns:w16="http://schemas.microsoft.com/office/word/2018/wordml" xmlns:w16se="http://schemas.microsoft.com/office/word/2015/wordml/symex" xmlns:wpg="http://schemas.microsoft.com/office/word/2010/wordprocessingGroup" xmlns:wpi="http://schemas.microsoft.com/office/word/2010/wordprocessingInk" xmlns:wne="http://schemas.microsoft.com/office/word/2006/wordml" xmlns:wps="http://schemas.microsoft.com/office/word/2010/wordprocessingShape" mc:Ignorable="w14 w15 w16se w16cid w16 w16cex wp14">
   <w:abstractNum w:abstractNumId="0" w15:restartNumberingAfterBreak="0">
     <w:nsid w:val="FFFFFF7C"/>
     <w:multiLevelType w:val="singleLevel"/>
@@ -7978,6 +8862,7 @@
         <w:strike w:val="0"/>
         <w:dstrike w:val="0"/>
         <w:vanish w:val="0"/>
+        <w:color w:val="000000"/>
         <w:spacing w:val="0"/>
         <w:kern w:val="0"/>
         <w:position w:val="0"/>
@@ -7991,11 +8876,6 @@
           <w14:prstDash w14:val="solid"/>
           <w14:bevel/>
         </w14:textOutline>
-        <w14:textFill>
-          <w14:solidFill>
-            <w14:srgbClr w14:val="000000"/>
-          </w14:solidFill>
-        </w14:textFill>
       </w:rPr>
     </w:lvl>
     <w:lvl w:ilvl="1" w:tplc="04160019" w:tentative="1">
@@ -9116,7 +9996,7 @@
 </file>
 
 <file path=word/styles.xml><?xml version="1.0" encoding="utf-8"?>
-<w:styles xmlns:mc="http://schemas.openxmlformats.org/markup-compatibility/2006" xmlns:r="http://schemas.openxmlformats.org/officeDocument/2006/relationships" xmlns:w="http://schemas.openxmlformats.org/wordprocessingml/2006/main" xmlns:w14="http://schemas.microsoft.com/office/word/2010/wordml" xmlns:w15="http://schemas.microsoft.com/office/word/2012/wordml" xmlns:w16se="http://schemas.microsoft.com/office/word/2015/wordml/symex" mc:Ignorable="w14 w15 w16se">
+<w:styles xmlns:mc="http://schemas.openxmlformats.org/markup-compatibility/2006" xmlns:r="http://schemas.openxmlformats.org/officeDocument/2006/relationships" xmlns:w="http://schemas.openxmlformats.org/wordprocessingml/2006/main" xmlns:w14="http://schemas.microsoft.com/office/word/2010/wordml" xmlns:w15="http://schemas.microsoft.com/office/word/2012/wordml" xmlns:w16cex="http://schemas.microsoft.com/office/word/2018/wordml/cex" xmlns:w16cid="http://schemas.microsoft.com/office/word/2016/wordml/cid" xmlns:w16="http://schemas.microsoft.com/office/word/2018/wordml" xmlns:w16se="http://schemas.microsoft.com/office/word/2015/wordml/symex" mc:Ignorable="w14 w15 w16se w16cid w16 w16cex">
   <w:docDefaults>
     <w:rPrDefault>
       <w:rPr>
@@ -9126,7 +10006,7 @@
     </w:rPrDefault>
     <w:pPrDefault/>
   </w:docDefaults>
-  <w:latentStyles w:defLockedState="0" w:defUIPriority="99" w:defSemiHidden="0" w:defUnhideWhenUsed="0" w:defQFormat="0" w:count="371">
+  <w:latentStyles w:defLockedState="0" w:defUIPriority="99" w:defSemiHidden="0" w:defUnhideWhenUsed="0" w:defQFormat="0" w:count="376">
     <w:lsdException w:name="Normal" w:locked="1" w:uiPriority="0" w:qFormat="1"/>
     <w:lsdException w:name="heading 1" w:locked="1" w:uiPriority="9" w:qFormat="1"/>
     <w:lsdException w:name="heading 2" w:locked="1" w:uiPriority="9" w:qFormat="1"/>
@@ -9232,7 +10112,7 @@
     <w:lsdException w:name="HTML Sample" w:locked="1" w:semiHidden="1" w:unhideWhenUsed="1"/>
     <w:lsdException w:name="HTML Typewriter" w:locked="1" w:semiHidden="1" w:unhideWhenUsed="1"/>
     <w:lsdException w:name="HTML Variable" w:locked="1" w:semiHidden="1" w:unhideWhenUsed="1"/>
-    <w:lsdException w:name="Normal Table" w:locked="1" w:semiHidden="1" w:unhideWhenUsed="1"/>
+    <w:lsdException w:name="Normal Table" w:locked="1"/>
     <w:lsdException w:name="annotation subject" w:locked="1" w:semiHidden="1" w:unhideWhenUsed="1"/>
     <w:lsdException w:name="No List" w:locked="1" w:semiHidden="1" w:unhideWhenUsed="1"/>
     <w:lsdException w:name="Outline List 1" w:locked="1" w:semiHidden="1" w:unhideWhenUsed="1"/>
@@ -9275,11 +10155,11 @@
     <w:lsdException w:name="Table Contemporary" w:locked="1" w:semiHidden="1" w:unhideWhenUsed="1"/>
     <w:lsdException w:name="Table Elegant" w:locked="1" w:semiHidden="1" w:unhideWhenUsed="1"/>
     <w:lsdException w:name="Table Professional" w:locked="1" w:semiHidden="1" w:unhideWhenUsed="1"/>
-    <w:lsdException w:name="Table Subtle 1" w:locked="1" w:semiHidden="1" w:unhideWhenUsed="1"/>
+    <w:lsdException w:name="Table Subtle 1" w:locked="1"/>
     <w:lsdException w:name="Table Subtle 2" w:locked="1" w:semiHidden="1" w:unhideWhenUsed="1"/>
     <w:lsdException w:name="Table Web 1" w:locked="1" w:semiHidden="1" w:unhideWhenUsed="1"/>
-    <w:lsdException w:name="Table Web 2" w:locked="1" w:semiHidden="1" w:unhideWhenUsed="1"/>
-    <w:lsdException w:name="Table Web 3" w:locked="1" w:semiHidden="1" w:unhideWhenUsed="1"/>
+    <w:lsdException w:name="Table Web 2" w:locked="1"/>
+    <w:lsdException w:name="Table Web 3" w:locked="1"/>
     <w:lsdException w:name="Balloon Text" w:locked="1" w:semiHidden="1" w:unhideWhenUsed="1"/>
     <w:lsdException w:name="Table Grid" w:locked="1" w:uiPriority="59"/>
     <w:lsdException w:name="Table Theme" w:locked="1" w:semiHidden="1" w:unhideWhenUsed="1"/>
@@ -9498,6 +10378,11 @@
     <w:lsdException w:name="List Table 5 Dark Accent 6" w:uiPriority="50"/>
     <w:lsdException w:name="List Table 6 Colorful Accent 6" w:uiPriority="51"/>
     <w:lsdException w:name="List Table 7 Colorful Accent 6" w:uiPriority="52"/>
+    <w:lsdException w:name="Mention" w:semiHidden="1" w:unhideWhenUsed="1"/>
+    <w:lsdException w:name="Smart Hyperlink" w:semiHidden="1" w:unhideWhenUsed="1"/>
+    <w:lsdException w:name="Hashtag" w:semiHidden="1" w:unhideWhenUsed="1"/>
+    <w:lsdException w:name="Unresolved Mention" w:semiHidden="1" w:unhideWhenUsed="1"/>
+    <w:lsdException w:name="Smart Link" w:semiHidden="1" w:unhideWhenUsed="1"/>
   </w:latentStyles>
   <w:style w:type="paragraph" w:default="1" w:styleId="Normal">
     <w:name w:val="Normal"/>
@@ -9747,6 +10632,7 @@
   <w:style w:type="character" w:default="1" w:styleId="Fontepargpadro">
     <w:name w:val="Default Paragraph Font"/>
     <w:uiPriority w:val="1"/>
+    <w:semiHidden/>
     <w:unhideWhenUsed/>
   </w:style>
   <w:style w:type="table" w:default="1" w:styleId="Tabelanormal">
@@ -15806,7 +16692,7 @@
 </file>
 
 <file path=customXml/itemProps1.xml><?xml version="1.0" encoding="utf-8"?>
-<ds:datastoreItem xmlns:ds="http://schemas.openxmlformats.org/officeDocument/2006/customXml" ds:itemID="{1C9FB7E0-BC07-4FE4-8BB1-741587E8BDD5}">
+<ds:datastoreItem xmlns:ds="http://schemas.openxmlformats.org/officeDocument/2006/customXml" ds:itemID="{380662B5-1F44-4345-8F17-379D77975063}">
   <ds:schemaRefs>
     <ds:schemaRef ds:uri="http://schemas.openxmlformats.org/officeDocument/2006/bibliography"/>
   </ds:schemaRefs>

</xml_diff>